<commit_message>
Removes ` from inline code
</commit_message>
<xml_diff>
--- a/text/angular-templating/dist/artikel.docx
+++ b/text/angular-templating/dist/artikel.docx
@@ -5,6 +5,7 @@
     <w:p>
       <w:pPr>
         <w:pStyle w:val="iLeserfhrung"/>
+        <w:outlineLvl w:val="0"/>
       </w:pPr>
       <w:proofErr w:type="spellStart"/>
       <w:r>
@@ -18,6 +19,7 @@
     <w:p>
       <w:pPr>
         <w:pStyle w:val="iDachzeile"/>
+        <w:outlineLvl w:val="0"/>
       </w:pPr>
       <w:r>
         <w:t>Angular 2.0</w:t>
@@ -26,6 +28,7 @@
     <w:p>
       <w:pPr>
         <w:pStyle w:val="iHeadline"/>
+        <w:outlineLvl w:val="0"/>
       </w:pPr>
       <w:r>
         <w:t>Template-Syntax</w:t>
@@ -80,6 +83,7 @@
     <w:p>
       <w:pPr>
         <w:pStyle w:val="iZwiti"/>
+        <w:outlineLvl w:val="0"/>
       </w:pPr>
       <w:r>
         <w:t>Einleitung</w:t>
@@ -100,25 +104,26 @@
           <w:sz w:val="20"/>
           <w:szCs w:val="22"/>
         </w:rPr>
-        <w:t>Im vorangegangenen Artikel "Angular 2.0 und modularer Code" wurde erläutert, wie mit `</w:t>
-      </w:r>
-      <w:proofErr w:type="spellStart"/>
+        <w:t xml:space="preserve">Im vorangegangenen Artikel "Angular 2.0 und modularer Code" wurde erläutert, wie mit </w:t>
+      </w:r>
+      <w:proofErr w:type="spellStart"/>
+      <w:r>
+        <w:rPr>
+          <w:rFonts w:ascii="Arial" w:hAnsi="Arial"/>
+          <w:i/>
+          <w:sz w:val="20"/>
+          <w:szCs w:val="22"/>
+        </w:rPr>
+        <w:t>SystemJS</w:t>
+      </w:r>
+      <w:proofErr w:type="spellEnd"/>
       <w:r>
         <w:rPr>
           <w:rFonts w:ascii="Arial" w:hAnsi="Arial"/>
           <w:sz w:val="20"/>
           <w:szCs w:val="22"/>
         </w:rPr>
-        <w:t>SystemJS</w:t>
-      </w:r>
-      <w:proofErr w:type="spellEnd"/>
-      <w:r>
-        <w:rPr>
-          <w:rFonts w:ascii="Arial" w:hAnsi="Arial"/>
-          <w:sz w:val="20"/>
-          <w:szCs w:val="22"/>
-        </w:rPr>
-        <w:t xml:space="preserve">` Bibliotheken und eigene Client-Side-Skripte geladen und ausgeführt werden können. Ein erstes </w:t>
+        <w:t xml:space="preserve"> Bibliotheken und eigene Client-Side-Skripte geladen und ausgeführt werden können. Ein erstes </w:t>
       </w:r>
       <w:proofErr w:type="spellStart"/>
       <w:r>
@@ -273,6 +278,7 @@
     <w:p>
       <w:pPr>
         <w:pStyle w:val="Caption"/>
+        <w:outlineLvl w:val="0"/>
         <w:rPr>
           <w:rFonts w:ascii="Arial" w:hAnsi="Arial"/>
           <w:sz w:val="20"/>
@@ -282,14 +288,27 @@
       <w:r>
         <w:t xml:space="preserve">Abbildung </w:t>
       </w:r>
-      <w:fldSimple w:instr=" SEQ Abbildung \* ARABIC ">
-        <w:r>
-          <w:rPr>
-            <w:noProof/>
-          </w:rPr>
-          <w:t>1</w:t>
-        </w:r>
-      </w:fldSimple>
+      <w:r>
+        <w:fldChar w:fldCharType="begin"/>
+      </w:r>
+      <w:r>
+        <w:instrText xml:space="preserve"> SEQ Abbildung \* ARABIC </w:instrText>
+      </w:r>
+      <w:r>
+        <w:fldChar w:fldCharType="separate"/>
+      </w:r>
+      <w:r>
+        <w:rPr>
+          <w:noProof/>
+        </w:rPr>
+        <w:t>1</w:t>
+      </w:r>
+      <w:r>
+        <w:rPr>
+          <w:noProof/>
+        </w:rPr>
+        <w:fldChar w:fldCharType="end"/>
+      </w:r>
       <w:r>
         <w:t xml:space="preserve"> Dashboard Prototyp</w:t>
       </w:r>
@@ -394,6 +413,7 @@
     <w:p>
       <w:pPr>
         <w:pStyle w:val="iZwiti"/>
+        <w:outlineLvl w:val="0"/>
       </w:pPr>
       <w:r>
         <w:t>Components &amp; Views</w:t>
@@ -415,6 +435,7 @@
     <w:p>
       <w:pPr>
         <w:pStyle w:val="iBodyohneEinzug"/>
+        <w:outlineLvl w:val="0"/>
       </w:pPr>
       <w:r>
         <w:t>Eine Angular 2.0 Komponente ist wie folgt aufgebaut.</w:t>
@@ -982,6 +1003,7 @@
     <w:p>
       <w:pPr>
         <w:pStyle w:val="iZwiti"/>
+        <w:outlineLvl w:val="0"/>
       </w:pPr>
       <w:r>
         <w:t>Interpolation</w:t>
@@ -1194,6 +1216,7 @@
     <w:p>
       <w:pPr>
         <w:pStyle w:val="iTabBalken"/>
+        <w:outlineLvl w:val="0"/>
         <w:rPr>
           <w:lang w:val="en-US"/>
         </w:rPr>
@@ -2316,6 +2339,7 @@
     <w:p>
       <w:pPr>
         <w:pStyle w:val="iZwiti"/>
+        <w:outlineLvl w:val="0"/>
       </w:pPr>
       <w:r>
         <w:t>Input- und Output-Properties</w:t>
@@ -2334,7 +2358,7 @@
         <w:pStyle w:val="iBodyohneEinzug"/>
       </w:pPr>
       <w:r>
-        <w:t>Inputs werden durch `</w:t>
+        <w:t xml:space="preserve">Inputs werden durch </w:t>
       </w:r>
       <w:r>
         <w:rPr>
@@ -2347,28 +2371,34 @@
         <w:rPr>
           <w:i/>
         </w:rPr>
+        <w:t>Bindin</w:t>
+      </w:r>
+      <w:r>
+        <w:rPr>
+          <w:i/>
+        </w:rPr>
+        <w:t>gs</w:t>
+      </w:r>
+      <w:proofErr w:type="spellEnd"/>
+      <w:r>
+        <w:t xml:space="preserve"> beschrieben. Outputs können über </w:t>
+      </w:r>
+      <w:r>
+        <w:rPr>
+          <w:i/>
+        </w:rPr>
+        <w:t>Event-</w:t>
+      </w:r>
+      <w:proofErr w:type="spellStart"/>
+      <w:r>
+        <w:rPr>
+          <w:i/>
+        </w:rPr>
         <w:t>Bindings</w:t>
       </w:r>
       <w:proofErr w:type="spellEnd"/>
       <w:r>
-        <w:t>` beschrieben. Outputs können über `</w:t>
-      </w:r>
-      <w:r>
-        <w:rPr>
-          <w:i/>
-        </w:rPr>
-        <w:t>Event-</w:t>
-      </w:r>
-      <w:proofErr w:type="spellStart"/>
-      <w:r>
-        <w:rPr>
-          <w:i/>
-        </w:rPr>
-        <w:t>Bindings</w:t>
-      </w:r>
-      <w:proofErr w:type="spellEnd"/>
-      <w:r>
-        <w:t>` abonniert werden.</w:t>
+        <w:t xml:space="preserve"> abonniert werden.</w:t>
       </w:r>
     </w:p>
     <w:p>
@@ -2379,6 +2409,7 @@
     <w:p>
       <w:pPr>
         <w:pStyle w:val="iZwiti"/>
+        <w:outlineLvl w:val="0"/>
       </w:pPr>
       <w:r>
         <w:lastRenderedPageBreak/>
@@ -2454,18 +2485,32 @@
     <w:p>
       <w:pPr>
         <w:pStyle w:val="Caption"/>
+        <w:outlineLvl w:val="0"/>
       </w:pPr>
       <w:r>
         <w:t xml:space="preserve">Abbildung </w:t>
       </w:r>
-      <w:fldSimple w:instr=" SEQ Abbildung \* ARABIC ">
-        <w:r>
-          <w:rPr>
-            <w:noProof/>
-          </w:rPr>
-          <w:t>2</w:t>
-        </w:r>
-      </w:fldSimple>
+      <w:r>
+        <w:fldChar w:fldCharType="begin"/>
+      </w:r>
+      <w:r>
+        <w:instrText xml:space="preserve"> SEQ Abbildung \* ARABIC </w:instrText>
+      </w:r>
+      <w:r>
+        <w:fldChar w:fldCharType="separate"/>
+      </w:r>
+      <w:r>
+        <w:rPr>
+          <w:noProof/>
+        </w:rPr>
+        <w:t>2</w:t>
+      </w:r>
+      <w:r>
+        <w:rPr>
+          <w:noProof/>
+        </w:rPr>
+        <w:fldChar w:fldCharType="end"/>
+      </w:r>
       <w:r>
         <w:t xml:space="preserve"> Daten an eine Komponente übergeben (Property-Binding)</w:t>
       </w:r>
@@ -2484,15 +2529,10 @@
       </w:r>
       <w:proofErr w:type="spellEnd"/>
       <w:r>
-        <w:t xml:space="preserve"> zeichnen sich durch </w:t>
-      </w:r>
-      <w:proofErr w:type="spellStart"/>
-      <w:r>
-        <w:t>eckicke</w:t>
-      </w:r>
-      <w:proofErr w:type="spellEnd"/>
-      <w:r>
-        <w:t xml:space="preserve"> Klammern aus (`</w:t>
+        <w:t xml:space="preserve"> zeichnen si</w:t>
+      </w:r>
+      <w:r>
+        <w:t>ch durch eckige Klammern aus (</w:t>
       </w:r>
       <w:r>
         <w:rPr>
@@ -2515,7 +2555,7 @@
         <w:t>]</w:t>
       </w:r>
       <w:r>
-        <w:t>`)</w:t>
+        <w:t>)</w:t>
       </w:r>
     </w:p>
     <w:p>
@@ -2624,6 +2664,7 @@
     <w:p>
       <w:pPr>
         <w:pStyle w:val="iZwiti"/>
+        <w:outlineLvl w:val="0"/>
       </w:pPr>
       <w:r>
         <w:t>Event-</w:t>
@@ -2698,18 +2739,32 @@
     <w:p>
       <w:pPr>
         <w:pStyle w:val="Caption"/>
+        <w:outlineLvl w:val="0"/>
       </w:pPr>
       <w:r>
         <w:t xml:space="preserve">Abbildung </w:t>
       </w:r>
-      <w:fldSimple w:instr=" SEQ Abbildung \* ARABIC ">
-        <w:r>
-          <w:rPr>
-            <w:noProof/>
-          </w:rPr>
-          <w:t>3</w:t>
-        </w:r>
-      </w:fldSimple>
+      <w:r>
+        <w:fldChar w:fldCharType="begin"/>
+      </w:r>
+      <w:r>
+        <w:instrText xml:space="preserve"> SEQ Abbildung \* ARABIC </w:instrText>
+      </w:r>
+      <w:r>
+        <w:fldChar w:fldCharType="separate"/>
+      </w:r>
+      <w:r>
+        <w:rPr>
+          <w:noProof/>
+        </w:rPr>
+        <w:t>3</w:t>
+      </w:r>
+      <w:r>
+        <w:rPr>
+          <w:noProof/>
+        </w:rPr>
+        <w:fldChar w:fldCharType="end"/>
+      </w:r>
       <w:r>
         <w:t xml:space="preserve"> Zustandsänderungen innerhalb einer Komponente publizieren</w:t>
       </w:r>
@@ -2727,7 +2782,14 @@
       </w:r>
       <w:proofErr w:type="spellEnd"/>
       <w:r>
-        <w:t xml:space="preserve"> zeichnen sich durch runde Klammern aus (`</w:t>
+        <w:t xml:space="preserve"> zeichnen </w:t>
+      </w:r>
+      <w:r>
+        <w:t xml:space="preserve">sich durch runde Klammern aus </w:t>
+      </w:r>
+      <w:proofErr w:type="gramStart"/>
+      <w:r>
+        <w:t xml:space="preserve">( </w:t>
       </w:r>
       <w:r>
         <w:rPr>
@@ -2736,6 +2798,7 @@
         <w:t>(</w:t>
       </w:r>
       <w:proofErr w:type="spellStart"/>
+      <w:proofErr w:type="gramEnd"/>
       <w:r>
         <w:rPr>
           <w:i/>
@@ -2750,7 +2813,13 @@
         <w:t>)</w:t>
       </w:r>
       <w:r>
-        <w:t>`). Sie triggern die Ausführung eines Statements.</w:t>
+        <w:rPr>
+          <w:i/>
+        </w:rPr>
+        <w:t xml:space="preserve"> </w:t>
+      </w:r>
+      <w:r>
+        <w:t>). Sie triggern die Ausführung eines Statements.</w:t>
       </w:r>
     </w:p>
     <w:p>
@@ -2846,27 +2915,44 @@
       </w:r>
       <w:proofErr w:type="spellEnd"/>
       <w:r>
-        <w:t xml:space="preserve"> `</w:t>
+        <w:t xml:space="preserve"> </w:t>
       </w:r>
       <w:r>
         <w:rPr>
           <w:i/>
         </w:rPr>
-        <w:t>@Output()</w:t>
-      </w:r>
-      <w:r>
-        <w:t>` verwendet. Das dazugehörige Property ist ein `</w:t>
-      </w:r>
-      <w:proofErr w:type="spellStart"/>
+        <w:t>@</w:t>
+      </w:r>
+      <w:proofErr w:type="gramStart"/>
       <w:r>
         <w:rPr>
           <w:i/>
         </w:rPr>
+        <w:t>Output(</w:t>
+      </w:r>
+      <w:proofErr w:type="gramEnd"/>
+      <w:r>
+        <w:rPr>
+          <w:i/>
+        </w:rPr>
+        <w:t>)</w:t>
+      </w:r>
+      <w:r>
+        <w:t xml:space="preserve"> verwendet. Das</w:t>
+      </w:r>
+      <w:r>
+        <w:t xml:space="preserve"> dazugehörige Property ist ein </w:t>
+      </w:r>
+      <w:proofErr w:type="spellStart"/>
+      <w:r>
+        <w:rPr>
+          <w:i/>
+        </w:rPr>
         <w:t>EventEmitter</w:t>
       </w:r>
       <w:proofErr w:type="spellEnd"/>
       <w:r>
-        <w:t>`, der Ereignisse auslösen kann.</w:t>
+        <w:t>, der Ereignisse auslösen kann.</w:t>
       </w:r>
     </w:p>
     <w:p>
@@ -3464,19 +3550,33 @@
       </w:r>
       <w:proofErr w:type="spellEnd"/>
       <w:r>
-        <w:t xml:space="preserve"> auch mit dem Ausdruck `</w:t>
+        <w:t xml:space="preserve"> auch mit dem Ausdruck </w:t>
       </w:r>
       <w:r>
         <w:rPr>
           <w:i/>
         </w:rPr>
-        <w:t>on-{Event-Name}="{</w:t>
-      </w:r>
-      <w:proofErr w:type="spellStart"/>
+        <w:t>on-{Event-</w:t>
+      </w:r>
+      <w:proofErr w:type="gramStart"/>
       <w:r>
         <w:rPr>
           <w:i/>
         </w:rPr>
+        <w:t>Name}=</w:t>
+      </w:r>
+      <w:proofErr w:type="gramEnd"/>
+      <w:r>
+        <w:rPr>
+          <w:i/>
+        </w:rPr>
+        <w:t>"{</w:t>
+      </w:r>
+      <w:proofErr w:type="spellStart"/>
+      <w:r>
+        <w:rPr>
+          <w:i/>
+        </w:rPr>
         <w:t>callback</w:t>
       </w:r>
       <w:proofErr w:type="spellEnd"/>
@@ -3487,7 +3587,7 @@
         <w:t>()}"</w:t>
       </w:r>
       <w:r>
-        <w:t>` deklariert werden.</w:t>
+        <w:t xml:space="preserve"> deklariert werden.</w:t>
       </w:r>
     </w:p>
     <w:p>
@@ -3523,7 +3623,10 @@
         <w:pStyle w:val="iBodyohneEinzug"/>
       </w:pPr>
       <w:r>
-        <w:t>In der Dashboard Komponente muss lediglich eine Methode ergänzt werden, die nach dem Ausläsen des Events `</w:t>
+        <w:t>In der Dashboard Komponente muss lediglich eine Methode ergänzt werden, di</w:t>
+      </w:r>
+      <w:r>
+        <w:t xml:space="preserve">e nach dem Ausläsen des Events </w:t>
       </w:r>
       <w:r>
         <w:rPr>
@@ -3546,7 +3649,7 @@
         <w:t>)</w:t>
       </w:r>
       <w:r>
-        <w:t>`, ausgeführt wird.</w:t>
+        <w:t>, ausgeführt wird.</w:t>
       </w:r>
     </w:p>
     <w:p>
@@ -3952,6 +4055,7 @@
     <w:p>
       <w:pPr>
         <w:pStyle w:val="Caption"/>
+        <w:outlineLvl w:val="0"/>
         <w:rPr>
           <w:noProof/>
         </w:rPr>
@@ -3959,14 +4063,27 @@
       <w:r>
         <w:t xml:space="preserve">Abbildung </w:t>
       </w:r>
-      <w:fldSimple w:instr=" SEQ Abbildung \* ARABIC ">
-        <w:r>
-          <w:rPr>
-            <w:noProof/>
-          </w:rPr>
-          <w:t>4</w:t>
-        </w:r>
-      </w:fldSimple>
+      <w:r>
+        <w:fldChar w:fldCharType="begin"/>
+      </w:r>
+      <w:r>
+        <w:instrText xml:space="preserve"> SEQ Abbildung \* ARABIC </w:instrText>
+      </w:r>
+      <w:r>
+        <w:fldChar w:fldCharType="separate"/>
+      </w:r>
+      <w:r>
+        <w:rPr>
+          <w:noProof/>
+        </w:rPr>
+        <w:t>4</w:t>
+      </w:r>
+      <w:r>
+        <w:rPr>
+          <w:noProof/>
+        </w:rPr>
+        <w:fldChar w:fldCharType="end"/>
+      </w:r>
       <w:r>
         <w:t xml:space="preserve"> Anzeige der Anzahl aller erfassten Sc</w:t>
       </w:r>
@@ -4054,13 +4171,19 @@
         <w:rPr>
           <w:rStyle w:val="Emphasis"/>
         </w:rPr>
-        <w:t xml:space="preserve"> Um die Direktive `[(</w:t>
-      </w:r>
-      <w:proofErr w:type="spellStart"/>
+        <w:t xml:space="preserve"> Um die Direktive </w:t>
+      </w:r>
       <w:r>
         <w:rPr>
           <w:rStyle w:val="Emphasis"/>
         </w:rPr>
+        <w:t>[(</w:t>
+      </w:r>
+      <w:proofErr w:type="spellStart"/>
+      <w:r>
+        <w:rPr>
+          <w:rStyle w:val="Emphasis"/>
+        </w:rPr>
         <w:t>ng</w:t>
       </w:r>
       <w:proofErr w:type="spellEnd"/>
@@ -4068,7 +4191,27 @@
         <w:rPr>
           <w:rStyle w:val="Emphasis"/>
         </w:rPr>
-        <w:t>-model)]` zu verwenden, muss vorher das Modul { FORM_DIRECTIVES } importiert werden.</w:t>
+        <w:t>-model)]</w:t>
+      </w:r>
+      <w:r>
+        <w:rPr>
+          <w:rStyle w:val="Emphasis"/>
+        </w:rPr>
+        <w:t xml:space="preserve"> zu verwenden, muss vorher das Modul </w:t>
+      </w:r>
+      <w:proofErr w:type="gramStart"/>
+      <w:r>
+        <w:rPr>
+          <w:rStyle w:val="Emphasis"/>
+        </w:rPr>
+        <w:t>{ FORM</w:t>
+      </w:r>
+      <w:proofErr w:type="gramEnd"/>
+      <w:r>
+        <w:rPr>
+          <w:rStyle w:val="Emphasis"/>
+        </w:rPr>
+        <w:t>_DIRECTIVES } importiert werden.</w:t>
       </w:r>
     </w:p>
     <w:p>
@@ -4183,7 +4326,10 @@
       </w:r>
       <w:proofErr w:type="spellEnd"/>
       <w:r>
-        <w:t>&gt;-Element gebunden wird. Die runden Klammern machen deutlich, dass Änderungen der Eigenschaft überwacht werden und diese mithilfe der Direktive `</w:t>
+        <w:t>&gt;-Element gebunden wird. Die runden Klammern machen deutlich, dass Änderungen der Eigenschaft überwacht werden un</w:t>
+      </w:r>
+      <w:r>
+        <w:t xml:space="preserve">d diese mithilfe der Direktive </w:t>
       </w:r>
       <w:proofErr w:type="spellStart"/>
       <w:r>
@@ -4200,7 +4346,7 @@
         <w:t>-model</w:t>
       </w:r>
       <w:r>
-        <w:t>` in die Eigenschaft zurückschreiben werden.</w:t>
+        <w:t xml:space="preserve"> in die Eigenschaft zurückschreiben werden.</w:t>
       </w:r>
     </w:p>
     <w:p>
@@ -4259,7 +4405,10 @@
         <w:pStyle w:val="iBodyohneEinzug"/>
       </w:pPr>
       <w:r>
-        <w:t>Die Zwei-Wege-Bindung lässt sich auch ohne `</w:t>
+        <w:t>Die Zwei-Weg</w:t>
+      </w:r>
+      <w:r>
+        <w:t xml:space="preserve">e-Bindung lässt sich auch ohne </w:t>
       </w:r>
       <w:proofErr w:type="spellStart"/>
       <w:r>
@@ -4276,7 +4425,7 @@
         <w:t>-model</w:t>
       </w:r>
       <w:r>
-        <w:t>` realisieren. Das Markup wird so allerdings etwas komplexer.</w:t>
+        <w:t xml:space="preserve"> realisieren. Das Markup wird so allerdings etwas komplexer.</w:t>
       </w:r>
     </w:p>
     <w:p>
@@ -4370,7 +4519,7 @@
         <w:pStyle w:val="iBodyohneEinzug"/>
       </w:pPr>
       <w:r>
-        <w:t>Hierbei gibt `</w:t>
+        <w:t xml:space="preserve">Hierbei gibt </w:t>
       </w:r>
       <w:r>
         <w:rPr>
@@ -4387,7 +4536,7 @@
       </w:r>
       <w:proofErr w:type="spellEnd"/>
       <w:r>
-        <w:t xml:space="preserve">` Zugriff auf das auslösende Ereignis. Es ist ein natives </w:t>
+        <w:t xml:space="preserve"> Zugriff auf das auslösende Ereignis. Es ist ein natives </w:t>
       </w:r>
       <w:proofErr w:type="spellStart"/>
       <w:r>
@@ -4395,7 +4544,10 @@
       </w:r>
       <w:proofErr w:type="spellEnd"/>
       <w:r>
-        <w:t>-Event. Daher kann dessen API verwendete werden, um auf das betroffene Element zuzugreifen und dessen werden auszulesen (`</w:t>
+        <w:t>-Event. Daher kann dessen API verwendete werden, um auf das betroffene Element zuzugreifen</w:t>
+      </w:r>
+      <w:r>
+        <w:t xml:space="preserve"> und dessen werden auszulesen (</w:t>
       </w:r>
       <w:proofErr w:type="spellStart"/>
       <w:r>
@@ -4412,20 +4564,29 @@
         <w:t>=$</w:t>
       </w:r>
       <w:proofErr w:type="spellStart"/>
+      <w:proofErr w:type="gramStart"/>
       <w:r>
         <w:rPr>
           <w:i/>
         </w:rPr>
-        <w:t>event.target.value</w:t>
-      </w:r>
-      <w:proofErr w:type="spellEnd"/>
-      <w:r>
-        <w:t>`).</w:t>
+        <w:t>event.target</w:t>
+      </w:r>
+      <w:proofErr w:type="gramEnd"/>
+      <w:r>
+        <w:rPr>
+          <w:i/>
+        </w:rPr>
+        <w:t>.value</w:t>
+      </w:r>
+      <w:proofErr w:type="spellEnd"/>
+      <w:r>
+        <w:t>).</w:t>
       </w:r>
     </w:p>
     <w:p>
       <w:pPr>
         <w:pStyle w:val="iZwiti"/>
+        <w:outlineLvl w:val="0"/>
       </w:pPr>
       <w:r>
         <w:lastRenderedPageBreak/>
@@ -4571,7 +4732,7 @@
       </w:r>
       <w:proofErr w:type="spellEnd"/>
       <w:r>
-        <w:t xml:space="preserve"> `</w:t>
+        <w:t xml:space="preserve"> </w:t>
       </w:r>
       <w:proofErr w:type="spellStart"/>
       <w:r>
@@ -4588,7 +4749,7 @@
         <w:t>-</w:t>
       </w:r>
       <w:r>
-        <w:t>` deklariert werden.</w:t>
+        <w:t xml:space="preserve"> deklariert werden.</w:t>
       </w:r>
     </w:p>
     <w:p>
@@ -4650,15 +4811,13 @@
         <w:pStyle w:val="iBodyohneEinzug"/>
       </w:pPr>
       <w:r>
-        <w:t>Lokale Referenzen auf Komponenten unterscheiden syntaktisch nicht im Vergleich zu den HTML-</w:t>
-      </w:r>
-      <w:proofErr w:type="spellStart"/>
-      <w:r>
-        <w:t>ELementen</w:t>
-      </w:r>
-      <w:proofErr w:type="spellEnd"/>
-      <w:r>
-        <w:t>. Zusätzlich können die Methoden der Komponente genutzt werden, um so mit ihr zu interagieren.</w:t>
+        <w:t>Lokale Referenzen auf Komponenten unterscheiden syntaktisch n</w:t>
+      </w:r>
+      <w:r>
+        <w:t>icht im Vergleich zu den HTML-El</w:t>
+      </w:r>
+      <w:r>
+        <w:t>ementen. Zusätzlich können die Methoden der Komponente genutzt werden, um so mit ihr zu interagieren.</w:t>
       </w:r>
     </w:p>
     <w:p>
@@ -4717,7 +4876,21 @@
         <w:rPr>
           <w:lang w:val="en-US"/>
         </w:rPr>
-        <w:t>car.getTankCapicity</w:t>
+        <w:t>car.</w:t>
+      </w:r>
+      <w:bookmarkStart w:id="0" w:name="_GoBack"/>
+      <w:r>
+        <w:rPr>
+          <w:lang w:val="en-US"/>
+        </w:rPr>
+        <w:t>getT</w:t>
+      </w:r>
+      <w:bookmarkEnd w:id="0"/>
+      <w:r>
+        <w:rPr>
+          <w:lang w:val="en-US"/>
+        </w:rPr>
+        <w:t>ankCapicity</w:t>
       </w:r>
       <w:proofErr w:type="spellEnd"/>
       <w:proofErr w:type="gramEnd"/>
@@ -4741,7 +4914,10 @@
         <w:pStyle w:val="iBodyohneEinzug"/>
       </w:pPr>
       <w:r>
-        <w:t>Lokale Referenzen können auch auf Objekte zeigen. Im folgenden Beispiel wird der Platzhalte `</w:t>
+        <w:t>Lokale Referenzen können auch auf Objekte zeigen. Im folgenden Beispiel wir</w:t>
+      </w:r>
+      <w:r>
+        <w:t xml:space="preserve">d der Platzhalte </w:t>
       </w:r>
       <w:r>
         <w:rPr>
@@ -4750,7 +4926,10 @@
         <w:t>#c</w:t>
       </w:r>
       <w:r>
-        <w:t>` genutzt, um für jedes Element der Liste `</w:t>
+        <w:t xml:space="preserve"> genutzt, </w:t>
+      </w:r>
+      <w:r>
+        <w:t xml:space="preserve">um für jedes Element der Liste </w:t>
       </w:r>
       <w:proofErr w:type="spellStart"/>
       <w:r>
@@ -4761,16 +4940,19 @@
       </w:r>
       <w:proofErr w:type="spellEnd"/>
       <w:r>
-        <w:t>` die Komponente `</w:t>
+        <w:t xml:space="preserve"> die Komponente </w:t>
       </w:r>
       <w:r>
         <w:rPr>
           <w:i/>
         </w:rPr>
-        <w:t>Car</w:t>
-      </w:r>
-      <w:r>
-        <w:t>`</w:t>
+        <w:t>Ca</w:t>
+      </w:r>
+      <w:r>
+        <w:rPr>
+          <w:i/>
+        </w:rPr>
+        <w:t>r</w:t>
       </w:r>
       <w:r>
         <w:t xml:space="preserve"> </w:t>
@@ -4818,7 +5000,13 @@
         <w:rPr>
           <w:rStyle w:val="Emphasis"/>
         </w:rPr>
-        <w:t xml:space="preserve">Bei dem Stern (`*`) vor der </w:t>
+        <w:t>Bei dem Stern *</w:t>
+      </w:r>
+      <w:r>
+        <w:rPr>
+          <w:rStyle w:val="Emphasis"/>
+        </w:rPr>
+        <w:t xml:space="preserve"> vor der </w:t>
       </w:r>
       <w:proofErr w:type="spellStart"/>
       <w:r>
@@ -4888,7 +5076,7 @@
         <w:pStyle w:val="iBodyohneEinzug"/>
       </w:pPr>
       <w:r>
-        <w:t>Direktiven wie `</w:t>
+        <w:t xml:space="preserve">Direktiven wie </w:t>
       </w:r>
       <w:proofErr w:type="spellStart"/>
       <w:r>
@@ -4898,27 +5086,31 @@
         <w:t>ng-for</w:t>
       </w:r>
       <w:proofErr w:type="spellEnd"/>
-      <w:proofErr w:type="gramStart"/>
-      <w:r>
-        <w:t>`,`</w:t>
-      </w:r>
-      <w:proofErr w:type="spellStart"/>
-      <w:proofErr w:type="gramEnd"/>
+      <w:r>
+        <w:t xml:space="preserve">, </w:t>
+      </w:r>
+      <w:proofErr w:type="spellStart"/>
       <w:r>
         <w:rPr>
           <w:i/>
         </w:rPr>
-        <w:t>ng-if</w:t>
-      </w:r>
-      <w:proofErr w:type="spellEnd"/>
-      <w:r>
-        <w:t>` und `</w:t>
-      </w:r>
-      <w:proofErr w:type="spellStart"/>
+        <w:t>ng-i</w:t>
+      </w:r>
       <w:r>
         <w:rPr>
           <w:i/>
         </w:rPr>
+        <w:t>f</w:t>
+      </w:r>
+      <w:proofErr w:type="spellEnd"/>
+      <w:r>
+        <w:t xml:space="preserve"> und </w:t>
+      </w:r>
+      <w:proofErr w:type="spellStart"/>
+      <w:r>
+        <w:rPr>
+          <w:i/>
+        </w:rPr>
         <w:t>ng</w:t>
       </w:r>
       <w:proofErr w:type="spellEnd"/>
@@ -4929,7 +5121,10 @@
         <w:t>-switch</w:t>
       </w:r>
       <w:r>
-        <w:t>` werden zusammen mit einem Stern (`</w:t>
+        <w:t xml:space="preserve"> we</w:t>
+      </w:r>
+      <w:r>
+        <w:t xml:space="preserve">rden zusammen mit einem Stern </w:t>
       </w:r>
       <w:r>
         <w:rPr>
@@ -4938,7 +5133,7 @@
         <w:t>*</w:t>
       </w:r>
       <w:r>
-        <w:t>`) verwendet. Diese Direktiven werden strukturelle Direktiven (</w:t>
+        <w:t xml:space="preserve"> verwendet. Diese Direktiven werden strukturelle Direktiven (</w:t>
       </w:r>
       <w:proofErr w:type="spellStart"/>
       <w:r>
@@ -5043,13 +5238,11 @@
         <w:pStyle w:val="iBodyohneEinzug"/>
       </w:pPr>
       <w:r>
-        <w:t xml:space="preserve">In diesem Beispiel wird die Anzahl aller gemeldeten Schäden nur dann im Dashboard angezeigt, wenn </w:t>
-      </w:r>
-      <w:proofErr w:type="spellStart"/>
-      <w:r>
-        <w:t>derenz</w:t>
-      </w:r>
-      <w:proofErr w:type="spellEnd"/>
+        <w:t xml:space="preserve">In diesem Beispiel wird die Anzahl aller gemeldeten Schäden nur dann im </w:t>
+      </w:r>
+      <w:r>
+        <w:t>Dashboard angezeigt, wenn deren</w:t>
+      </w:r>
       <w:r>
         <w:t xml:space="preserve"> Anzahl größer 0 ist.</w:t>
       </w:r>
@@ -5176,6 +5369,7 @@
     <w:p>
       <w:pPr>
         <w:pStyle w:val="iListing"/>
+        <w:outlineLvl w:val="0"/>
         <w:rPr>
           <w:lang w:val="en-US"/>
         </w:rPr>
@@ -5255,7 +5449,10 @@
         <w:t>&gt;</w:t>
       </w:r>
       <w:r>
-        <w:t>-Tag. Dadurch entfällt der `</w:t>
+        <w:t>-Tag. Dadurch entfällt</w:t>
+      </w:r>
+      <w:r>
+        <w:t xml:space="preserve"> der </w:t>
       </w:r>
       <w:r>
         <w:rPr>
@@ -5264,7 +5461,7 @@
         <w:t>*</w:t>
       </w:r>
       <w:r>
-        <w:t>`, vor dem `</w:t>
+        <w:t xml:space="preserve">, vor dem </w:t>
       </w:r>
       <w:proofErr w:type="spellStart"/>
       <w:r>
@@ -5274,13 +5471,14 @@
         <w:t>ng-if</w:t>
       </w:r>
       <w:proofErr w:type="spellEnd"/>
-      <w:proofErr w:type="gramStart"/>
-      <w:r>
-        <w:t>`.[</w:t>
-      </w:r>
-      <w:proofErr w:type="gramEnd"/>
-      <w:r>
-        <w:t>[5]]</w:t>
+      <w:r>
+        <w:t>.</w:t>
+      </w:r>
+      <w:r>
+        <w:t xml:space="preserve"> </w:t>
+      </w:r>
+      <w:r>
+        <w:t>[[5]]</w:t>
       </w:r>
     </w:p>
     <w:p>
@@ -5301,18 +5499,32 @@
       <w:pPr>
         <w:pStyle w:val="Caption"/>
         <w:keepNext/>
+        <w:outlineLvl w:val="0"/>
       </w:pPr>
       <w:r>
         <w:t xml:space="preserve">Table </w:t>
       </w:r>
-      <w:fldSimple w:instr=" SEQ Table \* ARABIC ">
-        <w:r>
-          <w:rPr>
-            <w:noProof/>
-          </w:rPr>
-          <w:t>1</w:t>
-        </w:r>
-      </w:fldSimple>
+      <w:r>
+        <w:fldChar w:fldCharType="begin"/>
+      </w:r>
+      <w:r>
+        <w:instrText xml:space="preserve"> SEQ Table \* ARABIC </w:instrText>
+      </w:r>
+      <w:r>
+        <w:fldChar w:fldCharType="separate"/>
+      </w:r>
+      <w:r>
+        <w:rPr>
+          <w:noProof/>
+        </w:rPr>
+        <w:t>1</w:t>
+      </w:r>
+      <w:r>
+        <w:rPr>
+          <w:noProof/>
+        </w:rPr>
+        <w:fldChar w:fldCharType="end"/>
+      </w:r>
       <w:r>
         <w:t xml:space="preserve"> Übersicht der Binding-Typen</w:t>
       </w:r>
@@ -5776,8 +5988,6 @@
         <w:pStyle w:val="iBody"/>
         <w:ind w:firstLine="0"/>
       </w:pPr>
-      <w:bookmarkStart w:id="0" w:name="_GoBack"/>
-      <w:bookmarkEnd w:id="0"/>
       <w:r>
         <w:t>((Ende Kasten))</w:t>
       </w:r>
@@ -5785,6 +5995,7 @@
     <w:p>
       <w:pPr>
         <w:pStyle w:val="iZwiti"/>
+        <w:outlineLvl w:val="0"/>
       </w:pPr>
       <w:r>
         <w:t xml:space="preserve">Der Pipe-Operator </w:t>
@@ -5798,7 +6009,7 @@
         <w:pStyle w:val="iBody"/>
       </w:pPr>
       <w:r>
-        <w:t>Pipes korrespondieren zu `</w:t>
+        <w:t xml:space="preserve">Pipes korrespondieren zu </w:t>
       </w:r>
       <w:proofErr w:type="spellStart"/>
       <w:r>
@@ -5806,7 +6017,7 @@
       </w:r>
       <w:proofErr w:type="spellEnd"/>
       <w:r>
-        <w:t xml:space="preserve">` aus </w:t>
+        <w:t xml:space="preserve"> aus </w:t>
       </w:r>
       <w:proofErr w:type="spellStart"/>
       <w:r>
@@ -5887,6 +6098,7 @@
     </w:p>
     <w:p>
       <w:pPr>
+        <w:outlineLvl w:val="0"/>
         <w:rPr>
           <w:rFonts w:ascii="Arial" w:hAnsi="Arial" w:cs="Courier New"/>
           <w:sz w:val="20"/>
@@ -5971,6 +6183,7 @@
     <w:p>
       <w:pPr>
         <w:pStyle w:val="iZwiti"/>
+        <w:outlineLvl w:val="0"/>
       </w:pPr>
       <w:r>
         <w:t>Der Elvis-</w:t>
@@ -6022,15 +6235,30 @@
       </w:r>
       <w:proofErr w:type="gramEnd"/>
       <w:r>
-        <w:t xml:space="preserve"> -Operator ist ein nützliches Instrument, um zu prüfen, ob ein Wert `null` oder `</w:t>
-      </w:r>
-      <w:proofErr w:type="spellStart"/>
-      <w:r>
+        <w:t xml:space="preserve"> -Operator ist ein nützliches Instrument, um zu p</w:t>
+      </w:r>
+      <w:r>
+        <w:t xml:space="preserve">rüfen, ob ein Wert </w:t>
+      </w:r>
+      <w:r>
+        <w:rPr>
+          <w:i/>
+        </w:rPr>
+        <w:t>null</w:t>
+      </w:r>
+      <w:r>
+        <w:t xml:space="preserve"> oder </w:t>
+      </w:r>
+      <w:proofErr w:type="spellStart"/>
+      <w:r>
+        <w:rPr>
+          <w:i/>
+        </w:rPr>
         <w:t>undefined</w:t>
       </w:r>
       <w:proofErr w:type="spellEnd"/>
       <w:r>
-        <w:t>` ist. So können Fehlermeldungen bei der Template-Erzeugung vermieden werden.</w:t>
+        <w:t xml:space="preserve"> ist. So können Fehlermeldungen bei der Template-Erzeugung vermieden werden.</w:t>
       </w:r>
     </w:p>
     <w:p>
@@ -6090,7 +6318,7 @@
           <w:sz w:val="20"/>
           <w:szCs w:val="22"/>
         </w:rPr>
-        <w:t>Hier wird geprüft, ob das Objekt `</w:t>
+        <w:t xml:space="preserve">Hier wird geprüft, ob das Objekt </w:t>
       </w:r>
       <w:proofErr w:type="spellStart"/>
       <w:r>
@@ -6100,25 +6328,7 @@
           <w:sz w:val="20"/>
           <w:szCs w:val="22"/>
         </w:rPr>
-        <w:t>car</w:t>
-      </w:r>
-      <w:proofErr w:type="spellEnd"/>
-      <w:r>
-        <w:rPr>
-          <w:rFonts w:ascii="Arial" w:hAnsi="Arial" w:cs="Courier New"/>
-          <w:sz w:val="20"/>
-          <w:szCs w:val="22"/>
-        </w:rPr>
-        <w:t xml:space="preserve">` existiert. Wenn ja, wird der Namen des Fahrers ausgegeben. Der </w:t>
-      </w:r>
-      <w:proofErr w:type="gramStart"/>
-      <w:r>
-        <w:rPr>
-          <w:rFonts w:ascii="Arial" w:hAnsi="Arial" w:cs="Courier New"/>
-          <w:sz w:val="20"/>
-          <w:szCs w:val="22"/>
-        </w:rPr>
-        <w:t>`</w:t>
+        <w:t>ca</w:t>
       </w:r>
       <w:r>
         <w:rPr>
@@ -6127,23 +6337,42 @@
           <w:sz w:val="20"/>
           <w:szCs w:val="22"/>
         </w:rPr>
-        <w:t>?</w:t>
-      </w:r>
+        <w:t>r</w:t>
+      </w:r>
+      <w:proofErr w:type="spellEnd"/>
       <w:r>
         <w:rPr>
           <w:rFonts w:ascii="Arial" w:hAnsi="Arial" w:cs="Courier New"/>
           <w:sz w:val="20"/>
           <w:szCs w:val="22"/>
         </w:rPr>
-        <w:t>`</w:t>
-      </w:r>
-      <w:proofErr w:type="gramEnd"/>
+        <w:t xml:space="preserve"> existiert. Wenn ja, wird der Namen des Fahrers ausgegeben. </w:t>
+      </w:r>
+      <w:proofErr w:type="gramStart"/>
       <w:r>
         <w:rPr>
           <w:rFonts w:ascii="Arial" w:hAnsi="Arial" w:cs="Courier New"/>
           <w:sz w:val="20"/>
           <w:szCs w:val="22"/>
         </w:rPr>
+        <w:t xml:space="preserve">Der </w:t>
+      </w:r>
+      <w:r>
+        <w:rPr>
+          <w:rFonts w:ascii="Arial" w:hAnsi="Arial" w:cs="Courier New"/>
+          <w:i/>
+          <w:sz w:val="20"/>
+          <w:szCs w:val="22"/>
+        </w:rPr>
+        <w:t>?</w:t>
+      </w:r>
+      <w:proofErr w:type="gramEnd"/>
+      <w:r>
+        <w:rPr>
+          <w:rFonts w:ascii="Arial" w:hAnsi="Arial" w:cs="Courier New"/>
+          <w:sz w:val="20"/>
+          <w:szCs w:val="22"/>
+        </w:rPr>
         <w:t>-Operator funktioniert ebenfalls in komplexeren Objektbäumen.</w:t>
       </w:r>
     </w:p>
@@ -6178,6 +6407,7 @@
     <w:p>
       <w:pPr>
         <w:pStyle w:val="iZwiti"/>
+        <w:outlineLvl w:val="0"/>
       </w:pPr>
       <w:r>
         <w:t>W3C-Konformität</w:t>
@@ -6188,15 +6418,13 @@
         <w:pStyle w:val="iBodyohneEinzug"/>
       </w:pPr>
       <w:r>
-        <w:t xml:space="preserve">Auch wenn sich die Syntax zu Beginn ungewohnt ist, handelt es sich hierbei um valides HTML. [[6], [8]] In der HTML Spezifikation des W3C </w:t>
-      </w:r>
-      <w:proofErr w:type="spellStart"/>
-      <w:r>
-        <w:t>heist</w:t>
-      </w:r>
-      <w:proofErr w:type="spellEnd"/>
-      <w:r>
-        <w:t xml:space="preserve"> es:</w:t>
+        <w:t>Auch wenn sich die Syntax zu Beginn ungewohnt ist, handelt es sich hierbei um valides HTML. [[6], [8]] In der HTML Spezifikation des W3C hei</w:t>
+      </w:r>
+      <w:r>
+        <w:t>ß</w:t>
+      </w:r>
+      <w:r>
+        <w:t>t es:</w:t>
       </w:r>
     </w:p>
     <w:p>
@@ -6391,6 +6619,7 @@
     <w:p>
       <w:pPr>
         <w:pStyle w:val="iZwiti"/>
+        <w:outlineLvl w:val="0"/>
       </w:pPr>
       <w:r>
         <w:t>Vollständiges Beispiel</w:t>
@@ -6431,6 +6660,7 @@
     <w:p>
       <w:pPr>
         <w:pStyle w:val="iTabBalken"/>
+        <w:outlineLvl w:val="0"/>
         <w:rPr>
           <w:lang w:val="en-US"/>
         </w:rPr>
@@ -7600,6 +7830,7 @@
     <w:p>
       <w:pPr>
         <w:pStyle w:val="iTabBalken"/>
+        <w:outlineLvl w:val="0"/>
         <w:rPr>
           <w:lang w:val="en-US"/>
         </w:rPr>
@@ -8780,6 +9011,7 @@
     <w:p>
       <w:pPr>
         <w:pStyle w:val="iTabBalken"/>
+        <w:outlineLvl w:val="0"/>
         <w:rPr>
           <w:lang w:val="en-US"/>
         </w:rPr>
@@ -8998,6 +9230,7 @@
     <w:p>
       <w:pPr>
         <w:pStyle w:val="iTabBalken"/>
+        <w:outlineLvl w:val="0"/>
         <w:rPr>
           <w:lang w:val="en-US"/>
         </w:rPr>
@@ -9598,6 +9831,7 @@
     <w:p>
       <w:pPr>
         <w:pStyle w:val="iZwiti"/>
+        <w:outlineLvl w:val="0"/>
       </w:pPr>
       <w:r>
         <w:t>Zusammengefasst</w:t>
@@ -9636,6 +9870,7 @@
       <w:pPr>
         <w:pStyle w:val="iBody"/>
         <w:ind w:firstLine="0"/>
+        <w:outlineLvl w:val="0"/>
       </w:pPr>
       <w:r>
         <w:t>Über Inputs "fließen" Daten in die Komponente hinein.</w:t>
@@ -9682,6 +9917,7 @@
       <w:pPr>
         <w:pStyle w:val="iBody"/>
         <w:ind w:firstLine="0"/>
+        <w:outlineLvl w:val="0"/>
       </w:pPr>
       <w:r>
         <w:t>Über Outputs "fließen" Daten aus der Komponente heraus.</w:t>
@@ -9772,6 +10008,7 @@
     <w:p>
       <w:pPr>
         <w:pStyle w:val="iZwiti"/>
+        <w:outlineLvl w:val="0"/>
       </w:pPr>
       <w:r>
         <w:t>Fazit</w:t>
@@ -9818,6 +10055,7 @@
     <w:p>
       <w:pPr>
         <w:pStyle w:val="iZwiti"/>
+        <w:outlineLvl w:val="0"/>
       </w:pPr>
       <w:r>
         <w:t>Ausblick</w:t>
@@ -9954,6 +10192,7 @@
     <w:p>
       <w:pPr>
         <w:pStyle w:val="iTabBalken"/>
+        <w:outlineLvl w:val="0"/>
       </w:pPr>
       <w:r>
         <w:t>Autor</w:t>
@@ -10374,6 +10613,7 @@
     <w:p>
       <w:pPr>
         <w:pStyle w:val="iTabBalken"/>
+        <w:outlineLvl w:val="0"/>
       </w:pPr>
       <w:r>
         <w:t>Autor</w:t>
@@ -10888,6 +11128,7 @@
     <w:p>
       <w:pPr>
         <w:pStyle w:val="iTabBalken"/>
+        <w:outlineLvl w:val="0"/>
       </w:pPr>
       <w:r>
         <w:t>Links zum Thema</w:t>
@@ -10952,6 +11193,7 @@
     <w:p>
       <w:pPr>
         <w:pStyle w:val="iKastenBody"/>
+        <w:outlineLvl w:val="0"/>
         <w:rPr>
           <w:lang w:val="pt-BR"/>
         </w:rPr>
@@ -11034,6 +11276,7 @@
     <w:p>
       <w:pPr>
         <w:pStyle w:val="iKastenBody"/>
+        <w:outlineLvl w:val="0"/>
         <w:rPr>
           <w:lang w:val="pt-BR"/>
         </w:rPr>
@@ -11097,6 +11340,7 @@
       <w:pPr>
         <w:pStyle w:val="iBody"/>
         <w:ind w:firstLine="0"/>
+        <w:outlineLvl w:val="0"/>
         <w:rPr>
           <w:rFonts w:ascii="Helvetica" w:hAnsi="Helvetica"/>
           <w:sz w:val="18"/>
@@ -11231,6 +11475,7 @@
     <w:p>
       <w:pPr>
         <w:pStyle w:val="iKastenBody"/>
+        <w:outlineLvl w:val="0"/>
         <w:rPr>
           <w:lang w:val="pt-BR"/>
         </w:rPr>
@@ -11285,6 +11530,7 @@
     <w:p>
       <w:pPr>
         <w:pStyle w:val="iKastenBody"/>
+        <w:outlineLvl w:val="0"/>
         <w:rPr>
           <w:lang w:val="pt-BR"/>
         </w:rPr>

</xml_diff>

<commit_message>
Fixes typo capicity ~> capacity
</commit_message>
<xml_diff>
--- a/text/angular-templating/dist/artikel.docx
+++ b/text/angular-templating/dist/artikel.docx
@@ -4876,21 +4876,15 @@
         <w:rPr>
           <w:lang w:val="en-US"/>
         </w:rPr>
-        <w:t>car.</w:t>
+        <w:t>car.getTankCapa</w:t>
       </w:r>
       <w:bookmarkStart w:id="0" w:name="_GoBack"/>
-      <w:r>
-        <w:rPr>
-          <w:lang w:val="en-US"/>
-        </w:rPr>
-        <w:t>getT</w:t>
-      </w:r>
       <w:bookmarkEnd w:id="0"/>
       <w:r>
         <w:rPr>
           <w:lang w:val="en-US"/>
         </w:rPr>
-        <w:t>ankCapicity</w:t>
+        <w:t>city</w:t>
       </w:r>
       <w:proofErr w:type="spellEnd"/>
       <w:proofErr w:type="gramEnd"/>
@@ -7616,7 +7610,16 @@
           <w:szCs w:val="20"/>
           <w:lang w:val="en-US"/>
         </w:rPr>
-        <w:t>getTankCapicity</w:t>
+        <w:t>getTankCapa</w:t>
+      </w:r>
+      <w:r>
+        <w:rPr>
+          <w:rFonts w:ascii="Courier New" w:hAnsi="Courier New"/>
+          <w:sz w:val="14"/>
+          <w:szCs w:val="20"/>
+          <w:lang w:val="en-US"/>
+        </w:rPr>
+        <w:t>city</w:t>
       </w:r>
       <w:proofErr w:type="spellEnd"/>
       <w:r>
@@ -8420,7 +8423,25 @@
           <w:szCs w:val="20"/>
           <w:lang w:val="en-US"/>
         </w:rPr>
-        <w:t>car.getTankCapicity</w:t>
+        <w:t>car.getTankCap</w:t>
+      </w:r>
+      <w:r>
+        <w:rPr>
+          <w:rFonts w:ascii="Courier New" w:hAnsi="Courier New"/>
+          <w:sz w:val="14"/>
+          <w:szCs w:val="20"/>
+          <w:lang w:val="en-US"/>
+        </w:rPr>
+        <w:t>a</w:t>
+      </w:r>
+      <w:r>
+        <w:rPr>
+          <w:rFonts w:ascii="Courier New" w:hAnsi="Courier New"/>
+          <w:sz w:val="14"/>
+          <w:szCs w:val="20"/>
+          <w:lang w:val="en-US"/>
+        </w:rPr>
+        <w:t>city</w:t>
       </w:r>
       <w:proofErr w:type="spellEnd"/>
       <w:proofErr w:type="gramEnd"/>

</xml_diff>

<commit_message>
Bumps version of angular to alpha.45
</commit_message>
<xml_diff>
--- a/text/angular-templating/dist/artikel.docx
+++ b/text/angular-templating/dist/artikel.docx
@@ -228,14 +228,27 @@
       <w:r>
         <w:t xml:space="preserve">Abbildung </w:t>
       </w:r>
-      <w:fldSimple w:instr=" SEQ Abbildung \* ARABIC ">
-        <w:r>
-          <w:rPr>
-            <w:noProof/>
-          </w:rPr>
-          <w:t>1</w:t>
-        </w:r>
-      </w:fldSimple>
+      <w:r>
+        <w:fldChar w:fldCharType="begin"/>
+      </w:r>
+      <w:r>
+        <w:instrText xml:space="preserve"> SEQ Abbildung \* ARABIC </w:instrText>
+      </w:r>
+      <w:r>
+        <w:fldChar w:fldCharType="separate"/>
+      </w:r>
+      <w:r>
+        <w:rPr>
+          <w:noProof/>
+        </w:rPr>
+        <w:t>1</w:t>
+      </w:r>
+      <w:r>
+        <w:rPr>
+          <w:noProof/>
+        </w:rPr>
+        <w:fldChar w:fldCharType="end"/>
+      </w:r>
       <w:r>
         <w:t xml:space="preserve"> Dashboard Prototyp</w:t>
       </w:r>
@@ -284,27 +297,7 @@
             <w:color w:val="4078C0"/>
             <w:shd w:val="clear" w:color="auto" w:fill="FFFFFF"/>
           </w:rPr>
-          <w:t>http://bit.ly/we</w:t>
-        </w:r>
-        <w:bookmarkStart w:id="0" w:name="_GoBack"/>
-        <w:bookmarkEnd w:id="0"/>
-        <w:r>
-          <w:rPr>
-            <w:rStyle w:val="Hyperlink"/>
-            <w:rFonts w:ascii="Helvetica" w:hAnsi="Helvetica" w:cs="Helvetica"/>
-            <w:color w:val="4078C0"/>
-            <w:shd w:val="clear" w:color="auto" w:fill="FFFFFF"/>
-          </w:rPr>
-          <w:t>b</w:t>
-        </w:r>
-        <w:r>
-          <w:rPr>
-            <w:rStyle w:val="Hyperlink"/>
-            <w:rFonts w:ascii="Helvetica" w:hAnsi="Helvetica" w:cs="Helvetica"/>
-            <w:color w:val="4078C0"/>
-            <w:shd w:val="clear" w:color="auto" w:fill="FFFFFF"/>
-          </w:rPr>
-          <w:t>_und_mobile_angular2_artikel2</w:t>
+          <w:t>http://bit.ly/web_und_mobile_angular2_artikel2</w:t>
         </w:r>
       </w:hyperlink>
       <w:r>
@@ -766,23 +759,14 @@
     <w:p>
       <w:pPr>
         <w:pStyle w:val="iListing"/>
-        <w:rPr>
-          <w:lang w:val="en-US"/>
-        </w:rPr>
-      </w:pPr>
-      <w:r>
-        <w:rPr>
-          <w:lang w:val="en-US"/>
-        </w:rPr>
+      </w:pPr>
+      <w:r>
         <w:t>&lt;p [text-content]="interpolate(['Gregor'], [name])"&gt;&lt;/p&gt;</w:t>
       </w:r>
     </w:p>
     <w:p>
       <w:pPr>
         <w:pStyle w:val="iListing"/>
-        <w:rPr>
-          <w:lang w:val="en-US"/>
-        </w:rPr>
       </w:pPr>
     </w:p>
     <w:p>
@@ -807,7 +791,6 @@
         <w:ind w:firstLine="0"/>
         <w:rPr>
           <w:color w:val="FF0000"/>
-          <w:lang w:val="en-US"/>
         </w:rPr>
       </w:pPr>
     </w:p>
@@ -1021,15 +1004,13 @@
           <w:color w:val="FF0000"/>
           <w:sz w:val="14"/>
           <w:szCs w:val="20"/>
-          <w:lang w:val="en-US"/>
-        </w:rPr>
-      </w:pPr>
-      <w:r>
-        <w:rPr>
-          <w:rFonts w:ascii="Courier New" w:hAnsi="Courier New"/>
-          <w:sz w:val="14"/>
-          <w:szCs w:val="20"/>
-          <w:lang w:val="en-US"/>
+        </w:rPr>
+      </w:pPr>
+      <w:r>
+        <w:rPr>
+          <w:rFonts w:ascii="Courier New" w:hAnsi="Courier New"/>
+          <w:sz w:val="14"/>
+          <w:szCs w:val="20"/>
         </w:rPr>
         <w:lastRenderedPageBreak/>
         <w:t>}</w:t>
@@ -1651,14 +1632,27 @@
       <w:r>
         <w:t xml:space="preserve">Abbildung </w:t>
       </w:r>
-      <w:fldSimple w:instr=" SEQ Abbildung \* ARABIC ">
-        <w:r>
-          <w:rPr>
-            <w:noProof/>
-          </w:rPr>
-          <w:t>2</w:t>
-        </w:r>
-      </w:fldSimple>
+      <w:r>
+        <w:fldChar w:fldCharType="begin"/>
+      </w:r>
+      <w:r>
+        <w:instrText xml:space="preserve"> SEQ Abbildung \* ARABIC </w:instrText>
+      </w:r>
+      <w:r>
+        <w:fldChar w:fldCharType="separate"/>
+      </w:r>
+      <w:r>
+        <w:rPr>
+          <w:noProof/>
+        </w:rPr>
+        <w:t>2</w:t>
+      </w:r>
+      <w:r>
+        <w:rPr>
+          <w:noProof/>
+        </w:rPr>
+        <w:fldChar w:fldCharType="end"/>
+      </w:r>
       <w:r>
         <w:t xml:space="preserve"> Daten an eine Komponente übergeben (Property-Binding)</w:t>
       </w:r>
@@ -1693,14 +1687,8 @@
     <w:p>
       <w:pPr>
         <w:pStyle w:val="iListing"/>
-        <w:rPr>
-          <w:lang w:val="en-US"/>
-        </w:rPr>
-      </w:pPr>
-      <w:r>
-        <w:rPr>
-          <w:lang w:val="en-US"/>
-        </w:rPr>
+      </w:pPr>
+      <w:r>
         <w:t>&lt;car [id]="id"&gt;&lt;/car&gt;</w:t>
       </w:r>
     </w:p>
@@ -1708,9 +1696,6 @@
       <w:pPr>
         <w:pStyle w:val="iBody"/>
         <w:ind w:firstLine="0"/>
-        <w:rPr>
-          <w:lang w:val="en-US"/>
-        </w:rPr>
       </w:pPr>
     </w:p>
     <w:p>
@@ -1840,14 +1825,27 @@
       <w:r>
         <w:t xml:space="preserve">Abbildung </w:t>
       </w:r>
-      <w:fldSimple w:instr=" SEQ Abbildung \* ARABIC ">
-        <w:r>
-          <w:rPr>
-            <w:noProof/>
-          </w:rPr>
-          <w:t>3</w:t>
-        </w:r>
-      </w:fldSimple>
+      <w:r>
+        <w:fldChar w:fldCharType="begin"/>
+      </w:r>
+      <w:r>
+        <w:instrText xml:space="preserve"> SEQ Abbildung \* ARABIC </w:instrText>
+      </w:r>
+      <w:r>
+        <w:fldChar w:fldCharType="separate"/>
+      </w:r>
+      <w:r>
+        <w:rPr>
+          <w:noProof/>
+        </w:rPr>
+        <w:t>3</w:t>
+      </w:r>
+      <w:r>
+        <w:rPr>
+          <w:noProof/>
+        </w:rPr>
+        <w:fldChar w:fldCharType="end"/>
+      </w:r>
       <w:r>
         <w:t xml:space="preserve"> Zustandsänderungen innerhalb einer Komponente publizieren</w:t>
       </w:r>
@@ -1886,14 +1884,8 @@
     <w:p>
       <w:pPr>
         <w:pStyle w:val="iListing"/>
-        <w:rPr>
-          <w:lang w:val="en-US"/>
-        </w:rPr>
-      </w:pPr>
-      <w:r>
-        <w:rPr>
-          <w:lang w:val="en-US"/>
-        </w:rPr>
+      </w:pPr>
+      <w:r>
         <w:t>&lt;car (damaged)="report(damage)"&gt;&lt;/car&gt;</w:t>
       </w:r>
     </w:p>
@@ -1942,6 +1934,9 @@
     <w:p>
       <w:pPr>
         <w:pStyle w:val="iBodyohneEinzug"/>
+        <w:rPr>
+          <w:lang w:val="en-US"/>
+        </w:rPr>
       </w:pPr>
     </w:p>
     <w:p>
@@ -1979,7 +1974,6 @@
         <w:ind w:firstLine="0"/>
         <w:rPr>
           <w:color w:val="FF0000"/>
-          <w:lang w:val="en-US"/>
         </w:rPr>
       </w:pPr>
     </w:p>
@@ -2617,14 +2611,27 @@
       <w:r>
         <w:t xml:space="preserve">Abbildung </w:t>
       </w:r>
-      <w:fldSimple w:instr=" SEQ Abbildung \* ARABIC ">
-        <w:r>
-          <w:rPr>
-            <w:noProof/>
-          </w:rPr>
-          <w:t>4</w:t>
-        </w:r>
-      </w:fldSimple>
+      <w:r>
+        <w:fldChar w:fldCharType="begin"/>
+      </w:r>
+      <w:r>
+        <w:instrText xml:space="preserve"> SEQ Abbildung \* ARABIC </w:instrText>
+      </w:r>
+      <w:r>
+        <w:fldChar w:fldCharType="separate"/>
+      </w:r>
+      <w:r>
+        <w:rPr>
+          <w:noProof/>
+        </w:rPr>
+        <w:t>4</w:t>
+      </w:r>
+      <w:r>
+        <w:rPr>
+          <w:noProof/>
+        </w:rPr>
+        <w:fldChar w:fldCharType="end"/>
+      </w:r>
       <w:r>
         <w:t xml:space="preserve"> Anzeige der Anzahl aller erfassten Sc</w:t>
       </w:r>
@@ -2807,6 +2814,9 @@
     <w:p>
       <w:pPr>
         <w:pStyle w:val="iBodyohneEinzug"/>
+        <w:rPr>
+          <w:lang w:val="en-US"/>
+        </w:rPr>
       </w:pPr>
     </w:p>
     <w:p>
@@ -2858,10 +2868,13 @@
         </w:rPr>
       </w:pPr>
       <w:r>
-        <w:rPr>
-          <w:lang w:val="en-US"/>
-        </w:rPr>
-        <w:t xml:space="preserve">  (input)="id=$event.target.value"&gt;</w:t>
+        <w:t xml:space="preserve">  </w:t>
+      </w:r>
+      <w:r>
+        <w:rPr>
+          <w:lang w:val="en-US"/>
+        </w:rPr>
+        <w:t>(input)="id=$event.target.value"&gt;</w:t>
       </w:r>
     </w:p>
     <w:p>
@@ -2927,22 +2940,37 @@
     <w:p>
       <w:pPr>
         <w:pStyle w:val="iListing"/>
-      </w:pPr>
-      <w:r>
+        <w:rPr>
+          <w:lang w:val="en-US"/>
+        </w:rPr>
+      </w:pPr>
+      <w:r>
+        <w:rPr>
+          <w:lang w:val="en-US"/>
+        </w:rPr>
         <w:t>&lt;input #id type="text"/&gt;</w:t>
       </w:r>
     </w:p>
     <w:p>
       <w:pPr>
         <w:pStyle w:val="iListing"/>
-      </w:pPr>
-      <w:r>
+        <w:rPr>
+          <w:lang w:val="en-US"/>
+        </w:rPr>
+      </w:pPr>
+      <w:r>
+        <w:rPr>
+          <w:lang w:val="en-US"/>
+        </w:rPr>
         <w:t>{{ id.value }}</w:t>
       </w:r>
     </w:p>
     <w:p>
       <w:pPr>
         <w:pStyle w:val="iBodyohneEinzug"/>
+        <w:rPr>
+          <w:lang w:val="en-US"/>
+        </w:rPr>
       </w:pPr>
     </w:p>
     <w:p>
@@ -3054,8 +3082,14 @@
     <w:p>
       <w:pPr>
         <w:pStyle w:val="iListing"/>
-      </w:pPr>
-      <w:r>
+        <w:rPr>
+          <w:lang w:val="en-US"/>
+        </w:rPr>
+      </w:pPr>
+      <w:r>
+        <w:rPr>
+          <w:lang w:val="en-US"/>
+        </w:rPr>
         <w:t>&lt;car #car&gt;&lt;/car&gt;</w:t>
       </w:r>
     </w:p>
@@ -3502,14 +3536,27 @@
       <w:r>
         <w:t xml:space="preserve">Table </w:t>
       </w:r>
-      <w:fldSimple w:instr=" SEQ Table \* ARABIC ">
-        <w:r>
-          <w:rPr>
-            <w:noProof/>
-          </w:rPr>
-          <w:t>1</w:t>
-        </w:r>
-      </w:fldSimple>
+      <w:r>
+        <w:fldChar w:fldCharType="begin"/>
+      </w:r>
+      <w:r>
+        <w:instrText xml:space="preserve"> SEQ Table \* ARABIC </w:instrText>
+      </w:r>
+      <w:r>
+        <w:fldChar w:fldCharType="separate"/>
+      </w:r>
+      <w:r>
+        <w:rPr>
+          <w:noProof/>
+        </w:rPr>
+        <w:t>1</w:t>
+      </w:r>
+      <w:r>
+        <w:rPr>
+          <w:noProof/>
+        </w:rPr>
+        <w:fldChar w:fldCharType="end"/>
+      </w:r>
       <w:r>
         <w:t xml:space="preserve"> Übersicht der Binding-Typen</w:t>
       </w:r>
@@ -3615,8 +3662,14 @@
           <w:p>
             <w:pPr>
               <w:pStyle w:val="iListing"/>
+              <w:rPr>
+                <w:lang w:val="de-DE"/>
+              </w:rPr>
             </w:pPr>
             <w:r>
+              <w:rPr>
+                <w:lang w:val="de-DE"/>
+              </w:rPr>
               <w:t>&lt;img [src]=“model.imgUrl“&gt;&lt;/img&gt;</w:t>
             </w:r>
           </w:p>
@@ -3955,14 +4008,23 @@
     <w:p>
       <w:pPr>
         <w:pStyle w:val="iListing"/>
-      </w:pPr>
-      <w:r>
+        <w:rPr>
+          <w:lang w:val="en-US"/>
+        </w:rPr>
+      </w:pPr>
+      <w:r>
+        <w:rPr>
+          <w:lang w:val="en-US"/>
+        </w:rPr>
         <w:t>&lt;p&gt;{{ id | uppercase | lowercase}}&lt;/p&gt;</w:t>
       </w:r>
     </w:p>
     <w:p>
       <w:pPr>
         <w:pStyle w:val="iBodyohneEinzug"/>
+        <w:rPr>
+          <w:lang w:val="en-US"/>
+        </w:rPr>
       </w:pPr>
     </w:p>
     <w:p>
@@ -4148,27 +4210,51 @@
     <w:p>
       <w:pPr>
         <w:pStyle w:val="iBodyohneEinzug"/>
-      </w:pPr>
-      <w:r>
-        <w:t>Auch wenn sich die Syntax zu Beginn ungewohnt ist, handelt es sich hierbei um valides HTML. [[6], [8]] In der HTML Spezifikation des W3C hei</w:t>
-      </w:r>
-      <w:r>
+        <w:rPr>
+          <w:lang w:val="en-US"/>
+        </w:rPr>
+      </w:pPr>
+      <w:r>
+        <w:t xml:space="preserve">Auch wenn sich die Syntax zu Beginn ungewohnt ist, handelt es sich hierbei um valides HTML. </w:t>
+      </w:r>
+      <w:r>
+        <w:rPr>
+          <w:lang w:val="en-US"/>
+        </w:rPr>
+        <w:t>[[6], [8]] In der HTML Spezifikation des W3C hei</w:t>
+      </w:r>
+      <w:r>
+        <w:rPr>
+          <w:lang w:val="en-US"/>
+        </w:rPr>
         <w:t>ß</w:t>
       </w:r>
       <w:r>
+        <w:rPr>
+          <w:lang w:val="en-US"/>
+        </w:rPr>
         <w:t>t es:</w:t>
       </w:r>
     </w:p>
     <w:p>
       <w:pPr>
         <w:pStyle w:val="iBodyohneEinzug"/>
+        <w:rPr>
+          <w:lang w:val="en-US"/>
+        </w:rPr>
       </w:pPr>
     </w:p>
     <w:p>
       <w:pPr>
         <w:pStyle w:val="IntenseQuote"/>
-      </w:pPr>
-      <w:r>
+        <w:rPr>
+          <w:lang w:val="en-US"/>
+        </w:rPr>
+      </w:pPr>
+      <w:r>
+        <w:rPr>
+          <w:lang w:val="en-US"/>
+        </w:rPr>
         <w:t>Attribute names must consist of one or more characters other than the space characters, U+0000 NULL, """, "'", "&gt;", "/", "=", the control characters, and any characters that are not defined by Unicode.</w:t>
       </w:r>
     </w:p>
@@ -4176,8 +4262,14 @@
       <w:pPr>
         <w:pStyle w:val="iZwiti"/>
         <w:outlineLvl w:val="0"/>
-      </w:pPr>
-      <w:r>
+        <w:rPr>
+          <w:lang w:val="en-US"/>
+        </w:rPr>
+      </w:pPr>
+      <w:r>
+        <w:rPr>
+          <w:lang w:val="en-US"/>
+        </w:rPr>
         <w:t>Vollständiges Beispiel</w:t>
       </w:r>
     </w:p>
@@ -4768,11 +4860,13 @@
         <w:pStyle w:val="iBodyohneEinzug"/>
         <w:rPr>
           <w:color w:val="FF0000"/>
+          <w:lang w:val="en-US"/>
         </w:rPr>
       </w:pPr>
       <w:r>
         <w:rPr>
           <w:color w:val="FF0000"/>
+          <w:lang w:val="en-US"/>
         </w:rPr>
         <w:t>((Ende Listingingkasten))</w:t>
       </w:r>
@@ -4780,6 +4874,9 @@
     <w:p>
       <w:pPr>
         <w:pStyle w:val="iBodyohneEinzug"/>
+        <w:rPr>
+          <w:lang w:val="en-US"/>
+        </w:rPr>
       </w:pPr>
     </w:p>
     <w:p>
@@ -5419,6 +5516,7 @@
         <w:pStyle w:val="iBodyohneEinzug"/>
         <w:rPr>
           <w:color w:val="FF0000"/>
+          <w:lang w:val="en-US"/>
         </w:rPr>
       </w:pPr>
       <w:r>
@@ -5434,6 +5532,7 @@
       <w:r>
         <w:rPr>
           <w:color w:val="FF0000"/>
+          <w:lang w:val="en-US"/>
         </w:rPr>
         <w:t>((Ende Listingingkasten))</w:t>
       </w:r>
@@ -5441,6 +5540,9 @@
     <w:p>
       <w:pPr>
         <w:pStyle w:val="iBodyohneEinzug"/>
+        <w:rPr>
+          <w:lang w:val="en-US"/>
+        </w:rPr>
       </w:pPr>
     </w:p>
     <w:p>
@@ -5561,15 +5663,13 @@
           <w:rFonts w:ascii="Courier New" w:hAnsi="Courier New"/>
           <w:sz w:val="14"/>
           <w:szCs w:val="20"/>
-          <w:lang w:val="en-US"/>
-        </w:rPr>
-      </w:pPr>
-      <w:r>
-        <w:rPr>
-          <w:rFonts w:ascii="Courier New" w:hAnsi="Courier New"/>
-          <w:sz w:val="14"/>
-          <w:szCs w:val="20"/>
-          <w:lang w:val="en-US"/>
+        </w:rPr>
+      </w:pPr>
+      <w:r>
+        <w:rPr>
+          <w:rFonts w:ascii="Courier New" w:hAnsi="Courier New"/>
+          <w:sz w:val="14"/>
+          <w:szCs w:val="20"/>
         </w:rPr>
         <w:t>bootstrap(Dashboard);</w:t>
       </w:r>
@@ -5597,14 +5697,10 @@
       <w:pPr>
         <w:pStyle w:val="iBody"/>
         <w:ind w:firstLine="0"/>
-        <w:rPr>
-          <w:lang w:val="en-US"/>
-        </w:rPr>
       </w:pPr>
       <w:r>
         <w:rPr>
           <w:color w:val="FF0000"/>
-          <w:lang w:val="en-US"/>
         </w:rPr>
         <w:t>((Listingkasten))</w:t>
       </w:r>
@@ -5741,7 +5837,27 @@
           <w:szCs w:val="20"/>
           <w:lang w:val="en-US"/>
         </w:rPr>
-        <w:t xml:space="preserve">    &lt;script src="https://code.angularjs.org/2.0.0-alpha.44/angular2.dev.js"&gt;&lt;/script&gt;</w:t>
+        <w:t xml:space="preserve">    &lt;script src="https://c</w:t>
+      </w:r>
+      <w:r>
+        <w:rPr>
+          <w:rFonts w:ascii="Courier New" w:hAnsi="Courier New"/>
+          <w:sz w:val="14"/>
+          <w:szCs w:val="20"/>
+          <w:lang w:val="en-US"/>
+        </w:rPr>
+        <w:t>ode.angularjs.org/2.0.0-alpha.45</w:t>
+      </w:r>
+      <w:bookmarkStart w:id="0" w:name="_GoBack"/>
+      <w:bookmarkEnd w:id="0"/>
+      <w:r>
+        <w:rPr>
+          <w:rFonts w:ascii="Courier New" w:hAnsi="Courier New"/>
+          <w:sz w:val="14"/>
+          <w:szCs w:val="20"/>
+          <w:lang w:val="en-US"/>
+        </w:rPr>
+        <w:t>/angular2.dev.js"&gt;&lt;/script&gt;</w:t>
       </w:r>
     </w:p>
     <w:p>
@@ -5952,35 +6068,40 @@
           <w:rFonts w:ascii="Courier New" w:hAnsi="Courier New"/>
           <w:sz w:val="14"/>
           <w:szCs w:val="20"/>
-          <w:lang w:val="en-US"/>
-        </w:rPr>
-      </w:pPr>
-      <w:r>
-        <w:rPr>
-          <w:rFonts w:ascii="Courier New" w:hAnsi="Courier New"/>
-          <w:sz w:val="14"/>
-          <w:szCs w:val="20"/>
-          <w:lang w:val="en-US"/>
-        </w:rPr>
-        <w:t xml:space="preserve">  &lt;/body&gt;</w:t>
-      </w:r>
-    </w:p>
-    <w:p>
-      <w:pPr>
-        <w:pStyle w:val="iBodyohneEinzug"/>
-        <w:rPr>
-          <w:rFonts w:ascii="Courier New" w:hAnsi="Courier New"/>
-          <w:sz w:val="14"/>
-          <w:szCs w:val="20"/>
-          <w:lang w:val="en-US"/>
-        </w:rPr>
-      </w:pPr>
-      <w:r>
-        <w:rPr>
-          <w:rFonts w:ascii="Courier New" w:hAnsi="Courier New"/>
-          <w:sz w:val="14"/>
-          <w:szCs w:val="20"/>
-          <w:lang w:val="en-US"/>
+        </w:rPr>
+      </w:pPr>
+      <w:r>
+        <w:rPr>
+          <w:rFonts w:ascii="Courier New" w:hAnsi="Courier New"/>
+          <w:sz w:val="14"/>
+          <w:szCs w:val="20"/>
+          <w:lang w:val="en-US"/>
+        </w:rPr>
+        <w:t xml:space="preserve">  </w:t>
+      </w:r>
+      <w:r>
+        <w:rPr>
+          <w:rFonts w:ascii="Courier New" w:hAnsi="Courier New"/>
+          <w:sz w:val="14"/>
+          <w:szCs w:val="20"/>
+        </w:rPr>
+        <w:t>&lt;/body&gt;</w:t>
+      </w:r>
+    </w:p>
+    <w:p>
+      <w:pPr>
+        <w:pStyle w:val="iBodyohneEinzug"/>
+        <w:rPr>
+          <w:rFonts w:ascii="Courier New" w:hAnsi="Courier New"/>
+          <w:sz w:val="14"/>
+          <w:szCs w:val="20"/>
+        </w:rPr>
+      </w:pPr>
+      <w:r>
+        <w:rPr>
+          <w:rFonts w:ascii="Courier New" w:hAnsi="Courier New"/>
+          <w:sz w:val="14"/>
+          <w:szCs w:val="20"/>
         </w:rPr>
         <w:t>&lt;/html&gt;</w:t>
       </w:r>

</xml_diff>

<commit_message>
Adds authors to doc-file
</commit_message>
<xml_diff>
--- a/text/angular-templating/dist/artikel.docx
+++ b/text/angular-templating/dist/artikel.docx
@@ -1,6 +1,6 @@
 
 <file path=word/document.xml><?xml version="1.0" encoding="utf-8"?>
-<w:document xmlns:wpc="http://schemas.microsoft.com/office/word/2010/wordprocessingCanvas" xmlns:mc="http://schemas.openxmlformats.org/markup-compatibility/2006" xmlns:o="urn:schemas-microsoft-com:office:office" xmlns:r="http://schemas.openxmlformats.org/officeDocument/2006/relationships" xmlns:m="http://schemas.openxmlformats.org/officeDocument/2006/math" xmlns:v="urn:schemas-microsoft-com:vml" xmlns:wp14="http://schemas.microsoft.com/office/word/2010/wordprocessingDrawing" xmlns:wp="http://schemas.openxmlformats.org/drawingml/2006/wordprocessingDrawing" xmlns:w10="urn:schemas-microsoft-com:office:word" xmlns:w="http://schemas.openxmlformats.org/wordprocessingml/2006/main" xmlns:w14="http://schemas.microsoft.com/office/word/2010/wordml" xmlns:wpg="http://schemas.microsoft.com/office/word/2010/wordprocessingGroup" xmlns:wpi="http://schemas.microsoft.com/office/word/2010/wordprocessingInk" xmlns:wne="http://schemas.microsoft.com/office/word/2006/wordml" xmlns:wps="http://schemas.microsoft.com/office/word/2010/wordprocessingShape" mc:Ignorable="w14 wp14">
+<w:document xmlns:wpc="http://schemas.microsoft.com/office/word/2010/wordprocessingCanvas" xmlns:mo="http://schemas.microsoft.com/office/mac/office/2008/main" xmlns:mc="http://schemas.openxmlformats.org/markup-compatibility/2006" xmlns:mv="urn:schemas-microsoft-com:mac:vml" xmlns:o="urn:schemas-microsoft-com:office:office" xmlns:r="http://schemas.openxmlformats.org/officeDocument/2006/relationships" xmlns:m="http://schemas.openxmlformats.org/officeDocument/2006/math" xmlns:v="urn:schemas-microsoft-com:vml" xmlns:wp14="http://schemas.microsoft.com/office/word/2010/wordprocessingDrawing" xmlns:wp="http://schemas.openxmlformats.org/drawingml/2006/wordprocessingDrawing" xmlns:w10="urn:schemas-microsoft-com:office:word" xmlns:w="http://schemas.openxmlformats.org/wordprocessingml/2006/main" xmlns:w14="http://schemas.microsoft.com/office/word/2010/wordml" xmlns:w15="http://schemas.microsoft.com/office/word/2012/wordml" xmlns:wpg="http://schemas.microsoft.com/office/word/2010/wordprocessingGroup" xmlns:wpi="http://schemas.microsoft.com/office/word/2010/wordprocessingInk" xmlns:wne="http://schemas.microsoft.com/office/word/2006/wordml" xmlns:wps="http://schemas.microsoft.com/office/word/2010/wordprocessingShape" mc:Ignorable="w14 w15 wp14">
   <w:body>
     <w:p>
       <w:pPr>
@@ -170,6 +170,7 @@
           <w:noProof/>
           <w:sz w:val="20"/>
           <w:szCs w:val="22"/>
+          <w:lang w:val="en-US" w:eastAsia="en-US"/>
         </w:rPr>
         <w:lastRenderedPageBreak/>
         <w:drawing>
@@ -188,7 +189,7 @@
                     <pic:cNvPicPr/>
                   </pic:nvPicPr>
                   <pic:blipFill>
-                    <a:blip r:embed="rId6">
+                    <a:blip r:embed="rId5">
                       <a:extLst>
                         <a:ext uri="{28A0092B-C50C-407E-A947-70E740481C1C}">
                           <a14:useLocalDpi xmlns:a14="http://schemas.microsoft.com/office/drawing/2010/main" val="0"/>
@@ -228,27 +229,14 @@
       <w:r>
         <w:t xml:space="preserve">Abbildung </w:t>
       </w:r>
-      <w:r>
-        <w:fldChar w:fldCharType="begin"/>
-      </w:r>
-      <w:r>
-        <w:instrText xml:space="preserve"> SEQ Abbildung \* ARABIC </w:instrText>
-      </w:r>
-      <w:r>
-        <w:fldChar w:fldCharType="separate"/>
-      </w:r>
-      <w:r>
-        <w:rPr>
-          <w:noProof/>
-        </w:rPr>
-        <w:t>1</w:t>
-      </w:r>
-      <w:r>
-        <w:rPr>
-          <w:noProof/>
-        </w:rPr>
-        <w:fldChar w:fldCharType="end"/>
-      </w:r>
+      <w:fldSimple w:instr=" SEQ Abbildung \* ARABIC ">
+        <w:r>
+          <w:rPr>
+            <w:noProof/>
+          </w:rPr>
+          <w:t>1</w:t>
+        </w:r>
+      </w:fldSimple>
       <w:r>
         <w:t xml:space="preserve"> Dashboard Prototyp</w:t>
       </w:r>
@@ -289,7 +277,7 @@
       <w:r>
         <w:t xml:space="preserve"> Sie finden das hier vorgestellten Beispiel auf GitHub unter </w:t>
       </w:r>
-      <w:hyperlink r:id="rId7" w:history="1">
+      <w:hyperlink r:id="rId6" w:history="1">
         <w:r>
           <w:rPr>
             <w:rStyle w:val="Hyperlink"/>
@@ -1580,6 +1568,7 @@
       <w:r>
         <w:rPr>
           <w:noProof/>
+          <w:lang w:val="en-US" w:eastAsia="en-US"/>
         </w:rPr>
         <w:drawing>
           <wp:inline distT="0" distB="0" distL="0" distR="0" wp14:anchorId="448B4AA8" wp14:editId="2EBBF1DD">
@@ -1597,7 +1586,7 @@
                     <pic:cNvPicPr/>
                   </pic:nvPicPr>
                   <pic:blipFill>
-                    <a:blip r:embed="rId8">
+                    <a:blip r:embed="rId7">
                       <a:extLst>
                         <a:ext uri="{28A0092B-C50C-407E-A947-70E740481C1C}">
                           <a14:useLocalDpi xmlns:a14="http://schemas.microsoft.com/office/drawing/2010/main" val="0"/>
@@ -1632,27 +1621,14 @@
       <w:r>
         <w:t xml:space="preserve">Abbildung </w:t>
       </w:r>
-      <w:r>
-        <w:fldChar w:fldCharType="begin"/>
-      </w:r>
-      <w:r>
-        <w:instrText xml:space="preserve"> SEQ Abbildung \* ARABIC </w:instrText>
-      </w:r>
-      <w:r>
-        <w:fldChar w:fldCharType="separate"/>
-      </w:r>
-      <w:r>
-        <w:rPr>
-          <w:noProof/>
-        </w:rPr>
-        <w:t>2</w:t>
-      </w:r>
-      <w:r>
-        <w:rPr>
-          <w:noProof/>
-        </w:rPr>
-        <w:fldChar w:fldCharType="end"/>
-      </w:r>
+      <w:fldSimple w:instr=" SEQ Abbildung \* ARABIC ">
+        <w:r>
+          <w:rPr>
+            <w:noProof/>
+          </w:rPr>
+          <w:t>2</w:t>
+        </w:r>
+      </w:fldSimple>
       <w:r>
         <w:t xml:space="preserve"> Daten an eine Komponente übergeben (Property-Binding)</w:t>
       </w:r>
@@ -1773,6 +1749,7 @@
       <w:r>
         <w:rPr>
           <w:noProof/>
+          <w:lang w:val="en-US" w:eastAsia="en-US"/>
         </w:rPr>
         <w:drawing>
           <wp:inline distT="0" distB="0" distL="0" distR="0" wp14:anchorId="7B3A7529" wp14:editId="0CADA9D9">
@@ -1790,7 +1767,7 @@
                     <pic:cNvPicPr/>
                   </pic:nvPicPr>
                   <pic:blipFill>
-                    <a:blip r:embed="rId9">
+                    <a:blip r:embed="rId8">
                       <a:extLst>
                         <a:ext uri="{28A0092B-C50C-407E-A947-70E740481C1C}">
                           <a14:useLocalDpi xmlns:a14="http://schemas.microsoft.com/office/drawing/2010/main" val="0"/>
@@ -1825,27 +1802,14 @@
       <w:r>
         <w:t xml:space="preserve">Abbildung </w:t>
       </w:r>
-      <w:r>
-        <w:fldChar w:fldCharType="begin"/>
-      </w:r>
-      <w:r>
-        <w:instrText xml:space="preserve"> SEQ Abbildung \* ARABIC </w:instrText>
-      </w:r>
-      <w:r>
-        <w:fldChar w:fldCharType="separate"/>
-      </w:r>
-      <w:r>
-        <w:rPr>
-          <w:noProof/>
-        </w:rPr>
-        <w:t>3</w:t>
-      </w:r>
-      <w:r>
-        <w:rPr>
-          <w:noProof/>
-        </w:rPr>
-        <w:fldChar w:fldCharType="end"/>
-      </w:r>
+      <w:fldSimple w:instr=" SEQ Abbildung \* ARABIC ">
+        <w:r>
+          <w:rPr>
+            <w:noProof/>
+          </w:rPr>
+          <w:t>3</w:t>
+        </w:r>
+      </w:fldSimple>
       <w:r>
         <w:t xml:space="preserve"> Zustandsänderungen innerhalb einer Komponente publizieren</w:t>
       </w:r>
@@ -2555,6 +2519,7 @@
       <w:r>
         <w:rPr>
           <w:noProof/>
+          <w:lang w:val="en-US" w:eastAsia="en-US"/>
         </w:rPr>
         <w:lastRenderedPageBreak/>
         <w:drawing>
@@ -2573,7 +2538,7 @@
                     <pic:cNvPicPr/>
                   </pic:nvPicPr>
                   <pic:blipFill>
-                    <a:blip r:embed="rId10">
+                    <a:blip r:embed="rId9">
                       <a:extLst>
                         <a:ext uri="{28A0092B-C50C-407E-A947-70E740481C1C}">
                           <a14:useLocalDpi xmlns:a14="http://schemas.microsoft.com/office/drawing/2010/main" val="0"/>
@@ -2611,27 +2576,14 @@
       <w:r>
         <w:t xml:space="preserve">Abbildung </w:t>
       </w:r>
-      <w:r>
-        <w:fldChar w:fldCharType="begin"/>
-      </w:r>
-      <w:r>
-        <w:instrText xml:space="preserve"> SEQ Abbildung \* ARABIC </w:instrText>
-      </w:r>
-      <w:r>
-        <w:fldChar w:fldCharType="separate"/>
-      </w:r>
-      <w:r>
-        <w:rPr>
-          <w:noProof/>
-        </w:rPr>
-        <w:t>4</w:t>
-      </w:r>
-      <w:r>
-        <w:rPr>
-          <w:noProof/>
-        </w:rPr>
-        <w:fldChar w:fldCharType="end"/>
-      </w:r>
+      <w:fldSimple w:instr=" SEQ Abbildung \* ARABIC ">
+        <w:r>
+          <w:rPr>
+            <w:noProof/>
+          </w:rPr>
+          <w:t>4</w:t>
+        </w:r>
+      </w:fldSimple>
       <w:r>
         <w:t xml:space="preserve"> Anzeige der Anzahl aller erfassten Sc</w:t>
       </w:r>
@@ -3536,27 +3488,14 @@
       <w:r>
         <w:t xml:space="preserve">Table </w:t>
       </w:r>
-      <w:r>
-        <w:fldChar w:fldCharType="begin"/>
-      </w:r>
-      <w:r>
-        <w:instrText xml:space="preserve"> SEQ Table \* ARABIC </w:instrText>
-      </w:r>
-      <w:r>
-        <w:fldChar w:fldCharType="separate"/>
-      </w:r>
-      <w:r>
-        <w:rPr>
-          <w:noProof/>
-        </w:rPr>
-        <w:t>1</w:t>
-      </w:r>
-      <w:r>
-        <w:rPr>
-          <w:noProof/>
-        </w:rPr>
-        <w:fldChar w:fldCharType="end"/>
-      </w:r>
+      <w:fldSimple w:instr=" SEQ Table \* ARABIC ">
+        <w:r>
+          <w:rPr>
+            <w:noProof/>
+          </w:rPr>
+          <w:t>1</w:t>
+        </w:r>
+      </w:fldSimple>
       <w:r>
         <w:t xml:space="preserve"> Übersicht der Binding-Typen</w:t>
       </w:r>
@@ -5848,8 +5787,6 @@
         </w:rPr>
         <w:t>ode.angularjs.org/2.0.0-alpha.45</w:t>
       </w:r>
-      <w:bookmarkStart w:id="0" w:name="_GoBack"/>
-      <w:bookmarkEnd w:id="0"/>
       <w:r>
         <w:rPr>
           <w:rFonts w:ascii="Courier New" w:hAnsi="Courier New"/>
@@ -6340,39 +6277,54 @@
     <w:p>
       <w:pPr>
         <w:pStyle w:val="iBodyohneEinzug"/>
-        <w:rPr>
-          <w:color w:val="FF0000"/>
-        </w:rPr>
-      </w:pPr>
-      <w:r>
-        <w:rPr>
-          <w:color w:val="FF0000"/>
-        </w:rPr>
-        <w:t>((</w:t>
-      </w:r>
-      <w:r>
-        <w:rPr>
-          <w:color w:val="FF0000"/>
-        </w:rPr>
-        <w:t>gregor-woiwode</w:t>
-      </w:r>
-      <w:r>
-        <w:rPr>
-          <w:color w:val="FF0000"/>
-        </w:rPr>
-        <w:t>.</w:t>
-      </w:r>
-      <w:r>
-        <w:rPr>
-          <w:color w:val="FF0000"/>
-        </w:rPr>
-        <w:t>png</w:t>
-      </w:r>
-      <w:r>
-        <w:rPr>
-          <w:color w:val="FF0000"/>
-        </w:rPr>
-        <w:t>))</w:t>
+      </w:pPr>
+      <w:r>
+        <w:rPr>
+          <w:noProof/>
+          <w:lang w:val="en-US" w:eastAsia="en-US"/>
+        </w:rPr>
+        <w:lastRenderedPageBreak/>
+        <w:drawing>
+          <wp:inline distT="0" distB="0" distL="0" distR="0" wp14:anchorId="7073D63C" wp14:editId="7595DFB0">
+            <wp:extent cx="1600835" cy="1600835"/>
+            <wp:effectExtent l="0" t="0" r="0" b="0"/>
+            <wp:docPr id="5" name="Picture 5"/>
+            <wp:cNvGraphicFramePr>
+              <a:graphicFrameLocks xmlns:a="http://schemas.openxmlformats.org/drawingml/2006/main" noChangeAspect="1"/>
+            </wp:cNvGraphicFramePr>
+            <a:graphic xmlns:a="http://schemas.openxmlformats.org/drawingml/2006/main">
+              <a:graphicData uri="http://schemas.openxmlformats.org/drawingml/2006/picture">
+                <pic:pic xmlns:pic="http://schemas.openxmlformats.org/drawingml/2006/picture">
+                  <pic:nvPicPr>
+                    <pic:cNvPr id="5" name="gregor-woiwode.png"/>
+                    <pic:cNvPicPr/>
+                  </pic:nvPicPr>
+                  <pic:blipFill>
+                    <a:blip r:embed="rId10">
+                      <a:extLst>
+                        <a:ext uri="{28A0092B-C50C-407E-A947-70E740481C1C}">
+                          <a14:useLocalDpi xmlns:a14="http://schemas.microsoft.com/office/drawing/2010/main" val="0"/>
+                        </a:ext>
+                      </a:extLst>
+                    </a:blip>
+                    <a:stretch>
+                      <a:fillRect/>
+                    </a:stretch>
+                  </pic:blipFill>
+                  <pic:spPr>
+                    <a:xfrm>
+                      <a:off x="0" y="0"/>
+                      <a:ext cx="1600835" cy="1600835"/>
+                    </a:xfrm>
+                    <a:prstGeom prst="rect">
+                      <a:avLst/>
+                    </a:prstGeom>
+                  </pic:spPr>
+                </pic:pic>
+              </a:graphicData>
+            </a:graphic>
+          </wp:inline>
+        </w:drawing>
       </w:r>
     </w:p>
     <w:p>
@@ -6397,7 +6349,6 @@
           <w:bCs/>
           <w:lang w:val="pt-BR"/>
         </w:rPr>
-        <w:lastRenderedPageBreak/>
         <w:t xml:space="preserve">Gregor Woiwode </w:t>
       </w:r>
       <w:r>
@@ -6459,40 +6410,56 @@
     <w:p>
       <w:pPr>
         <w:pStyle w:val="iBodyohneEinzug"/>
-        <w:rPr>
-          <w:color w:val="FF0000"/>
-        </w:rPr>
-      </w:pPr>
-      <w:r>
-        <w:rPr>
-          <w:color w:val="FF0000"/>
-        </w:rPr>
-        <w:t>((</w:t>
-      </w:r>
-      <w:r>
-        <w:rPr>
-          <w:color w:val="FF0000"/>
-        </w:rPr>
-        <w:t>johannes-hoppe</w:t>
-      </w:r>
-      <w:r>
-        <w:rPr>
-          <w:color w:val="FF0000"/>
-        </w:rPr>
-        <w:t>.</w:t>
-      </w:r>
-      <w:r>
-        <w:rPr>
-          <w:color w:val="FF0000"/>
-        </w:rPr>
-        <w:t>png</w:t>
-      </w:r>
-      <w:r>
-        <w:rPr>
-          <w:color w:val="FF0000"/>
-        </w:rPr>
-        <w:t>))</w:t>
-      </w:r>
+      </w:pPr>
+      <w:r>
+        <w:rPr>
+          <w:noProof/>
+          <w:lang w:val="en-US" w:eastAsia="en-US"/>
+        </w:rPr>
+        <w:drawing>
+          <wp:inline distT="0" distB="0" distL="0" distR="0" wp14:anchorId="746C87B1" wp14:editId="5E9AD3ED">
+            <wp:extent cx="1600835" cy="1600835"/>
+            <wp:effectExtent l="0" t="0" r="0" b="0"/>
+            <wp:docPr id="6" name="Picture 6"/>
+            <wp:cNvGraphicFramePr>
+              <a:graphicFrameLocks xmlns:a="http://schemas.openxmlformats.org/drawingml/2006/main" noChangeAspect="1"/>
+            </wp:cNvGraphicFramePr>
+            <a:graphic xmlns:a="http://schemas.openxmlformats.org/drawingml/2006/main">
+              <a:graphicData uri="http://schemas.openxmlformats.org/drawingml/2006/picture">
+                <pic:pic xmlns:pic="http://schemas.openxmlformats.org/drawingml/2006/picture">
+                  <pic:nvPicPr>
+                    <pic:cNvPr id="6" name="johannes-hoppe.png"/>
+                    <pic:cNvPicPr/>
+                  </pic:nvPicPr>
+                  <pic:blipFill>
+                    <a:blip r:embed="rId11">
+                      <a:extLst>
+                        <a:ext uri="{28A0092B-C50C-407E-A947-70E740481C1C}">
+                          <a14:useLocalDpi xmlns:a14="http://schemas.microsoft.com/office/drawing/2010/main" val="0"/>
+                        </a:ext>
+                      </a:extLst>
+                    </a:blip>
+                    <a:stretch>
+                      <a:fillRect/>
+                    </a:stretch>
+                  </pic:blipFill>
+                  <pic:spPr>
+                    <a:xfrm>
+                      <a:off x="0" y="0"/>
+                      <a:ext cx="1600835" cy="1600835"/>
+                    </a:xfrm>
+                    <a:prstGeom prst="rect">
+                      <a:avLst/>
+                    </a:prstGeom>
+                  </pic:spPr>
+                </pic:pic>
+              </a:graphicData>
+            </a:graphic>
+          </wp:inline>
+        </w:drawing>
+      </w:r>
+      <w:bookmarkStart w:id="0" w:name="_GoBack"/>
+      <w:bookmarkEnd w:id="0"/>
     </w:p>
     <w:p>
       <w:pPr>
@@ -6863,6 +6830,7 @@
         <w:rPr>
           <w:lang w:val="pt-BR"/>
         </w:rPr>
+        <w:lastRenderedPageBreak/>
         <w:t>http://blog.thoughtram.io/angular/2015/08/11/angular-2-template-</w:t>
       </w:r>
       <w:r>
@@ -6969,7 +6937,7 @@
 </file>
 
 <file path=word/numbering.xml><?xml version="1.0" encoding="utf-8"?>
-<w:numbering xmlns:wpc="http://schemas.microsoft.com/office/word/2010/wordprocessingCanvas" xmlns:mc="http://schemas.openxmlformats.org/markup-compatibility/2006" xmlns:o="urn:schemas-microsoft-com:office:office" xmlns:r="http://schemas.openxmlformats.org/officeDocument/2006/relationships" xmlns:m="http://schemas.openxmlformats.org/officeDocument/2006/math" xmlns:v="urn:schemas-microsoft-com:vml" xmlns:wp14="http://schemas.microsoft.com/office/word/2010/wordprocessingDrawing" xmlns:wp="http://schemas.openxmlformats.org/drawingml/2006/wordprocessingDrawing" xmlns:w10="urn:schemas-microsoft-com:office:word" xmlns:w="http://schemas.openxmlformats.org/wordprocessingml/2006/main" xmlns:w14="http://schemas.microsoft.com/office/word/2010/wordml" xmlns:wpg="http://schemas.microsoft.com/office/word/2010/wordprocessingGroup" xmlns:wpi="http://schemas.microsoft.com/office/word/2010/wordprocessingInk" xmlns:wne="http://schemas.microsoft.com/office/word/2006/wordml" xmlns:wps="http://schemas.microsoft.com/office/word/2010/wordprocessingShape" mc:Ignorable="w14 wp14">
+<w:numbering xmlns:wpc="http://schemas.microsoft.com/office/word/2010/wordprocessingCanvas" xmlns:mo="http://schemas.microsoft.com/office/mac/office/2008/main" xmlns:mc="http://schemas.openxmlformats.org/markup-compatibility/2006" xmlns:mv="urn:schemas-microsoft-com:mac:vml" xmlns:o="urn:schemas-microsoft-com:office:office" xmlns:r="http://schemas.openxmlformats.org/officeDocument/2006/relationships" xmlns:m="http://schemas.openxmlformats.org/officeDocument/2006/math" xmlns:v="urn:schemas-microsoft-com:vml" xmlns:wp14="http://schemas.microsoft.com/office/word/2010/wordprocessingDrawing" xmlns:wp="http://schemas.openxmlformats.org/drawingml/2006/wordprocessingDrawing" xmlns:w10="urn:schemas-microsoft-com:office:word" xmlns:w="http://schemas.openxmlformats.org/wordprocessingml/2006/main" xmlns:w14="http://schemas.microsoft.com/office/word/2010/wordml" xmlns:w15="http://schemas.microsoft.com/office/word/2012/wordml" xmlns:wpg="http://schemas.microsoft.com/office/word/2010/wordprocessingGroup" xmlns:wpi="http://schemas.microsoft.com/office/word/2010/wordprocessingInk" xmlns:wne="http://schemas.microsoft.com/office/word/2006/wordml" xmlns:wps="http://schemas.microsoft.com/office/word/2010/wordprocessingShape" mc:Ignorable="w14 w15 wp14">
   <w:abstractNum w:abstractNumId="0">
     <w:nsid w:val="FFFFFF1D"/>
     <w:multiLevelType w:val="multilevel"/>
@@ -9858,7 +9826,7 @@
 </file>
 
 <file path=word/styles.xml><?xml version="1.0" encoding="utf-8"?>
-<w:styles xmlns:mc="http://schemas.openxmlformats.org/markup-compatibility/2006" xmlns:r="http://schemas.openxmlformats.org/officeDocument/2006/relationships" xmlns:w="http://schemas.openxmlformats.org/wordprocessingml/2006/main" xmlns:w14="http://schemas.microsoft.com/office/word/2010/wordml" mc:Ignorable="w14">
+<w:styles xmlns:mc="http://schemas.openxmlformats.org/markup-compatibility/2006" xmlns:r="http://schemas.openxmlformats.org/officeDocument/2006/relationships" xmlns:w="http://schemas.openxmlformats.org/wordprocessingml/2006/main" xmlns:w14="http://schemas.microsoft.com/office/word/2010/wordml" xmlns:w15="http://schemas.microsoft.com/office/word/2012/wordml" mc:Ignorable="w14 w15">
   <w:docDefaults>
     <w:rPrDefault>
       <w:rPr>
@@ -9868,144 +9836,387 @@
     </w:rPrDefault>
     <w:pPrDefault/>
   </w:docDefaults>
-  <w:latentStyles w:defLockedState="0" w:defUIPriority="99" w:defSemiHidden="1" w:defUnhideWhenUsed="1" w:defQFormat="0" w:count="267">
-    <w:lsdException w:name="Normal" w:semiHidden="0" w:uiPriority="0" w:unhideWhenUsed="0" w:qFormat="1"/>
-    <w:lsdException w:name="heading 1" w:semiHidden="0" w:uiPriority="9" w:unhideWhenUsed="0" w:qFormat="1"/>
-    <w:lsdException w:name="heading 2" w:semiHidden="0" w:uiPriority="9" w:unhideWhenUsed="0" w:qFormat="1"/>
-    <w:lsdException w:name="heading 3" w:uiPriority="9" w:qFormat="1"/>
-    <w:lsdException w:name="heading 4" w:uiPriority="9" w:qFormat="1"/>
-    <w:lsdException w:name="heading 5" w:uiPriority="9" w:qFormat="1"/>
-    <w:lsdException w:name="heading 6" w:uiPriority="9" w:qFormat="1"/>
-    <w:lsdException w:name="heading 7" w:uiPriority="9" w:qFormat="1"/>
-    <w:lsdException w:name="heading 8" w:uiPriority="9" w:qFormat="1"/>
-    <w:lsdException w:name="heading 9" w:uiPriority="9" w:qFormat="1"/>
-    <w:lsdException w:name="toc 1" w:uiPriority="39"/>
-    <w:lsdException w:name="toc 2" w:uiPriority="39"/>
-    <w:lsdException w:name="toc 3" w:uiPriority="39"/>
-    <w:lsdException w:name="toc 4" w:uiPriority="39"/>
-    <w:lsdException w:name="toc 5" w:uiPriority="39"/>
-    <w:lsdException w:name="toc 6" w:uiPriority="39"/>
-    <w:lsdException w:name="toc 7" w:uiPriority="39"/>
-    <w:lsdException w:name="toc 8" w:uiPriority="39"/>
-    <w:lsdException w:name="toc 9" w:uiPriority="39"/>
-    <w:lsdException w:name="caption" w:uiPriority="35" w:qFormat="1"/>
-    <w:lsdException w:name="Title" w:semiHidden="0" w:uiPriority="10" w:unhideWhenUsed="0" w:qFormat="1"/>
-    <w:lsdException w:name="Default Paragraph Font" w:uiPriority="1"/>
-    <w:lsdException w:name="Subtitle" w:semiHidden="0" w:uiPriority="11" w:unhideWhenUsed="0" w:qFormat="1"/>
-    <w:lsdException w:name="Strong" w:semiHidden="0" w:uiPriority="22" w:unhideWhenUsed="0" w:qFormat="1"/>
-    <w:lsdException w:name="Emphasis" w:semiHidden="0" w:uiPriority="20" w:unhideWhenUsed="0" w:qFormat="1"/>
-    <w:lsdException w:name="Table Grid" w:semiHidden="0" w:uiPriority="59" w:unhideWhenUsed="0"/>
-    <w:lsdException w:name="Placeholder Text" w:unhideWhenUsed="0"/>
-    <w:lsdException w:name="No Spacing" w:semiHidden="0" w:uiPriority="1" w:unhideWhenUsed="0" w:qFormat="1"/>
-    <w:lsdException w:name="Light Shading" w:semiHidden="0" w:uiPriority="60" w:unhideWhenUsed="0"/>
-    <w:lsdException w:name="Light List" w:semiHidden="0" w:uiPriority="61" w:unhideWhenUsed="0"/>
-    <w:lsdException w:name="Light Grid" w:semiHidden="0" w:uiPriority="62" w:unhideWhenUsed="0"/>
-    <w:lsdException w:name="Medium Shading 1" w:semiHidden="0" w:uiPriority="63" w:unhideWhenUsed="0"/>
-    <w:lsdException w:name="Medium Shading 2" w:semiHidden="0" w:uiPriority="64" w:unhideWhenUsed="0"/>
-    <w:lsdException w:name="Medium List 1" w:semiHidden="0" w:uiPriority="65" w:unhideWhenUsed="0"/>
-    <w:lsdException w:name="Medium List 2" w:semiHidden="0" w:uiPriority="66" w:unhideWhenUsed="0"/>
-    <w:lsdException w:name="Medium Grid 1" w:semiHidden="0" w:uiPriority="67" w:unhideWhenUsed="0"/>
-    <w:lsdException w:name="Medium Grid 2" w:semiHidden="0" w:uiPriority="68" w:unhideWhenUsed="0"/>
-    <w:lsdException w:name="Medium Grid 3" w:semiHidden="0" w:uiPriority="69" w:unhideWhenUsed="0"/>
-    <w:lsdException w:name="Dark List" w:semiHidden="0" w:uiPriority="70" w:unhideWhenUsed="0"/>
-    <w:lsdException w:name="Colorful Shading" w:semiHidden="0" w:uiPriority="71" w:unhideWhenUsed="0"/>
-    <w:lsdException w:name="Colorful List" w:semiHidden="0" w:uiPriority="72" w:unhideWhenUsed="0"/>
-    <w:lsdException w:name="Colorful Grid" w:semiHidden="0" w:uiPriority="73" w:unhideWhenUsed="0"/>
-    <w:lsdException w:name="Light Shading Accent 1" w:semiHidden="0" w:uiPriority="60" w:unhideWhenUsed="0"/>
-    <w:lsdException w:name="Light List Accent 1" w:semiHidden="0" w:uiPriority="61" w:unhideWhenUsed="0"/>
-    <w:lsdException w:name="Light Grid Accent 1" w:semiHidden="0" w:uiPriority="62" w:unhideWhenUsed="0"/>
-    <w:lsdException w:name="Medium Shading 1 Accent 1" w:semiHidden="0" w:uiPriority="63" w:unhideWhenUsed="0"/>
-    <w:lsdException w:name="Medium Shading 2 Accent 1" w:semiHidden="0" w:uiPriority="64" w:unhideWhenUsed="0"/>
-    <w:lsdException w:name="Medium List 1 Accent 1" w:semiHidden="0" w:uiPriority="65" w:unhideWhenUsed="0"/>
-    <w:lsdException w:name="Revision" w:unhideWhenUsed="0"/>
-    <w:lsdException w:name="List Paragraph" w:semiHidden="0" w:uiPriority="34" w:unhideWhenUsed="0" w:qFormat="1"/>
-    <w:lsdException w:name="Quote" w:semiHidden="0" w:uiPriority="29" w:unhideWhenUsed="0" w:qFormat="1"/>
-    <w:lsdException w:name="Intense Quote" w:semiHidden="0" w:uiPriority="30" w:unhideWhenUsed="0" w:qFormat="1"/>
-    <w:lsdException w:name="Medium List 2 Accent 1" w:semiHidden="0" w:uiPriority="66" w:unhideWhenUsed="0"/>
-    <w:lsdException w:name="Medium Grid 1 Accent 1" w:semiHidden="0" w:uiPriority="67" w:unhideWhenUsed="0"/>
-    <w:lsdException w:name="Medium Grid 2 Accent 1" w:semiHidden="0" w:uiPriority="68" w:unhideWhenUsed="0"/>
-    <w:lsdException w:name="Medium Grid 3 Accent 1" w:semiHidden="0" w:uiPriority="69" w:unhideWhenUsed="0"/>
-    <w:lsdException w:name="Dark List Accent 1" w:semiHidden="0" w:uiPriority="70" w:unhideWhenUsed="0"/>
-    <w:lsdException w:name="Colorful Shading Accent 1" w:semiHidden="0" w:uiPriority="71" w:unhideWhenUsed="0"/>
-    <w:lsdException w:name="Colorful List Accent 1" w:semiHidden="0" w:uiPriority="72" w:unhideWhenUsed="0"/>
-    <w:lsdException w:name="Colorful Grid Accent 1" w:semiHidden="0" w:uiPriority="73" w:unhideWhenUsed="0"/>
-    <w:lsdException w:name="Light Shading Accent 2" w:semiHidden="0" w:uiPriority="60" w:unhideWhenUsed="0"/>
-    <w:lsdException w:name="Light List Accent 2" w:semiHidden="0" w:uiPriority="61" w:unhideWhenUsed="0"/>
-    <w:lsdException w:name="Light Grid Accent 2" w:semiHidden="0" w:uiPriority="62" w:unhideWhenUsed="0"/>
-    <w:lsdException w:name="Medium Shading 1 Accent 2" w:semiHidden="0" w:uiPriority="63" w:unhideWhenUsed="0"/>
-    <w:lsdException w:name="Medium Shading 2 Accent 2" w:semiHidden="0" w:uiPriority="64" w:unhideWhenUsed="0"/>
-    <w:lsdException w:name="Medium List 1 Accent 2" w:semiHidden="0" w:uiPriority="65" w:unhideWhenUsed="0"/>
-    <w:lsdException w:name="Medium List 2 Accent 2" w:semiHidden="0" w:uiPriority="66" w:unhideWhenUsed="0"/>
-    <w:lsdException w:name="Medium Grid 1 Accent 2" w:semiHidden="0" w:uiPriority="67" w:unhideWhenUsed="0"/>
-    <w:lsdException w:name="Medium Grid 2 Accent 2" w:semiHidden="0" w:uiPriority="68" w:unhideWhenUsed="0"/>
-    <w:lsdException w:name="Medium Grid 3 Accent 2" w:semiHidden="0" w:uiPriority="69" w:unhideWhenUsed="0"/>
-    <w:lsdException w:name="Dark List Accent 2" w:semiHidden="0" w:uiPriority="70" w:unhideWhenUsed="0"/>
-    <w:lsdException w:name="Colorful Shading Accent 2" w:semiHidden="0" w:uiPriority="71" w:unhideWhenUsed="0"/>
-    <w:lsdException w:name="Colorful List Accent 2" w:semiHidden="0" w:uiPriority="72" w:unhideWhenUsed="0"/>
-    <w:lsdException w:name="Colorful Grid Accent 2" w:semiHidden="0" w:uiPriority="73" w:unhideWhenUsed="0"/>
-    <w:lsdException w:name="Light Shading Accent 3" w:semiHidden="0" w:uiPriority="60" w:unhideWhenUsed="0"/>
-    <w:lsdException w:name="Light List Accent 3" w:semiHidden="0" w:uiPriority="61" w:unhideWhenUsed="0"/>
-    <w:lsdException w:name="Light Grid Accent 3" w:semiHidden="0" w:uiPriority="62" w:unhideWhenUsed="0"/>
-    <w:lsdException w:name="Medium Shading 1 Accent 3" w:semiHidden="0" w:uiPriority="63" w:unhideWhenUsed="0"/>
-    <w:lsdException w:name="Medium Shading 2 Accent 3" w:semiHidden="0" w:uiPriority="64" w:unhideWhenUsed="0"/>
-    <w:lsdException w:name="Medium List 1 Accent 3" w:semiHidden="0" w:uiPriority="65" w:unhideWhenUsed="0"/>
-    <w:lsdException w:name="Medium List 2 Accent 3" w:semiHidden="0" w:uiPriority="66" w:unhideWhenUsed="0"/>
-    <w:lsdException w:name="Medium Grid 1 Accent 3" w:semiHidden="0" w:uiPriority="67" w:unhideWhenUsed="0"/>
-    <w:lsdException w:name="Medium Grid 2 Accent 3" w:semiHidden="0" w:uiPriority="68" w:unhideWhenUsed="0"/>
-    <w:lsdException w:name="Medium Grid 3 Accent 3" w:semiHidden="0" w:uiPriority="69" w:unhideWhenUsed="0"/>
-    <w:lsdException w:name="Dark List Accent 3" w:semiHidden="0" w:uiPriority="70" w:unhideWhenUsed="0"/>
-    <w:lsdException w:name="Colorful Shading Accent 3" w:semiHidden="0" w:uiPriority="71" w:unhideWhenUsed="0"/>
-    <w:lsdException w:name="Colorful List Accent 3" w:semiHidden="0" w:uiPriority="72" w:unhideWhenUsed="0"/>
-    <w:lsdException w:name="Colorful Grid Accent 3" w:semiHidden="0" w:uiPriority="73" w:unhideWhenUsed="0"/>
-    <w:lsdException w:name="Light Shading Accent 4" w:semiHidden="0" w:uiPriority="60" w:unhideWhenUsed="0"/>
-    <w:lsdException w:name="Light List Accent 4" w:semiHidden="0" w:uiPriority="61" w:unhideWhenUsed="0"/>
-    <w:lsdException w:name="Light Grid Accent 4" w:semiHidden="0" w:uiPriority="62" w:unhideWhenUsed="0"/>
-    <w:lsdException w:name="Medium Shading 1 Accent 4" w:semiHidden="0" w:uiPriority="63" w:unhideWhenUsed="0"/>
-    <w:lsdException w:name="Medium Shading 2 Accent 4" w:semiHidden="0" w:uiPriority="64" w:unhideWhenUsed="0"/>
-    <w:lsdException w:name="Medium List 1 Accent 4" w:semiHidden="0" w:uiPriority="65" w:unhideWhenUsed="0"/>
-    <w:lsdException w:name="Medium List 2 Accent 4" w:semiHidden="0" w:uiPriority="66" w:unhideWhenUsed="0"/>
-    <w:lsdException w:name="Medium Grid 1 Accent 4" w:semiHidden="0" w:uiPriority="67" w:unhideWhenUsed="0"/>
-    <w:lsdException w:name="Medium Grid 2 Accent 4" w:semiHidden="0" w:uiPriority="68" w:unhideWhenUsed="0"/>
-    <w:lsdException w:name="Medium Grid 3 Accent 4" w:semiHidden="0" w:uiPriority="69" w:unhideWhenUsed="0"/>
-    <w:lsdException w:name="Dark List Accent 4" w:semiHidden="0" w:uiPriority="70" w:unhideWhenUsed="0"/>
-    <w:lsdException w:name="Colorful Shading Accent 4" w:semiHidden="0" w:uiPriority="71" w:unhideWhenUsed="0"/>
-    <w:lsdException w:name="Colorful List Accent 4" w:semiHidden="0" w:uiPriority="72" w:unhideWhenUsed="0"/>
-    <w:lsdException w:name="Colorful Grid Accent 4" w:semiHidden="0" w:uiPriority="73" w:unhideWhenUsed="0"/>
-    <w:lsdException w:name="Light Shading Accent 5" w:semiHidden="0" w:uiPriority="60" w:unhideWhenUsed="0"/>
-    <w:lsdException w:name="Light List Accent 5" w:semiHidden="0" w:uiPriority="61" w:unhideWhenUsed="0"/>
-    <w:lsdException w:name="Light Grid Accent 5" w:semiHidden="0" w:uiPriority="62" w:unhideWhenUsed="0"/>
-    <w:lsdException w:name="Medium Shading 1 Accent 5" w:semiHidden="0" w:uiPriority="63" w:unhideWhenUsed="0"/>
-    <w:lsdException w:name="Medium Shading 2 Accent 5" w:semiHidden="0" w:uiPriority="64" w:unhideWhenUsed="0"/>
-    <w:lsdException w:name="Medium List 1 Accent 5" w:semiHidden="0" w:uiPriority="65" w:unhideWhenUsed="0"/>
-    <w:lsdException w:name="Medium List 2 Accent 5" w:semiHidden="0" w:uiPriority="66" w:unhideWhenUsed="0"/>
-    <w:lsdException w:name="Medium Grid 1 Accent 5" w:semiHidden="0" w:uiPriority="67" w:unhideWhenUsed="0"/>
-    <w:lsdException w:name="Medium Grid 2 Accent 5" w:semiHidden="0" w:uiPriority="68" w:unhideWhenUsed="0"/>
-    <w:lsdException w:name="Medium Grid 3 Accent 5" w:semiHidden="0" w:uiPriority="69" w:unhideWhenUsed="0"/>
-    <w:lsdException w:name="Dark List Accent 5" w:semiHidden="0" w:uiPriority="70" w:unhideWhenUsed="0"/>
-    <w:lsdException w:name="Colorful Shading Accent 5" w:semiHidden="0" w:uiPriority="71" w:unhideWhenUsed="0"/>
-    <w:lsdException w:name="Colorful List Accent 5" w:semiHidden="0" w:uiPriority="72" w:unhideWhenUsed="0"/>
-    <w:lsdException w:name="Colorful Grid Accent 5" w:semiHidden="0" w:uiPriority="73" w:unhideWhenUsed="0"/>
-    <w:lsdException w:name="Light Shading Accent 6" w:semiHidden="0" w:uiPriority="60" w:unhideWhenUsed="0"/>
-    <w:lsdException w:name="Light List Accent 6" w:semiHidden="0" w:uiPriority="61" w:unhideWhenUsed="0"/>
-    <w:lsdException w:name="Light Grid Accent 6" w:semiHidden="0" w:uiPriority="62" w:unhideWhenUsed="0"/>
-    <w:lsdException w:name="Medium Shading 1 Accent 6" w:semiHidden="0" w:uiPriority="63" w:unhideWhenUsed="0"/>
-    <w:lsdException w:name="Medium Shading 2 Accent 6" w:semiHidden="0" w:uiPriority="64" w:unhideWhenUsed="0"/>
-    <w:lsdException w:name="Medium List 1 Accent 6" w:semiHidden="0" w:uiPriority="65" w:unhideWhenUsed="0"/>
-    <w:lsdException w:name="Medium List 2 Accent 6" w:semiHidden="0" w:uiPriority="66" w:unhideWhenUsed="0"/>
-    <w:lsdException w:name="Medium Grid 1 Accent 6" w:semiHidden="0" w:uiPriority="67" w:unhideWhenUsed="0"/>
-    <w:lsdException w:name="Medium Grid 2 Accent 6" w:semiHidden="0" w:uiPriority="68" w:unhideWhenUsed="0"/>
-    <w:lsdException w:name="Medium Grid 3 Accent 6" w:semiHidden="0" w:uiPriority="69" w:unhideWhenUsed="0"/>
-    <w:lsdException w:name="Dark List Accent 6" w:semiHidden="0" w:uiPriority="70" w:unhideWhenUsed="0"/>
-    <w:lsdException w:name="Colorful Shading Accent 6" w:semiHidden="0" w:uiPriority="71" w:unhideWhenUsed="0"/>
-    <w:lsdException w:name="Colorful List Accent 6" w:semiHidden="0" w:uiPriority="72" w:unhideWhenUsed="0"/>
-    <w:lsdException w:name="Colorful Grid Accent 6" w:semiHidden="0" w:uiPriority="73" w:unhideWhenUsed="0"/>
-    <w:lsdException w:name="Subtle Emphasis" w:semiHidden="0" w:uiPriority="19" w:unhideWhenUsed="0" w:qFormat="1"/>
-    <w:lsdException w:name="Intense Emphasis" w:semiHidden="0" w:uiPriority="21" w:unhideWhenUsed="0" w:qFormat="1"/>
-    <w:lsdException w:name="Subtle Reference" w:semiHidden="0" w:uiPriority="31" w:unhideWhenUsed="0" w:qFormat="1"/>
-    <w:lsdException w:name="Intense Reference" w:semiHidden="0" w:uiPriority="32" w:unhideWhenUsed="0" w:qFormat="1"/>
-    <w:lsdException w:name="Book Title" w:semiHidden="0" w:uiPriority="33" w:unhideWhenUsed="0" w:qFormat="1"/>
-    <w:lsdException w:name="Bibliography" w:uiPriority="37"/>
-    <w:lsdException w:name="TOC Heading" w:uiPriority="39" w:qFormat="1"/>
+  <w:latentStyles w:defLockedState="0" w:defUIPriority="99" w:defSemiHidden="0" w:defUnhideWhenUsed="0" w:defQFormat="0" w:count="380">
+    <w:lsdException w:name="Normal" w:uiPriority="0" w:qFormat="1"/>
+    <w:lsdException w:name="heading 1" w:uiPriority="9" w:qFormat="1"/>
+    <w:lsdException w:name="heading 2" w:uiPriority="9" w:qFormat="1"/>
+    <w:lsdException w:name="heading 3" w:semiHidden="1" w:uiPriority="9" w:unhideWhenUsed="1" w:qFormat="1"/>
+    <w:lsdException w:name="heading 4" w:semiHidden="1" w:uiPriority="9" w:unhideWhenUsed="1" w:qFormat="1"/>
+    <w:lsdException w:name="heading 5" w:semiHidden="1" w:uiPriority="9" w:unhideWhenUsed="1" w:qFormat="1"/>
+    <w:lsdException w:name="heading 6" w:semiHidden="1" w:uiPriority="9" w:unhideWhenUsed="1" w:qFormat="1"/>
+    <w:lsdException w:name="heading 7" w:semiHidden="1" w:uiPriority="9" w:unhideWhenUsed="1" w:qFormat="1"/>
+    <w:lsdException w:name="heading 8" w:semiHidden="1" w:uiPriority="9" w:unhideWhenUsed="1" w:qFormat="1"/>
+    <w:lsdException w:name="heading 9" w:semiHidden="1" w:uiPriority="9" w:unhideWhenUsed="1" w:qFormat="1"/>
+    <w:lsdException w:name="index 1" w:semiHidden="1" w:unhideWhenUsed="1"/>
+    <w:lsdException w:name="index 2" w:semiHidden="1" w:unhideWhenUsed="1"/>
+    <w:lsdException w:name="index 3" w:semiHidden="1" w:unhideWhenUsed="1"/>
+    <w:lsdException w:name="index 4" w:semiHidden="1" w:unhideWhenUsed="1"/>
+    <w:lsdException w:name="index 5" w:semiHidden="1" w:unhideWhenUsed="1"/>
+    <w:lsdException w:name="index 6" w:semiHidden="1" w:unhideWhenUsed="1"/>
+    <w:lsdException w:name="index 7" w:semiHidden="1" w:unhideWhenUsed="1"/>
+    <w:lsdException w:name="index 8" w:semiHidden="1" w:unhideWhenUsed="1"/>
+    <w:lsdException w:name="index 9" w:semiHidden="1" w:unhideWhenUsed="1"/>
+    <w:lsdException w:name="toc 1" w:semiHidden="1" w:uiPriority="39" w:unhideWhenUsed="1"/>
+    <w:lsdException w:name="toc 2" w:semiHidden="1" w:uiPriority="39" w:unhideWhenUsed="1"/>
+    <w:lsdException w:name="toc 3" w:semiHidden="1" w:uiPriority="39" w:unhideWhenUsed="1"/>
+    <w:lsdException w:name="toc 4" w:semiHidden="1" w:uiPriority="39" w:unhideWhenUsed="1"/>
+    <w:lsdException w:name="toc 5" w:semiHidden="1" w:uiPriority="39" w:unhideWhenUsed="1"/>
+    <w:lsdException w:name="toc 6" w:semiHidden="1" w:uiPriority="39" w:unhideWhenUsed="1"/>
+    <w:lsdException w:name="toc 7" w:semiHidden="1" w:uiPriority="39" w:unhideWhenUsed="1"/>
+    <w:lsdException w:name="toc 8" w:semiHidden="1" w:uiPriority="39" w:unhideWhenUsed="1"/>
+    <w:lsdException w:name="toc 9" w:semiHidden="1" w:uiPriority="39" w:unhideWhenUsed="1"/>
+    <w:lsdException w:name="Normal Indent" w:semiHidden="1" w:unhideWhenUsed="1"/>
+    <w:lsdException w:name="footnote text" w:semiHidden="1" w:unhideWhenUsed="1"/>
+    <w:lsdException w:name="annotation text" w:semiHidden="1" w:unhideWhenUsed="1"/>
+    <w:lsdException w:name="header" w:semiHidden="1" w:unhideWhenUsed="1"/>
+    <w:lsdException w:name="footer" w:semiHidden="1" w:unhideWhenUsed="1"/>
+    <w:lsdException w:name="index heading" w:semiHidden="1" w:unhideWhenUsed="1"/>
+    <w:lsdException w:name="caption" w:semiHidden="1" w:uiPriority="35" w:unhideWhenUsed="1" w:qFormat="1"/>
+    <w:lsdException w:name="table of figures" w:semiHidden="1" w:unhideWhenUsed="1"/>
+    <w:lsdException w:name="envelope address" w:semiHidden="1" w:unhideWhenUsed="1"/>
+    <w:lsdException w:name="envelope return" w:semiHidden="1" w:unhideWhenUsed="1"/>
+    <w:lsdException w:name="footnote reference" w:semiHidden="1" w:unhideWhenUsed="1"/>
+    <w:lsdException w:name="annotation reference" w:semiHidden="1" w:unhideWhenUsed="1"/>
+    <w:lsdException w:name="line number" w:semiHidden="1" w:unhideWhenUsed="1"/>
+    <w:lsdException w:name="page number" w:semiHidden="1" w:unhideWhenUsed="1"/>
+    <w:lsdException w:name="endnote reference" w:semiHidden="1" w:unhideWhenUsed="1"/>
+    <w:lsdException w:name="endnote text" w:semiHidden="1" w:unhideWhenUsed="1"/>
+    <w:lsdException w:name="table of authorities" w:semiHidden="1" w:unhideWhenUsed="1"/>
+    <w:lsdException w:name="macro" w:semiHidden="1" w:unhideWhenUsed="1"/>
+    <w:lsdException w:name="toa heading" w:semiHidden="1" w:unhideWhenUsed="1"/>
+    <w:lsdException w:name="List" w:semiHidden="1" w:unhideWhenUsed="1"/>
+    <w:lsdException w:name="List Bullet" w:semiHidden="1" w:unhideWhenUsed="1"/>
+    <w:lsdException w:name="List Number" w:semiHidden="1" w:unhideWhenUsed="1"/>
+    <w:lsdException w:name="List 2" w:semiHidden="1" w:unhideWhenUsed="1"/>
+    <w:lsdException w:name="List 3" w:semiHidden="1" w:unhideWhenUsed="1"/>
+    <w:lsdException w:name="List 4" w:semiHidden="1" w:unhideWhenUsed="1"/>
+    <w:lsdException w:name="List 5" w:semiHidden="1" w:unhideWhenUsed="1"/>
+    <w:lsdException w:name="List Bullet 2" w:semiHidden="1" w:unhideWhenUsed="1"/>
+    <w:lsdException w:name="List Bullet 3" w:semiHidden="1" w:unhideWhenUsed="1"/>
+    <w:lsdException w:name="List Bullet 4" w:semiHidden="1" w:unhideWhenUsed="1"/>
+    <w:lsdException w:name="List Bullet 5" w:semiHidden="1" w:unhideWhenUsed="1"/>
+    <w:lsdException w:name="List Number 2" w:semiHidden="1" w:unhideWhenUsed="1"/>
+    <w:lsdException w:name="List Number 3" w:semiHidden="1" w:unhideWhenUsed="1"/>
+    <w:lsdException w:name="List Number 4" w:semiHidden="1" w:unhideWhenUsed="1"/>
+    <w:lsdException w:name="List Number 5" w:semiHidden="1" w:unhideWhenUsed="1"/>
+    <w:lsdException w:name="Title" w:uiPriority="10" w:qFormat="1"/>
+    <w:lsdException w:name="Closing" w:semiHidden="1" w:unhideWhenUsed="1"/>
+    <w:lsdException w:name="Signature" w:semiHidden="1" w:unhideWhenUsed="1"/>
+    <w:lsdException w:name="Default Paragraph Font" w:semiHidden="1" w:uiPriority="1" w:unhideWhenUsed="1"/>
+    <w:lsdException w:name="Body Text" w:semiHidden="1" w:unhideWhenUsed="1"/>
+    <w:lsdException w:name="Body Text Indent" w:semiHidden="1" w:unhideWhenUsed="1"/>
+    <w:lsdException w:name="List Continue" w:semiHidden="1" w:unhideWhenUsed="1"/>
+    <w:lsdException w:name="List Continue 2" w:semiHidden="1" w:unhideWhenUsed="1"/>
+    <w:lsdException w:name="List Continue 3" w:semiHidden="1" w:unhideWhenUsed="1"/>
+    <w:lsdException w:name="List Continue 4" w:semiHidden="1" w:unhideWhenUsed="1"/>
+    <w:lsdException w:name="List Continue 5" w:semiHidden="1" w:unhideWhenUsed="1"/>
+    <w:lsdException w:name="Message Header" w:semiHidden="1" w:unhideWhenUsed="1"/>
+    <w:lsdException w:name="Subtitle" w:uiPriority="11" w:qFormat="1"/>
+    <w:lsdException w:name="Salutation" w:semiHidden="1" w:unhideWhenUsed="1"/>
+    <w:lsdException w:name="Date" w:semiHidden="1" w:unhideWhenUsed="1"/>
+    <w:lsdException w:name="Body Text First Indent" w:semiHidden="1" w:unhideWhenUsed="1"/>
+    <w:lsdException w:name="Body Text First Indent 2" w:semiHidden="1" w:unhideWhenUsed="1"/>
+    <w:lsdException w:name="Note Heading" w:semiHidden="1" w:unhideWhenUsed="1"/>
+    <w:lsdException w:name="Body Text 2" w:semiHidden="1" w:unhideWhenUsed="1"/>
+    <w:lsdException w:name="Body Text 3" w:semiHidden="1" w:unhideWhenUsed="1"/>
+    <w:lsdException w:name="Body Text Indent 2" w:semiHidden="1" w:unhideWhenUsed="1"/>
+    <w:lsdException w:name="Body Text Indent 3" w:semiHidden="1" w:unhideWhenUsed="1"/>
+    <w:lsdException w:name="Block Text" w:semiHidden="1" w:unhideWhenUsed="1"/>
+    <w:lsdException w:name="Hyperlink" w:semiHidden="1" w:unhideWhenUsed="1"/>
+    <w:lsdException w:name="FollowedHyperlink" w:semiHidden="1" w:unhideWhenUsed="1"/>
+    <w:lsdException w:name="Strong" w:uiPriority="22" w:qFormat="1"/>
+    <w:lsdException w:name="Emphasis" w:uiPriority="20" w:qFormat="1"/>
+    <w:lsdException w:name="Document Map" w:semiHidden="1" w:unhideWhenUsed="1"/>
+    <w:lsdException w:name="Plain Text" w:semiHidden="1" w:unhideWhenUsed="1"/>
+    <w:lsdException w:name="E-mail Signature" w:semiHidden="1" w:unhideWhenUsed="1"/>
+    <w:lsdException w:name="HTML Top of Form" w:semiHidden="1" w:unhideWhenUsed="1"/>
+    <w:lsdException w:name="HTML Bottom of Form" w:semiHidden="1" w:unhideWhenUsed="1"/>
+    <w:lsdException w:name="Normal (Web)" w:semiHidden="1" w:unhideWhenUsed="1"/>
+    <w:lsdException w:name="HTML Acronym" w:semiHidden="1" w:unhideWhenUsed="1"/>
+    <w:lsdException w:name="HTML Address" w:semiHidden="1" w:unhideWhenUsed="1"/>
+    <w:lsdException w:name="HTML Cite" w:semiHidden="1" w:unhideWhenUsed="1"/>
+    <w:lsdException w:name="HTML Code" w:semiHidden="1" w:unhideWhenUsed="1"/>
+    <w:lsdException w:name="HTML Definition" w:semiHidden="1" w:unhideWhenUsed="1"/>
+    <w:lsdException w:name="HTML Keyboard" w:semiHidden="1" w:unhideWhenUsed="1"/>
+    <w:lsdException w:name="HTML Preformatted" w:semiHidden="1" w:unhideWhenUsed="1"/>
+    <w:lsdException w:name="HTML Sample" w:semiHidden="1" w:unhideWhenUsed="1"/>
+    <w:lsdException w:name="HTML Typewriter" w:semiHidden="1" w:unhideWhenUsed="1"/>
+    <w:lsdException w:name="HTML Variable" w:semiHidden="1" w:unhideWhenUsed="1"/>
+    <w:lsdException w:name="Normal Table" w:semiHidden="1" w:unhideWhenUsed="1"/>
+    <w:lsdException w:name="annotation subject" w:semiHidden="1" w:unhideWhenUsed="1"/>
+    <w:lsdException w:name="No List" w:semiHidden="1" w:unhideWhenUsed="1"/>
+    <w:lsdException w:name="Outline List 1" w:semiHidden="1" w:unhideWhenUsed="1"/>
+    <w:lsdException w:name="Outline List 2" w:semiHidden="1" w:unhideWhenUsed="1"/>
+    <w:lsdException w:name="Outline List 3" w:semiHidden="1" w:unhideWhenUsed="1"/>
+    <w:lsdException w:name="Table Simple 1" w:semiHidden="1" w:unhideWhenUsed="1"/>
+    <w:lsdException w:name="Table Simple 2" w:semiHidden="1" w:unhideWhenUsed="1"/>
+    <w:lsdException w:name="Table Simple 3" w:semiHidden="1" w:unhideWhenUsed="1"/>
+    <w:lsdException w:name="Table Classic 1" w:semiHidden="1" w:unhideWhenUsed="1"/>
+    <w:lsdException w:name="Table Classic 2" w:semiHidden="1" w:unhideWhenUsed="1"/>
+    <w:lsdException w:name="Table Classic 3" w:semiHidden="1" w:unhideWhenUsed="1"/>
+    <w:lsdException w:name="Table Classic 4" w:semiHidden="1" w:unhideWhenUsed="1"/>
+    <w:lsdException w:name="Table Colorful 1" w:semiHidden="1" w:unhideWhenUsed="1"/>
+    <w:lsdException w:name="Table Colorful 2" w:semiHidden="1" w:unhideWhenUsed="1"/>
+    <w:lsdException w:name="Table Colorful 3" w:semiHidden="1" w:unhideWhenUsed="1"/>
+    <w:lsdException w:name="Table Columns 1" w:semiHidden="1" w:unhideWhenUsed="1"/>
+    <w:lsdException w:name="Table Columns 2" w:semiHidden="1" w:unhideWhenUsed="1"/>
+    <w:lsdException w:name="Table Columns 3" w:semiHidden="1" w:unhideWhenUsed="1"/>
+    <w:lsdException w:name="Table Columns 4" w:semiHidden="1" w:unhideWhenUsed="1"/>
+    <w:lsdException w:name="Table Columns 5" w:semiHidden="1" w:unhideWhenUsed="1"/>
+    <w:lsdException w:name="Table Grid 1" w:semiHidden="1" w:unhideWhenUsed="1"/>
+    <w:lsdException w:name="Table Grid 2" w:semiHidden="1" w:unhideWhenUsed="1"/>
+    <w:lsdException w:name="Table Grid 3" w:semiHidden="1" w:unhideWhenUsed="1"/>
+    <w:lsdException w:name="Table Grid 4" w:semiHidden="1" w:unhideWhenUsed="1"/>
+    <w:lsdException w:name="Table Grid 5" w:semiHidden="1" w:unhideWhenUsed="1"/>
+    <w:lsdException w:name="Table Grid 6" w:semiHidden="1" w:unhideWhenUsed="1"/>
+    <w:lsdException w:name="Table Grid 7" w:semiHidden="1" w:unhideWhenUsed="1"/>
+    <w:lsdException w:name="Table Grid 8" w:semiHidden="1" w:unhideWhenUsed="1"/>
+    <w:lsdException w:name="Table List 1" w:semiHidden="1" w:unhideWhenUsed="1"/>
+    <w:lsdException w:name="Table List 2" w:semiHidden="1" w:unhideWhenUsed="1"/>
+    <w:lsdException w:name="Table List 3" w:semiHidden="1" w:unhideWhenUsed="1"/>
+    <w:lsdException w:name="Table List 4" w:semiHidden="1" w:unhideWhenUsed="1"/>
+    <w:lsdException w:name="Table List 5" w:semiHidden="1" w:unhideWhenUsed="1"/>
+    <w:lsdException w:name="Table List 6" w:semiHidden="1" w:unhideWhenUsed="1"/>
+    <w:lsdException w:name="Table List 7" w:semiHidden="1" w:unhideWhenUsed="1"/>
+    <w:lsdException w:name="Table List 8" w:semiHidden="1" w:unhideWhenUsed="1"/>
+    <w:lsdException w:name="Table 3D effects 1" w:semiHidden="1" w:unhideWhenUsed="1"/>
+    <w:lsdException w:name="Table 3D effects 2" w:semiHidden="1" w:unhideWhenUsed="1"/>
+    <w:lsdException w:name="Table 3D effects 3" w:semiHidden="1" w:unhideWhenUsed="1"/>
+    <w:lsdException w:name="Table Contemporary" w:semiHidden="1" w:unhideWhenUsed="1"/>
+    <w:lsdException w:name="Table Elegant" w:semiHidden="1" w:unhideWhenUsed="1"/>
+    <w:lsdException w:name="Table Professional" w:semiHidden="1" w:unhideWhenUsed="1"/>
+    <w:lsdException w:name="Table Subtle 1" w:semiHidden="1" w:unhideWhenUsed="1"/>
+    <w:lsdException w:name="Table Subtle 2" w:semiHidden="1" w:unhideWhenUsed="1"/>
+    <w:lsdException w:name="Table Web 1" w:semiHidden="1" w:unhideWhenUsed="1"/>
+    <w:lsdException w:name="Table Web 2" w:semiHidden="1" w:unhideWhenUsed="1"/>
+    <w:lsdException w:name="Table Web 3" w:semiHidden="1" w:unhideWhenUsed="1"/>
+    <w:lsdException w:name="Balloon Text" w:semiHidden="1" w:unhideWhenUsed="1"/>
+    <w:lsdException w:name="Table Grid" w:uiPriority="59"/>
+    <w:lsdException w:name="Table Theme" w:semiHidden="1" w:unhideWhenUsed="1"/>
+    <w:lsdException w:name="Note Level 1" w:semiHidden="1" w:unhideWhenUsed="1"/>
+    <w:lsdException w:name="Note Level 2" w:semiHidden="1" w:unhideWhenUsed="1"/>
+    <w:lsdException w:name="Note Level 3" w:semiHidden="1" w:unhideWhenUsed="1"/>
+    <w:lsdException w:name="Note Level 4" w:semiHidden="1" w:unhideWhenUsed="1"/>
+    <w:lsdException w:name="Note Level 5" w:semiHidden="1" w:unhideWhenUsed="1"/>
+    <w:lsdException w:name="Note Level 6" w:semiHidden="1" w:unhideWhenUsed="1"/>
+    <w:lsdException w:name="Note Level 7" w:semiHidden="1" w:unhideWhenUsed="1"/>
+    <w:lsdException w:name="Note Level 8" w:semiHidden="1" w:unhideWhenUsed="1"/>
+    <w:lsdException w:name="Note Level 9" w:semiHidden="1" w:unhideWhenUsed="1"/>
+    <w:lsdException w:name="Placeholder Text" w:semiHidden="1"/>
+    <w:lsdException w:name="No Spacing" w:uiPriority="1" w:qFormat="1"/>
+    <w:lsdException w:name="Light Shading" w:uiPriority="60"/>
+    <w:lsdException w:name="Light List" w:uiPriority="61"/>
+    <w:lsdException w:name="Light Grid" w:uiPriority="62"/>
+    <w:lsdException w:name="Medium Shading 1" w:uiPriority="63"/>
+    <w:lsdException w:name="Medium Shading 2" w:uiPriority="64"/>
+    <w:lsdException w:name="Medium List 1" w:uiPriority="65"/>
+    <w:lsdException w:name="Medium List 2" w:uiPriority="66"/>
+    <w:lsdException w:name="Medium Grid 1" w:uiPriority="67"/>
+    <w:lsdException w:name="Medium Grid 2" w:uiPriority="68"/>
+    <w:lsdException w:name="Medium Grid 3" w:uiPriority="69"/>
+    <w:lsdException w:name="Dark List" w:uiPriority="70"/>
+    <w:lsdException w:name="Colorful Shading" w:uiPriority="71"/>
+    <w:lsdException w:name="Colorful List" w:uiPriority="72"/>
+    <w:lsdException w:name="Colorful Grid" w:uiPriority="73"/>
+    <w:lsdException w:name="Light Shading Accent 1" w:uiPriority="60"/>
+    <w:lsdException w:name="Light List Accent 1" w:uiPriority="61"/>
+    <w:lsdException w:name="Light Grid Accent 1" w:uiPriority="62"/>
+    <w:lsdException w:name="Medium Shading 1 Accent 1" w:uiPriority="63"/>
+    <w:lsdException w:name="Medium Shading 2 Accent 1" w:uiPriority="64"/>
+    <w:lsdException w:name="Medium List 1 Accent 1" w:uiPriority="65"/>
+    <w:lsdException w:name="Revision" w:semiHidden="1"/>
+    <w:lsdException w:name="List Paragraph" w:uiPriority="34" w:qFormat="1"/>
+    <w:lsdException w:name="Quote" w:uiPriority="29" w:qFormat="1"/>
+    <w:lsdException w:name="Intense Quote" w:uiPriority="30" w:qFormat="1"/>
+    <w:lsdException w:name="Medium List 2 Accent 1" w:uiPriority="66"/>
+    <w:lsdException w:name="Medium Grid 1 Accent 1" w:uiPriority="67"/>
+    <w:lsdException w:name="Medium Grid 2 Accent 1" w:uiPriority="68"/>
+    <w:lsdException w:name="Medium Grid 3 Accent 1" w:uiPriority="69"/>
+    <w:lsdException w:name="Dark List Accent 1" w:uiPriority="70"/>
+    <w:lsdException w:name="Colorful Shading Accent 1" w:uiPriority="71"/>
+    <w:lsdException w:name="Colorful List Accent 1" w:uiPriority="72"/>
+    <w:lsdException w:name="Colorful Grid Accent 1" w:uiPriority="73"/>
+    <w:lsdException w:name="Light Shading Accent 2" w:uiPriority="60"/>
+    <w:lsdException w:name="Light List Accent 2" w:uiPriority="61"/>
+    <w:lsdException w:name="Light Grid Accent 2" w:uiPriority="62"/>
+    <w:lsdException w:name="Medium Shading 1 Accent 2" w:uiPriority="63"/>
+    <w:lsdException w:name="Medium Shading 2 Accent 2" w:uiPriority="64"/>
+    <w:lsdException w:name="Medium List 1 Accent 2" w:uiPriority="65"/>
+    <w:lsdException w:name="Medium List 2 Accent 2" w:uiPriority="66"/>
+    <w:lsdException w:name="Medium Grid 1 Accent 2" w:uiPriority="67"/>
+    <w:lsdException w:name="Medium Grid 2 Accent 2" w:uiPriority="68"/>
+    <w:lsdException w:name="Medium Grid 3 Accent 2" w:uiPriority="69"/>
+    <w:lsdException w:name="Dark List Accent 2" w:uiPriority="70"/>
+    <w:lsdException w:name="Colorful Shading Accent 2" w:uiPriority="71"/>
+    <w:lsdException w:name="Colorful List Accent 2" w:uiPriority="72"/>
+    <w:lsdException w:name="Colorful Grid Accent 2" w:uiPriority="73"/>
+    <w:lsdException w:name="Light Shading Accent 3" w:uiPriority="60"/>
+    <w:lsdException w:name="Light List Accent 3" w:uiPriority="61"/>
+    <w:lsdException w:name="Light Grid Accent 3" w:uiPriority="62"/>
+    <w:lsdException w:name="Medium Shading 1 Accent 3" w:uiPriority="63"/>
+    <w:lsdException w:name="Medium Shading 2 Accent 3" w:uiPriority="64"/>
+    <w:lsdException w:name="Medium List 1 Accent 3" w:uiPriority="65"/>
+    <w:lsdException w:name="Medium List 2 Accent 3" w:uiPriority="66"/>
+    <w:lsdException w:name="Medium Grid 1 Accent 3" w:uiPriority="67"/>
+    <w:lsdException w:name="Medium Grid 2 Accent 3" w:uiPriority="68"/>
+    <w:lsdException w:name="Medium Grid 3 Accent 3" w:uiPriority="69"/>
+    <w:lsdException w:name="Dark List Accent 3" w:uiPriority="70"/>
+    <w:lsdException w:name="Colorful Shading Accent 3" w:uiPriority="71"/>
+    <w:lsdException w:name="Colorful List Accent 3" w:uiPriority="72"/>
+    <w:lsdException w:name="Colorful Grid Accent 3" w:uiPriority="73"/>
+    <w:lsdException w:name="Light Shading Accent 4" w:uiPriority="60"/>
+    <w:lsdException w:name="Light List Accent 4" w:uiPriority="61"/>
+    <w:lsdException w:name="Light Grid Accent 4" w:uiPriority="62"/>
+    <w:lsdException w:name="Medium Shading 1 Accent 4" w:uiPriority="63"/>
+    <w:lsdException w:name="Medium Shading 2 Accent 4" w:uiPriority="64"/>
+    <w:lsdException w:name="Medium List 1 Accent 4" w:uiPriority="65"/>
+    <w:lsdException w:name="Medium List 2 Accent 4" w:uiPriority="66"/>
+    <w:lsdException w:name="Medium Grid 1 Accent 4" w:uiPriority="67"/>
+    <w:lsdException w:name="Medium Grid 2 Accent 4" w:uiPriority="68"/>
+    <w:lsdException w:name="Medium Grid 3 Accent 4" w:uiPriority="69"/>
+    <w:lsdException w:name="Dark List Accent 4" w:uiPriority="70"/>
+    <w:lsdException w:name="Colorful Shading Accent 4" w:uiPriority="71"/>
+    <w:lsdException w:name="Colorful List Accent 4" w:uiPriority="72"/>
+    <w:lsdException w:name="Colorful Grid Accent 4" w:uiPriority="73"/>
+    <w:lsdException w:name="Light Shading Accent 5" w:uiPriority="60"/>
+    <w:lsdException w:name="Light List Accent 5" w:uiPriority="61"/>
+    <w:lsdException w:name="Light Grid Accent 5" w:uiPriority="62"/>
+    <w:lsdException w:name="Medium Shading 1 Accent 5" w:uiPriority="63"/>
+    <w:lsdException w:name="Medium Shading 2 Accent 5" w:uiPriority="64"/>
+    <w:lsdException w:name="Medium List 1 Accent 5" w:uiPriority="65"/>
+    <w:lsdException w:name="Medium List 2 Accent 5" w:uiPriority="66"/>
+    <w:lsdException w:name="Medium Grid 1 Accent 5" w:uiPriority="67"/>
+    <w:lsdException w:name="Medium Grid 2 Accent 5" w:uiPriority="68"/>
+    <w:lsdException w:name="Medium Grid 3 Accent 5" w:uiPriority="69"/>
+    <w:lsdException w:name="Dark List Accent 5" w:uiPriority="70"/>
+    <w:lsdException w:name="Colorful Shading Accent 5" w:uiPriority="71"/>
+    <w:lsdException w:name="Colorful List Accent 5" w:uiPriority="72"/>
+    <w:lsdException w:name="Colorful Grid Accent 5" w:uiPriority="73"/>
+    <w:lsdException w:name="Light Shading Accent 6" w:uiPriority="60"/>
+    <w:lsdException w:name="Light List Accent 6" w:uiPriority="61"/>
+    <w:lsdException w:name="Light Grid Accent 6" w:uiPriority="62"/>
+    <w:lsdException w:name="Medium Shading 1 Accent 6" w:uiPriority="63"/>
+    <w:lsdException w:name="Medium Shading 2 Accent 6" w:uiPriority="64"/>
+    <w:lsdException w:name="Medium List 1 Accent 6" w:uiPriority="65"/>
+    <w:lsdException w:name="Medium List 2 Accent 6" w:uiPriority="66"/>
+    <w:lsdException w:name="Medium Grid 1 Accent 6" w:uiPriority="67"/>
+    <w:lsdException w:name="Medium Grid 2 Accent 6" w:uiPriority="68"/>
+    <w:lsdException w:name="Medium Grid 3 Accent 6" w:uiPriority="69"/>
+    <w:lsdException w:name="Dark List Accent 6" w:uiPriority="70"/>
+    <w:lsdException w:name="Colorful Shading Accent 6" w:uiPriority="71"/>
+    <w:lsdException w:name="Colorful List Accent 6" w:uiPriority="72"/>
+    <w:lsdException w:name="Colorful Grid Accent 6" w:uiPriority="73"/>
+    <w:lsdException w:name="Subtle Emphasis" w:uiPriority="19" w:qFormat="1"/>
+    <w:lsdException w:name="Intense Emphasis" w:uiPriority="21" w:qFormat="1"/>
+    <w:lsdException w:name="Subtle Reference" w:uiPriority="31" w:qFormat="1"/>
+    <w:lsdException w:name="Intense Reference" w:uiPriority="32" w:qFormat="1"/>
+    <w:lsdException w:name="Book Title" w:uiPriority="33" w:qFormat="1"/>
+    <w:lsdException w:name="Bibliography" w:semiHidden="1" w:uiPriority="37" w:unhideWhenUsed="1"/>
+    <w:lsdException w:name="TOC Heading" w:semiHidden="1" w:uiPriority="39" w:unhideWhenUsed="1" w:qFormat="1"/>
+    <w:lsdException w:name="Plain Table 1" w:uiPriority="41"/>
+    <w:lsdException w:name="Plain Table 2" w:uiPriority="42"/>
+    <w:lsdException w:name="Plain Table 3" w:uiPriority="43"/>
+    <w:lsdException w:name="Plain Table 4" w:uiPriority="44"/>
+    <w:lsdException w:name="Plain Table 5" w:uiPriority="45"/>
+    <w:lsdException w:name="Grid Table Light" w:uiPriority="40"/>
+    <w:lsdException w:name="Grid Table 1 Light" w:uiPriority="46"/>
+    <w:lsdException w:name="Grid Table 2" w:uiPriority="47"/>
+    <w:lsdException w:name="Grid Table 3" w:uiPriority="48"/>
+    <w:lsdException w:name="Grid Table 4" w:uiPriority="49"/>
+    <w:lsdException w:name="Grid Table 5 Dark" w:uiPriority="50"/>
+    <w:lsdException w:name="Grid Table 6 Colorful" w:uiPriority="51"/>
+    <w:lsdException w:name="Grid Table 7 Colorful" w:uiPriority="52"/>
+    <w:lsdException w:name="Grid Table 1 Light Accent 1" w:uiPriority="46"/>
+    <w:lsdException w:name="Grid Table 2 Accent 1" w:uiPriority="47"/>
+    <w:lsdException w:name="Grid Table 3 Accent 1" w:uiPriority="48"/>
+    <w:lsdException w:name="Grid Table 4 Accent 1" w:uiPriority="49"/>
+    <w:lsdException w:name="Grid Table 5 Dark Accent 1" w:uiPriority="50"/>
+    <w:lsdException w:name="Grid Table 6 Colorful Accent 1" w:uiPriority="51"/>
+    <w:lsdException w:name="Grid Table 7 Colorful Accent 1" w:uiPriority="52"/>
+    <w:lsdException w:name="Grid Table 1 Light Accent 2" w:uiPriority="46"/>
+    <w:lsdException w:name="Grid Table 2 Accent 2" w:uiPriority="47"/>
+    <w:lsdException w:name="Grid Table 3 Accent 2" w:uiPriority="48"/>
+    <w:lsdException w:name="Grid Table 4 Accent 2" w:uiPriority="49"/>
+    <w:lsdException w:name="Grid Table 5 Dark Accent 2" w:uiPriority="50"/>
+    <w:lsdException w:name="Grid Table 6 Colorful Accent 2" w:uiPriority="51"/>
+    <w:lsdException w:name="Grid Table 7 Colorful Accent 2" w:uiPriority="52"/>
+    <w:lsdException w:name="Grid Table 1 Light Accent 3" w:uiPriority="46"/>
+    <w:lsdException w:name="Grid Table 2 Accent 3" w:uiPriority="47"/>
+    <w:lsdException w:name="Grid Table 3 Accent 3" w:uiPriority="48"/>
+    <w:lsdException w:name="Grid Table 4 Accent 3" w:uiPriority="49"/>
+    <w:lsdException w:name="Grid Table 5 Dark Accent 3" w:uiPriority="50"/>
+    <w:lsdException w:name="Grid Table 6 Colorful Accent 3" w:uiPriority="51"/>
+    <w:lsdException w:name="Grid Table 7 Colorful Accent 3" w:uiPriority="52"/>
+    <w:lsdException w:name="Grid Table 1 Light Accent 4" w:uiPriority="46"/>
+    <w:lsdException w:name="Grid Table 2 Accent 4" w:uiPriority="47"/>
+    <w:lsdException w:name="Grid Table 3 Accent 4" w:uiPriority="48"/>
+    <w:lsdException w:name="Grid Table 4 Accent 4" w:uiPriority="49"/>
+    <w:lsdException w:name="Grid Table 5 Dark Accent 4" w:uiPriority="50"/>
+    <w:lsdException w:name="Grid Table 6 Colorful Accent 4" w:uiPriority="51"/>
+    <w:lsdException w:name="Grid Table 7 Colorful Accent 4" w:uiPriority="52"/>
+    <w:lsdException w:name="Grid Table 1 Light Accent 5" w:uiPriority="46"/>
+    <w:lsdException w:name="Grid Table 2 Accent 5" w:uiPriority="47"/>
+    <w:lsdException w:name="Grid Table 3 Accent 5" w:uiPriority="48"/>
+    <w:lsdException w:name="Grid Table 4 Accent 5" w:uiPriority="49"/>
+    <w:lsdException w:name="Grid Table 5 Dark Accent 5" w:uiPriority="50"/>
+    <w:lsdException w:name="Grid Table 6 Colorful Accent 5" w:uiPriority="51"/>
+    <w:lsdException w:name="Grid Table 7 Colorful Accent 5" w:uiPriority="52"/>
+    <w:lsdException w:name="Grid Table 1 Light Accent 6" w:uiPriority="46"/>
+    <w:lsdException w:name="Grid Table 2 Accent 6" w:uiPriority="47"/>
+    <w:lsdException w:name="Grid Table 3 Accent 6" w:uiPriority="48"/>
+    <w:lsdException w:name="Grid Table 4 Accent 6" w:uiPriority="49"/>
+    <w:lsdException w:name="Grid Table 5 Dark Accent 6" w:uiPriority="50"/>
+    <w:lsdException w:name="Grid Table 6 Colorful Accent 6" w:uiPriority="51"/>
+    <w:lsdException w:name="Grid Table 7 Colorful Accent 6" w:uiPriority="52"/>
+    <w:lsdException w:name="List Table 1 Light" w:uiPriority="46"/>
+    <w:lsdException w:name="List Table 2" w:uiPriority="47"/>
+    <w:lsdException w:name="List Table 3" w:uiPriority="48"/>
+    <w:lsdException w:name="List Table 4" w:uiPriority="49"/>
+    <w:lsdException w:name="List Table 5 Dark" w:uiPriority="50"/>
+    <w:lsdException w:name="List Table 6 Colorful" w:uiPriority="51"/>
+    <w:lsdException w:name="List Table 7 Colorful" w:uiPriority="52"/>
+    <w:lsdException w:name="List Table 1 Light Accent 1" w:uiPriority="46"/>
+    <w:lsdException w:name="List Table 2 Accent 1" w:uiPriority="47"/>
+    <w:lsdException w:name="List Table 3 Accent 1" w:uiPriority="48"/>
+    <w:lsdException w:name="List Table 4 Accent 1" w:uiPriority="49"/>
+    <w:lsdException w:name="List Table 5 Dark Accent 1" w:uiPriority="50"/>
+    <w:lsdException w:name="List Table 6 Colorful Accent 1" w:uiPriority="51"/>
+    <w:lsdException w:name="List Table 7 Colorful Accent 1" w:uiPriority="52"/>
+    <w:lsdException w:name="List Table 1 Light Accent 2" w:uiPriority="46"/>
+    <w:lsdException w:name="List Table 2 Accent 2" w:uiPriority="47"/>
+    <w:lsdException w:name="List Table 3 Accent 2" w:uiPriority="48"/>
+    <w:lsdException w:name="List Table 4 Accent 2" w:uiPriority="49"/>
+    <w:lsdException w:name="List Table 5 Dark Accent 2" w:uiPriority="50"/>
+    <w:lsdException w:name="List Table 6 Colorful Accent 2" w:uiPriority="51"/>
+    <w:lsdException w:name="List Table 7 Colorful Accent 2" w:uiPriority="52"/>
+    <w:lsdException w:name="List Table 1 Light Accent 3" w:uiPriority="46"/>
+    <w:lsdException w:name="List Table 2 Accent 3" w:uiPriority="47"/>
+    <w:lsdException w:name="List Table 3 Accent 3" w:uiPriority="48"/>
+    <w:lsdException w:name="List Table 4 Accent 3" w:uiPriority="49"/>
+    <w:lsdException w:name="List Table 5 Dark Accent 3" w:uiPriority="50"/>
+    <w:lsdException w:name="List Table 6 Colorful Accent 3" w:uiPriority="51"/>
+    <w:lsdException w:name="List Table 7 Colorful Accent 3" w:uiPriority="52"/>
+    <w:lsdException w:name="List Table 1 Light Accent 4" w:uiPriority="46"/>
+    <w:lsdException w:name="List Table 2 Accent 4" w:uiPriority="47"/>
+    <w:lsdException w:name="List Table 3 Accent 4" w:uiPriority="48"/>
+    <w:lsdException w:name="List Table 4 Accent 4" w:uiPriority="49"/>
+    <w:lsdException w:name="List Table 5 Dark Accent 4" w:uiPriority="50"/>
+    <w:lsdException w:name="List Table 6 Colorful Accent 4" w:uiPriority="51"/>
+    <w:lsdException w:name="List Table 7 Colorful Accent 4" w:uiPriority="52"/>
+    <w:lsdException w:name="List Table 1 Light Accent 5" w:uiPriority="46"/>
+    <w:lsdException w:name="List Table 2 Accent 5" w:uiPriority="47"/>
+    <w:lsdException w:name="List Table 3 Accent 5" w:uiPriority="48"/>
+    <w:lsdException w:name="List Table 4 Accent 5" w:uiPriority="49"/>
+    <w:lsdException w:name="List Table 5 Dark Accent 5" w:uiPriority="50"/>
+    <w:lsdException w:name="List Table 6 Colorful Accent 5" w:uiPriority="51"/>
+    <w:lsdException w:name="List Table 7 Colorful Accent 5" w:uiPriority="52"/>
+    <w:lsdException w:name="List Table 1 Light Accent 6" w:uiPriority="46"/>
+    <w:lsdException w:name="List Table 2 Accent 6" w:uiPriority="47"/>
+    <w:lsdException w:name="List Table 3 Accent 6" w:uiPriority="48"/>
+    <w:lsdException w:name="List Table 4 Accent 6" w:uiPriority="49"/>
+    <w:lsdException w:name="List Table 5 Dark Accent 6" w:uiPriority="50"/>
+    <w:lsdException w:name="List Table 6 Colorful Accent 6" w:uiPriority="51"/>
+    <w:lsdException w:name="List Table 7 Colorful Accent 6" w:uiPriority="52"/>
   </w:latentStyles>
   <w:style w:type="paragraph" w:default="1" w:styleId="Normal">
     <w:name w:val="Normal"/>
@@ -10428,6 +10639,7 @@
       <w:lang w:val="en-US" w:eastAsia="en-US"/>
     </w:rPr>
     <w:tblPr>
+      <w:tblInd w:w="0" w:type="dxa"/>
       <w:tblBorders>
         <w:top w:val="single" w:sz="4" w:space="0" w:color="auto"/>
         <w:left w:val="single" w:sz="4" w:space="0" w:color="auto"/>
@@ -10436,602 +10648,12 @@
         <w:insideH w:val="single" w:sz="4" w:space="0" w:color="auto"/>
         <w:insideV w:val="single" w:sz="4" w:space="0" w:color="auto"/>
       </w:tblBorders>
-    </w:tblPr>
-  </w:style>
-  <w:style w:type="character" w:styleId="FollowedHyperlink">
-    <w:name w:val="FollowedHyperlink"/>
-    <w:basedOn w:val="DefaultParagraphFont"/>
-    <w:uiPriority w:val="99"/>
-    <w:semiHidden/>
-    <w:unhideWhenUsed/>
-    <w:rsid w:val="00965E85"/>
-    <w:rPr>
-      <w:color w:val="800080" w:themeColor="followedHyperlink"/>
-      <w:u w:val="single"/>
-    </w:rPr>
-  </w:style>
-</w:styles>
-</file>
-
-<file path=word/stylesWithEffects.xml><?xml version="1.0" encoding="utf-8"?>
-<w:styles xmlns:wpc="http://schemas.microsoft.com/office/word/2010/wordprocessingCanvas" xmlns:mc="http://schemas.openxmlformats.org/markup-compatibility/2006" xmlns:o="urn:schemas-microsoft-com:office:office" xmlns:r="http://schemas.openxmlformats.org/officeDocument/2006/relationships" xmlns:m="http://schemas.openxmlformats.org/officeDocument/2006/math" xmlns:v="urn:schemas-microsoft-com:vml" xmlns:wp14="http://schemas.microsoft.com/office/word/2010/wordprocessingDrawing" xmlns:wp="http://schemas.openxmlformats.org/drawingml/2006/wordprocessingDrawing" xmlns:w10="urn:schemas-microsoft-com:office:word" xmlns:w="http://schemas.openxmlformats.org/wordprocessingml/2006/main" xmlns:w14="http://schemas.microsoft.com/office/word/2010/wordml" xmlns:wpg="http://schemas.microsoft.com/office/word/2010/wordprocessingGroup" xmlns:wpi="http://schemas.microsoft.com/office/word/2010/wordprocessingInk" xmlns:wne="http://schemas.microsoft.com/office/word/2006/wordml" xmlns:wps="http://schemas.microsoft.com/office/word/2010/wordprocessingShape" mc:Ignorable="w14 wp14">
-  <w:docDefaults>
-    <w:rPrDefault>
-      <w:rPr>
-        <w:rFonts w:ascii="Times New Roman" w:eastAsia="Times New Roman" w:hAnsi="Times New Roman" w:cs="Times New Roman"/>
-        <w:lang w:val="de-DE" w:eastAsia="de-DE" w:bidi="ar-SA"/>
-      </w:rPr>
-    </w:rPrDefault>
-    <w:pPrDefault/>
-  </w:docDefaults>
-  <w:latentStyles w:defLockedState="0" w:defUIPriority="99" w:defSemiHidden="1" w:defUnhideWhenUsed="1" w:defQFormat="0" w:count="267">
-    <w:lsdException w:name="Normal" w:semiHidden="0" w:uiPriority="0" w:unhideWhenUsed="0" w:qFormat="1"/>
-    <w:lsdException w:name="heading 1" w:semiHidden="0" w:uiPriority="9" w:unhideWhenUsed="0" w:qFormat="1"/>
-    <w:lsdException w:name="heading 2" w:semiHidden="0" w:uiPriority="9" w:unhideWhenUsed="0" w:qFormat="1"/>
-    <w:lsdException w:name="heading 3" w:uiPriority="9" w:qFormat="1"/>
-    <w:lsdException w:name="heading 4" w:uiPriority="9" w:qFormat="1"/>
-    <w:lsdException w:name="heading 5" w:uiPriority="9" w:qFormat="1"/>
-    <w:lsdException w:name="heading 6" w:uiPriority="9" w:qFormat="1"/>
-    <w:lsdException w:name="heading 7" w:uiPriority="9" w:qFormat="1"/>
-    <w:lsdException w:name="heading 8" w:uiPriority="9" w:qFormat="1"/>
-    <w:lsdException w:name="heading 9" w:uiPriority="9" w:qFormat="1"/>
-    <w:lsdException w:name="toc 1" w:uiPriority="39"/>
-    <w:lsdException w:name="toc 2" w:uiPriority="39"/>
-    <w:lsdException w:name="toc 3" w:uiPriority="39"/>
-    <w:lsdException w:name="toc 4" w:uiPriority="39"/>
-    <w:lsdException w:name="toc 5" w:uiPriority="39"/>
-    <w:lsdException w:name="toc 6" w:uiPriority="39"/>
-    <w:lsdException w:name="toc 7" w:uiPriority="39"/>
-    <w:lsdException w:name="toc 8" w:uiPriority="39"/>
-    <w:lsdException w:name="toc 9" w:uiPriority="39"/>
-    <w:lsdException w:name="caption" w:uiPriority="35" w:qFormat="1"/>
-    <w:lsdException w:name="Title" w:semiHidden="0" w:uiPriority="10" w:unhideWhenUsed="0" w:qFormat="1"/>
-    <w:lsdException w:name="Default Paragraph Font" w:uiPriority="1"/>
-    <w:lsdException w:name="Subtitle" w:semiHidden="0" w:uiPriority="11" w:unhideWhenUsed="0" w:qFormat="1"/>
-    <w:lsdException w:name="Strong" w:semiHidden="0" w:uiPriority="22" w:unhideWhenUsed="0" w:qFormat="1"/>
-    <w:lsdException w:name="Emphasis" w:semiHidden="0" w:uiPriority="20" w:unhideWhenUsed="0" w:qFormat="1"/>
-    <w:lsdException w:name="Table Grid" w:semiHidden="0" w:uiPriority="59" w:unhideWhenUsed="0"/>
-    <w:lsdException w:name="Placeholder Text" w:unhideWhenUsed="0"/>
-    <w:lsdException w:name="No Spacing" w:semiHidden="0" w:uiPriority="1" w:unhideWhenUsed="0" w:qFormat="1"/>
-    <w:lsdException w:name="Light Shading" w:semiHidden="0" w:uiPriority="60" w:unhideWhenUsed="0"/>
-    <w:lsdException w:name="Light List" w:semiHidden="0" w:uiPriority="61" w:unhideWhenUsed="0"/>
-    <w:lsdException w:name="Light Grid" w:semiHidden="0" w:uiPriority="62" w:unhideWhenUsed="0"/>
-    <w:lsdException w:name="Medium Shading 1" w:semiHidden="0" w:uiPriority="63" w:unhideWhenUsed="0"/>
-    <w:lsdException w:name="Medium Shading 2" w:semiHidden="0" w:uiPriority="64" w:unhideWhenUsed="0"/>
-    <w:lsdException w:name="Medium List 1" w:semiHidden="0" w:uiPriority="65" w:unhideWhenUsed="0"/>
-    <w:lsdException w:name="Medium List 2" w:semiHidden="0" w:uiPriority="66" w:unhideWhenUsed="0"/>
-    <w:lsdException w:name="Medium Grid 1" w:semiHidden="0" w:uiPriority="67" w:unhideWhenUsed="0"/>
-    <w:lsdException w:name="Medium Grid 2" w:semiHidden="0" w:uiPriority="68" w:unhideWhenUsed="0"/>
-    <w:lsdException w:name="Medium Grid 3" w:semiHidden="0" w:uiPriority="69" w:unhideWhenUsed="0"/>
-    <w:lsdException w:name="Dark List" w:semiHidden="0" w:uiPriority="70" w:unhideWhenUsed="0"/>
-    <w:lsdException w:name="Colorful Shading" w:semiHidden="0" w:uiPriority="71" w:unhideWhenUsed="0"/>
-    <w:lsdException w:name="Colorful List" w:semiHidden="0" w:uiPriority="72" w:unhideWhenUsed="0"/>
-    <w:lsdException w:name="Colorful Grid" w:semiHidden="0" w:uiPriority="73" w:unhideWhenUsed="0"/>
-    <w:lsdException w:name="Light Shading Accent 1" w:semiHidden="0" w:uiPriority="60" w:unhideWhenUsed="0"/>
-    <w:lsdException w:name="Light List Accent 1" w:semiHidden="0" w:uiPriority="61" w:unhideWhenUsed="0"/>
-    <w:lsdException w:name="Light Grid Accent 1" w:semiHidden="0" w:uiPriority="62" w:unhideWhenUsed="0"/>
-    <w:lsdException w:name="Medium Shading 1 Accent 1" w:semiHidden="0" w:uiPriority="63" w:unhideWhenUsed="0"/>
-    <w:lsdException w:name="Medium Shading 2 Accent 1" w:semiHidden="0" w:uiPriority="64" w:unhideWhenUsed="0"/>
-    <w:lsdException w:name="Medium List 1 Accent 1" w:semiHidden="0" w:uiPriority="65" w:unhideWhenUsed="0"/>
-    <w:lsdException w:name="Revision" w:unhideWhenUsed="0"/>
-    <w:lsdException w:name="List Paragraph" w:semiHidden="0" w:uiPriority="34" w:unhideWhenUsed="0" w:qFormat="1"/>
-    <w:lsdException w:name="Quote" w:semiHidden="0" w:uiPriority="29" w:unhideWhenUsed="0" w:qFormat="1"/>
-    <w:lsdException w:name="Intense Quote" w:semiHidden="0" w:uiPriority="30" w:unhideWhenUsed="0" w:qFormat="1"/>
-    <w:lsdException w:name="Medium List 2 Accent 1" w:semiHidden="0" w:uiPriority="66" w:unhideWhenUsed="0"/>
-    <w:lsdException w:name="Medium Grid 1 Accent 1" w:semiHidden="0" w:uiPriority="67" w:unhideWhenUsed="0"/>
-    <w:lsdException w:name="Medium Grid 2 Accent 1" w:semiHidden="0" w:uiPriority="68" w:unhideWhenUsed="0"/>
-    <w:lsdException w:name="Medium Grid 3 Accent 1" w:semiHidden="0" w:uiPriority="69" w:unhideWhenUsed="0"/>
-    <w:lsdException w:name="Dark List Accent 1" w:semiHidden="0" w:uiPriority="70" w:unhideWhenUsed="0"/>
-    <w:lsdException w:name="Colorful Shading Accent 1" w:semiHidden="0" w:uiPriority="71" w:unhideWhenUsed="0"/>
-    <w:lsdException w:name="Colorful List Accent 1" w:semiHidden="0" w:uiPriority="72" w:unhideWhenUsed="0"/>
-    <w:lsdException w:name="Colorful Grid Accent 1" w:semiHidden="0" w:uiPriority="73" w:unhideWhenUsed="0"/>
-    <w:lsdException w:name="Light Shading Accent 2" w:semiHidden="0" w:uiPriority="60" w:unhideWhenUsed="0"/>
-    <w:lsdException w:name="Light List Accent 2" w:semiHidden="0" w:uiPriority="61" w:unhideWhenUsed="0"/>
-    <w:lsdException w:name="Light Grid Accent 2" w:semiHidden="0" w:uiPriority="62" w:unhideWhenUsed="0"/>
-    <w:lsdException w:name="Medium Shading 1 Accent 2" w:semiHidden="0" w:uiPriority="63" w:unhideWhenUsed="0"/>
-    <w:lsdException w:name="Medium Shading 2 Accent 2" w:semiHidden="0" w:uiPriority="64" w:unhideWhenUsed="0"/>
-    <w:lsdException w:name="Medium List 1 Accent 2" w:semiHidden="0" w:uiPriority="65" w:unhideWhenUsed="0"/>
-    <w:lsdException w:name="Medium List 2 Accent 2" w:semiHidden="0" w:uiPriority="66" w:unhideWhenUsed="0"/>
-    <w:lsdException w:name="Medium Grid 1 Accent 2" w:semiHidden="0" w:uiPriority="67" w:unhideWhenUsed="0"/>
-    <w:lsdException w:name="Medium Grid 2 Accent 2" w:semiHidden="0" w:uiPriority="68" w:unhideWhenUsed="0"/>
-    <w:lsdException w:name="Medium Grid 3 Accent 2" w:semiHidden="0" w:uiPriority="69" w:unhideWhenUsed="0"/>
-    <w:lsdException w:name="Dark List Accent 2" w:semiHidden="0" w:uiPriority="70" w:unhideWhenUsed="0"/>
-    <w:lsdException w:name="Colorful Shading Accent 2" w:semiHidden="0" w:uiPriority="71" w:unhideWhenUsed="0"/>
-    <w:lsdException w:name="Colorful List Accent 2" w:semiHidden="0" w:uiPriority="72" w:unhideWhenUsed="0"/>
-    <w:lsdException w:name="Colorful Grid Accent 2" w:semiHidden="0" w:uiPriority="73" w:unhideWhenUsed="0"/>
-    <w:lsdException w:name="Light Shading Accent 3" w:semiHidden="0" w:uiPriority="60" w:unhideWhenUsed="0"/>
-    <w:lsdException w:name="Light List Accent 3" w:semiHidden="0" w:uiPriority="61" w:unhideWhenUsed="0"/>
-    <w:lsdException w:name="Light Grid Accent 3" w:semiHidden="0" w:uiPriority="62" w:unhideWhenUsed="0"/>
-    <w:lsdException w:name="Medium Shading 1 Accent 3" w:semiHidden="0" w:uiPriority="63" w:unhideWhenUsed="0"/>
-    <w:lsdException w:name="Medium Shading 2 Accent 3" w:semiHidden="0" w:uiPriority="64" w:unhideWhenUsed="0"/>
-    <w:lsdException w:name="Medium List 1 Accent 3" w:semiHidden="0" w:uiPriority="65" w:unhideWhenUsed="0"/>
-    <w:lsdException w:name="Medium List 2 Accent 3" w:semiHidden="0" w:uiPriority="66" w:unhideWhenUsed="0"/>
-    <w:lsdException w:name="Medium Grid 1 Accent 3" w:semiHidden="0" w:uiPriority="67" w:unhideWhenUsed="0"/>
-    <w:lsdException w:name="Medium Grid 2 Accent 3" w:semiHidden="0" w:uiPriority="68" w:unhideWhenUsed="0"/>
-    <w:lsdException w:name="Medium Grid 3 Accent 3" w:semiHidden="0" w:uiPriority="69" w:unhideWhenUsed="0"/>
-    <w:lsdException w:name="Dark List Accent 3" w:semiHidden="0" w:uiPriority="70" w:unhideWhenUsed="0"/>
-    <w:lsdException w:name="Colorful Shading Accent 3" w:semiHidden="0" w:uiPriority="71" w:unhideWhenUsed="0"/>
-    <w:lsdException w:name="Colorful List Accent 3" w:semiHidden="0" w:uiPriority="72" w:unhideWhenUsed="0"/>
-    <w:lsdException w:name="Colorful Grid Accent 3" w:semiHidden="0" w:uiPriority="73" w:unhideWhenUsed="0"/>
-    <w:lsdException w:name="Light Shading Accent 4" w:semiHidden="0" w:uiPriority="60" w:unhideWhenUsed="0"/>
-    <w:lsdException w:name="Light List Accent 4" w:semiHidden="0" w:uiPriority="61" w:unhideWhenUsed="0"/>
-    <w:lsdException w:name="Light Grid Accent 4" w:semiHidden="0" w:uiPriority="62" w:unhideWhenUsed="0"/>
-    <w:lsdException w:name="Medium Shading 1 Accent 4" w:semiHidden="0" w:uiPriority="63" w:unhideWhenUsed="0"/>
-    <w:lsdException w:name="Medium Shading 2 Accent 4" w:semiHidden="0" w:uiPriority="64" w:unhideWhenUsed="0"/>
-    <w:lsdException w:name="Medium List 1 Accent 4" w:semiHidden="0" w:uiPriority="65" w:unhideWhenUsed="0"/>
-    <w:lsdException w:name="Medium List 2 Accent 4" w:semiHidden="0" w:uiPriority="66" w:unhideWhenUsed="0"/>
-    <w:lsdException w:name="Medium Grid 1 Accent 4" w:semiHidden="0" w:uiPriority="67" w:unhideWhenUsed="0"/>
-    <w:lsdException w:name="Medium Grid 2 Accent 4" w:semiHidden="0" w:uiPriority="68" w:unhideWhenUsed="0"/>
-    <w:lsdException w:name="Medium Grid 3 Accent 4" w:semiHidden="0" w:uiPriority="69" w:unhideWhenUsed="0"/>
-    <w:lsdException w:name="Dark List Accent 4" w:semiHidden="0" w:uiPriority="70" w:unhideWhenUsed="0"/>
-    <w:lsdException w:name="Colorful Shading Accent 4" w:semiHidden="0" w:uiPriority="71" w:unhideWhenUsed="0"/>
-    <w:lsdException w:name="Colorful List Accent 4" w:semiHidden="0" w:uiPriority="72" w:unhideWhenUsed="0"/>
-    <w:lsdException w:name="Colorful Grid Accent 4" w:semiHidden="0" w:uiPriority="73" w:unhideWhenUsed="0"/>
-    <w:lsdException w:name="Light Shading Accent 5" w:semiHidden="0" w:uiPriority="60" w:unhideWhenUsed="0"/>
-    <w:lsdException w:name="Light List Accent 5" w:semiHidden="0" w:uiPriority="61" w:unhideWhenUsed="0"/>
-    <w:lsdException w:name="Light Grid Accent 5" w:semiHidden="0" w:uiPriority="62" w:unhideWhenUsed="0"/>
-    <w:lsdException w:name="Medium Shading 1 Accent 5" w:semiHidden="0" w:uiPriority="63" w:unhideWhenUsed="0"/>
-    <w:lsdException w:name="Medium Shading 2 Accent 5" w:semiHidden="0" w:uiPriority="64" w:unhideWhenUsed="0"/>
-    <w:lsdException w:name="Medium List 1 Accent 5" w:semiHidden="0" w:uiPriority="65" w:unhideWhenUsed="0"/>
-    <w:lsdException w:name="Medium List 2 Accent 5" w:semiHidden="0" w:uiPriority="66" w:unhideWhenUsed="0"/>
-    <w:lsdException w:name="Medium Grid 1 Accent 5" w:semiHidden="0" w:uiPriority="67" w:unhideWhenUsed="0"/>
-    <w:lsdException w:name="Medium Grid 2 Accent 5" w:semiHidden="0" w:uiPriority="68" w:unhideWhenUsed="0"/>
-    <w:lsdException w:name="Medium Grid 3 Accent 5" w:semiHidden="0" w:uiPriority="69" w:unhideWhenUsed="0"/>
-    <w:lsdException w:name="Dark List Accent 5" w:semiHidden="0" w:uiPriority="70" w:unhideWhenUsed="0"/>
-    <w:lsdException w:name="Colorful Shading Accent 5" w:semiHidden="0" w:uiPriority="71" w:unhideWhenUsed="0"/>
-    <w:lsdException w:name="Colorful List Accent 5" w:semiHidden="0" w:uiPriority="72" w:unhideWhenUsed="0"/>
-    <w:lsdException w:name="Colorful Grid Accent 5" w:semiHidden="0" w:uiPriority="73" w:unhideWhenUsed="0"/>
-    <w:lsdException w:name="Light Shading Accent 6" w:semiHidden="0" w:uiPriority="60" w:unhideWhenUsed="0"/>
-    <w:lsdException w:name="Light List Accent 6" w:semiHidden="0" w:uiPriority="61" w:unhideWhenUsed="0"/>
-    <w:lsdException w:name="Light Grid Accent 6" w:semiHidden="0" w:uiPriority="62" w:unhideWhenUsed="0"/>
-    <w:lsdException w:name="Medium Shading 1 Accent 6" w:semiHidden="0" w:uiPriority="63" w:unhideWhenUsed="0"/>
-    <w:lsdException w:name="Medium Shading 2 Accent 6" w:semiHidden="0" w:uiPriority="64" w:unhideWhenUsed="0"/>
-    <w:lsdException w:name="Medium List 1 Accent 6" w:semiHidden="0" w:uiPriority="65" w:unhideWhenUsed="0"/>
-    <w:lsdException w:name="Medium List 2 Accent 6" w:semiHidden="0" w:uiPriority="66" w:unhideWhenUsed="0"/>
-    <w:lsdException w:name="Medium Grid 1 Accent 6" w:semiHidden="0" w:uiPriority="67" w:unhideWhenUsed="0"/>
-    <w:lsdException w:name="Medium Grid 2 Accent 6" w:semiHidden="0" w:uiPriority="68" w:unhideWhenUsed="0"/>
-    <w:lsdException w:name="Medium Grid 3 Accent 6" w:semiHidden="0" w:uiPriority="69" w:unhideWhenUsed="0"/>
-    <w:lsdException w:name="Dark List Accent 6" w:semiHidden="0" w:uiPriority="70" w:unhideWhenUsed="0"/>
-    <w:lsdException w:name="Colorful Shading Accent 6" w:semiHidden="0" w:uiPriority="71" w:unhideWhenUsed="0"/>
-    <w:lsdException w:name="Colorful List Accent 6" w:semiHidden="0" w:uiPriority="72" w:unhideWhenUsed="0"/>
-    <w:lsdException w:name="Colorful Grid Accent 6" w:semiHidden="0" w:uiPriority="73" w:unhideWhenUsed="0"/>
-    <w:lsdException w:name="Subtle Emphasis" w:semiHidden="0" w:uiPriority="19" w:unhideWhenUsed="0" w:qFormat="1"/>
-    <w:lsdException w:name="Intense Emphasis" w:semiHidden="0" w:uiPriority="21" w:unhideWhenUsed="0" w:qFormat="1"/>
-    <w:lsdException w:name="Subtle Reference" w:semiHidden="0" w:uiPriority="31" w:unhideWhenUsed="0" w:qFormat="1"/>
-    <w:lsdException w:name="Intense Reference" w:semiHidden="0" w:uiPriority="32" w:unhideWhenUsed="0" w:qFormat="1"/>
-    <w:lsdException w:name="Book Title" w:semiHidden="0" w:uiPriority="33" w:unhideWhenUsed="0" w:qFormat="1"/>
-    <w:lsdException w:name="Bibliography" w:uiPriority="37"/>
-    <w:lsdException w:name="TOC Heading" w:uiPriority="39" w:qFormat="1"/>
-  </w:latentStyles>
-  <w:style w:type="paragraph" w:default="1" w:styleId="Normal">
-    <w:name w:val="Normal"/>
-    <w:qFormat/>
-    <w:rPr>
-      <w:sz w:val="24"/>
-      <w:szCs w:val="24"/>
-    </w:rPr>
-  </w:style>
-  <w:style w:type="paragraph" w:styleId="Heading1">
-    <w:name w:val="heading 1"/>
-    <w:basedOn w:val="Heading2"/>
-    <w:next w:val="Normal"/>
-    <w:qFormat/>
-    <w:pPr>
-      <w:numPr>
-        <w:ilvl w:val="0"/>
-      </w:numPr>
-      <w:outlineLvl w:val="0"/>
-    </w:pPr>
-    <w:rPr>
-      <w:rFonts w:cs="Courier New"/>
-      <w:b w:val="0"/>
-    </w:rPr>
-  </w:style>
-  <w:style w:type="paragraph" w:styleId="Heading2">
-    <w:name w:val="heading 2"/>
-    <w:basedOn w:val="Normal"/>
-    <w:next w:val="Normal"/>
-    <w:qFormat/>
-    <w:pPr>
-      <w:keepNext/>
-      <w:numPr>
-        <w:ilvl w:val="1"/>
-        <w:numId w:val="5"/>
-      </w:numPr>
-      <w:spacing w:before="240" w:after="60"/>
-      <w:outlineLvl w:val="1"/>
-    </w:pPr>
-    <w:rPr>
-      <w:rFonts w:ascii="Arial" w:hAnsi="Arial" w:cs="Arial"/>
-      <w:b/>
-      <w:bCs/>
-      <w:i/>
-      <w:iCs/>
-      <w:sz w:val="28"/>
-      <w:szCs w:val="28"/>
-    </w:rPr>
-  </w:style>
-  <w:style w:type="character" w:default="1" w:styleId="DefaultParagraphFont">
-    <w:name w:val="Default Paragraph Font"/>
-    <w:uiPriority w:val="1"/>
-    <w:semiHidden/>
-    <w:unhideWhenUsed/>
-  </w:style>
-  <w:style w:type="table" w:default="1" w:styleId="TableNormal">
-    <w:name w:val="Normal Table"/>
-    <w:uiPriority w:val="99"/>
-    <w:semiHidden/>
-    <w:unhideWhenUsed/>
-    <w:tblPr>
-      <w:tblInd w:w="0" w:type="dxa"/>
       <w:tblCellMar>
         <w:top w:w="0" w:type="dxa"/>
         <w:left w:w="108" w:type="dxa"/>
         <w:bottom w:w="0" w:type="dxa"/>
         <w:right w:w="108" w:type="dxa"/>
       </w:tblCellMar>
-    </w:tblPr>
-  </w:style>
-  <w:style w:type="numbering" w:default="1" w:styleId="NoList">
-    <w:name w:val="No List"/>
-    <w:uiPriority w:val="99"/>
-    <w:semiHidden/>
-    <w:unhideWhenUsed/>
-  </w:style>
-  <w:style w:type="paragraph" w:customStyle="1" w:styleId="iLeserfhrung">
-    <w:name w:val="iLeserführung"/>
-    <w:next w:val="iDachzeile"/>
-    <w:pPr>
-      <w:spacing w:after="100"/>
-    </w:pPr>
-    <w:rPr>
-      <w:rFonts w:ascii="Helvetica" w:hAnsi="Helvetica"/>
-      <w:b/>
-      <w:color w:val="FF0000"/>
-      <w:szCs w:val="24"/>
-    </w:rPr>
-  </w:style>
-  <w:style w:type="paragraph" w:customStyle="1" w:styleId="iDachzeile">
-    <w:name w:val="iDachzeile"/>
-    <w:next w:val="iHeadline"/>
-    <w:pPr>
-      <w:spacing w:after="80"/>
-    </w:pPr>
-    <w:rPr>
-      <w:rFonts w:ascii="Helvetica" w:hAnsi="Helvetica" w:cs="Courier New"/>
-      <w:b/>
-      <w:sz w:val="22"/>
-      <w:szCs w:val="22"/>
-      <w:u w:val="single"/>
-    </w:rPr>
-  </w:style>
-  <w:style w:type="paragraph" w:customStyle="1" w:styleId="iHeadline">
-    <w:name w:val="iHeadline"/>
-    <w:next w:val="iVorspann"/>
-    <w:pPr>
-      <w:spacing w:after="80"/>
-      <w:ind w:right="3515"/>
-    </w:pPr>
-    <w:rPr>
-      <w:rFonts w:ascii="Helvetica" w:hAnsi="Helvetica" w:cs="Courier New"/>
-      <w:b/>
-      <w:sz w:val="48"/>
-      <w:szCs w:val="24"/>
-    </w:rPr>
-  </w:style>
-  <w:style w:type="paragraph" w:customStyle="1" w:styleId="iVorspann">
-    <w:name w:val="iVorspann"/>
-    <w:next w:val="iVorspannAutor"/>
-    <w:pPr>
-      <w:spacing w:after="100"/>
-      <w:ind w:right="1701"/>
-    </w:pPr>
-    <w:rPr>
-      <w:rFonts w:ascii="Helvetica" w:hAnsi="Helvetica" w:cs="Courier New"/>
-      <w:sz w:val="24"/>
-      <w:szCs w:val="22"/>
-    </w:rPr>
-  </w:style>
-  <w:style w:type="paragraph" w:customStyle="1" w:styleId="iVorspannAutor">
-    <w:name w:val="iVorspann Autor"/>
-    <w:basedOn w:val="iBody"/>
-    <w:next w:val="iBodyohneEinzug"/>
-    <w:pPr>
-      <w:spacing w:after="300"/>
-      <w:ind w:firstLine="0"/>
-    </w:pPr>
-    <w:rPr>
-      <w:b/>
-      <w:color w:val="FF0000"/>
-      <w:sz w:val="22"/>
-    </w:rPr>
-  </w:style>
-  <w:style w:type="paragraph" w:customStyle="1" w:styleId="iBody">
-    <w:name w:val="iBody"/>
-    <w:basedOn w:val="iBodyohneEinzug"/>
-    <w:pPr>
-      <w:ind w:right="3856" w:firstLine="284"/>
-    </w:pPr>
-  </w:style>
-  <w:style w:type="paragraph" w:customStyle="1" w:styleId="iBodyohneEinzug">
-    <w:name w:val="iBody ohne Einzug"/>
-    <w:next w:val="iBody"/>
-    <w:pPr>
-      <w:spacing w:after="40"/>
-      <w:ind w:right="3969"/>
-    </w:pPr>
-    <w:rPr>
-      <w:rFonts w:ascii="Arial" w:hAnsi="Arial" w:cs="Courier New"/>
-      <w:szCs w:val="22"/>
-    </w:rPr>
-  </w:style>
-  <w:style w:type="paragraph" w:customStyle="1" w:styleId="iListing">
-    <w:name w:val="iListing"/>
-    <w:basedOn w:val="iBodyohneEinzug"/>
-    <w:rsid w:val="000B784F"/>
-    <w:rPr>
-      <w:rFonts w:ascii="Courier New" w:hAnsi="Courier New"/>
-      <w:sz w:val="14"/>
-      <w:szCs w:val="20"/>
-    </w:rPr>
-  </w:style>
-  <w:style w:type="paragraph" w:customStyle="1" w:styleId="iZwiti">
-    <w:name w:val="iZwiti"/>
-    <w:basedOn w:val="iBody"/>
-    <w:next w:val="iBodyohneEinzug"/>
-    <w:pPr>
-      <w:spacing w:before="80"/>
-      <w:ind w:left="567" w:right="4649" w:firstLine="0"/>
-      <w:jc w:val="center"/>
-    </w:pPr>
-    <w:rPr>
-      <w:rFonts w:ascii="Helvetica" w:hAnsi="Helvetica"/>
-      <w:b/>
-      <w:sz w:val="24"/>
-      <w:szCs w:val="24"/>
-    </w:rPr>
-  </w:style>
-  <w:style w:type="paragraph" w:customStyle="1" w:styleId="iBU">
-    <w:name w:val="iBU"/>
-    <w:basedOn w:val="iBodyohneEinzug"/>
-    <w:rsid w:val="006965F0"/>
-    <w:pPr>
-      <w:ind w:right="5670"/>
-    </w:pPr>
-    <w:rPr>
-      <w:rFonts w:ascii="Courier New" w:hAnsi="Courier New"/>
-      <w:sz w:val="18"/>
-    </w:rPr>
-  </w:style>
-  <w:style w:type="paragraph" w:customStyle="1" w:styleId="iKastenBody">
-    <w:name w:val="iKasten Body"/>
-    <w:basedOn w:val="iBodyohneEinzug"/>
-    <w:pPr>
-      <w:ind w:right="4536"/>
-    </w:pPr>
-    <w:rPr>
-      <w:rFonts w:ascii="Helvetica" w:hAnsi="Helvetica"/>
-      <w:sz w:val="18"/>
-    </w:rPr>
-  </w:style>
-  <w:style w:type="paragraph" w:customStyle="1" w:styleId="iAutorkurz">
-    <w:name w:val="iAutor kurz"/>
-    <w:basedOn w:val="iLeserfhrung"/>
-    <w:next w:val="iBodyohneEinzug"/>
-    <w:pPr>
-      <w:ind w:right="3969"/>
-      <w:jc w:val="right"/>
-    </w:pPr>
-  </w:style>
-  <w:style w:type="paragraph" w:customStyle="1" w:styleId="iBodyAdresse">
-    <w:name w:val="iBody Adresse"/>
-    <w:basedOn w:val="iBodyohneEinzug"/>
-    <w:next w:val="iBodyohneEinzug"/>
-    <w:pPr>
-      <w:spacing w:after="140"/>
-    </w:pPr>
-    <w:rPr>
-      <w:b/>
-      <w:sz w:val="18"/>
-    </w:rPr>
-  </w:style>
-  <w:style w:type="paragraph" w:customStyle="1" w:styleId="iKastenHead">
-    <w:name w:val="iKasten Head"/>
-    <w:basedOn w:val="iKastenBody"/>
-    <w:next w:val="iKastenVorspann"/>
-    <w:rPr>
-      <w:b/>
-      <w:sz w:val="36"/>
-    </w:rPr>
-  </w:style>
-  <w:style w:type="paragraph" w:customStyle="1" w:styleId="iKastenVorspann">
-    <w:name w:val="iKasten Vorspann"/>
-    <w:basedOn w:val="iKastenBody"/>
-    <w:next w:val="iKastenBody"/>
-    <w:pPr>
-      <w:spacing w:before="40" w:after="160"/>
-      <w:ind w:right="3969"/>
-    </w:pPr>
-    <w:rPr>
-      <w:b/>
-    </w:rPr>
-  </w:style>
-  <w:style w:type="paragraph" w:customStyle="1" w:styleId="iKastenSubhead">
-    <w:name w:val="iKasten Subhead"/>
-    <w:basedOn w:val="iKastenBody"/>
-    <w:next w:val="iKastenBody"/>
-    <w:pPr>
-      <w:spacing w:before="200" w:after="80"/>
-    </w:pPr>
-    <w:rPr>
-      <w:rFonts w:ascii="Arial" w:hAnsi="Arial"/>
-      <w:b/>
-      <w:sz w:val="22"/>
-    </w:rPr>
-  </w:style>
-  <w:style w:type="paragraph" w:customStyle="1" w:styleId="iKastenAdresse">
-    <w:name w:val="iKasten Adresse"/>
-    <w:basedOn w:val="iBodyAdresse"/>
-    <w:next w:val="iKastenBody"/>
-  </w:style>
-  <w:style w:type="paragraph" w:customStyle="1" w:styleId="iTabBalken">
-    <w:name w:val="iTab Balken"/>
-    <w:basedOn w:val="Normal"/>
-    <w:next w:val="Normal"/>
-    <w:pPr>
-      <w:shd w:val="clear" w:color="auto" w:fill="33CCCC"/>
-      <w:spacing w:before="200" w:after="80"/>
-      <w:ind w:right="4536"/>
-    </w:pPr>
-    <w:rPr>
-      <w:rFonts w:ascii="Arial" w:hAnsi="Arial" w:cs="Courier New"/>
-      <w:b/>
-      <w:sz w:val="20"/>
-      <w:szCs w:val="20"/>
-    </w:rPr>
-  </w:style>
-  <w:style w:type="paragraph" w:customStyle="1" w:styleId="iBodyFett">
-    <w:name w:val="iBody Fett"/>
-    <w:basedOn w:val="iBody"/>
-    <w:next w:val="iBody"/>
-    <w:rPr>
-      <w:b/>
-    </w:rPr>
-  </w:style>
-  <w:style w:type="paragraph" w:customStyle="1" w:styleId="iTTThema">
-    <w:name w:val="iT&amp;T Thema"/>
-    <w:basedOn w:val="iDachzeile"/>
-    <w:next w:val="iZwiti"/>
-    <w:pPr>
-      <w:spacing w:before="240"/>
-      <w:ind w:right="3856"/>
-    </w:pPr>
-    <w:rPr>
-      <w:color w:val="800080"/>
-      <w:sz w:val="24"/>
-    </w:rPr>
-  </w:style>
-  <w:style w:type="character" w:styleId="Hyperlink">
-    <w:name w:val="Hyperlink"/>
-    <w:semiHidden/>
-    <w:rPr>
-      <w:color w:val="0000FF"/>
-      <w:u w:val="single"/>
-    </w:rPr>
-  </w:style>
-  <w:style w:type="paragraph" w:styleId="BalloonText">
-    <w:name w:val="Balloon Text"/>
-    <w:basedOn w:val="Normal"/>
-    <w:link w:val="BalloonTextChar"/>
-    <w:uiPriority w:val="99"/>
-    <w:semiHidden/>
-    <w:unhideWhenUsed/>
-    <w:rsid w:val="008E1E52"/>
-    <w:rPr>
-      <w:rFonts w:ascii="Tahoma" w:hAnsi="Tahoma" w:cs="Tahoma"/>
-      <w:sz w:val="16"/>
-      <w:szCs w:val="16"/>
-    </w:rPr>
-  </w:style>
-  <w:style w:type="character" w:customStyle="1" w:styleId="BalloonTextChar">
-    <w:name w:val="Balloon Text Char"/>
-    <w:basedOn w:val="DefaultParagraphFont"/>
-    <w:link w:val="BalloonText"/>
-    <w:uiPriority w:val="99"/>
-    <w:semiHidden/>
-    <w:rsid w:val="008E1E52"/>
-    <w:rPr>
-      <w:rFonts w:ascii="Tahoma" w:hAnsi="Tahoma" w:cs="Tahoma"/>
-      <w:sz w:val="16"/>
-      <w:szCs w:val="16"/>
-    </w:rPr>
-  </w:style>
-  <w:style w:type="paragraph" w:styleId="Caption">
-    <w:name w:val="caption"/>
-    <w:basedOn w:val="Normal"/>
-    <w:next w:val="Normal"/>
-    <w:uiPriority w:val="35"/>
-    <w:unhideWhenUsed/>
-    <w:qFormat/>
-    <w:rsid w:val="008E1E52"/>
-    <w:pPr>
-      <w:spacing w:after="200"/>
-    </w:pPr>
-    <w:rPr>
-      <w:b/>
-      <w:bCs/>
-      <w:color w:val="4F81BD" w:themeColor="accent1"/>
-      <w:sz w:val="18"/>
-      <w:szCs w:val="18"/>
-    </w:rPr>
-  </w:style>
-  <w:style w:type="character" w:styleId="Emphasis">
-    <w:name w:val="Emphasis"/>
-    <w:basedOn w:val="DefaultParagraphFont"/>
-    <w:uiPriority w:val="20"/>
-    <w:qFormat/>
-    <w:rsid w:val="00BA27E0"/>
-    <w:rPr>
-      <w:i/>
-      <w:iCs/>
-    </w:rPr>
-  </w:style>
-  <w:style w:type="paragraph" w:styleId="IntenseQuote">
-    <w:name w:val="Intense Quote"/>
-    <w:basedOn w:val="Normal"/>
-    <w:next w:val="Normal"/>
-    <w:link w:val="IntenseQuoteChar"/>
-    <w:uiPriority w:val="30"/>
-    <w:qFormat/>
-    <w:rsid w:val="00BA27E0"/>
-    <w:pPr>
-      <w:pBdr>
-        <w:bottom w:val="single" w:sz="4" w:space="4" w:color="4F81BD" w:themeColor="accent1"/>
-      </w:pBdr>
-      <w:spacing w:before="200" w:after="280"/>
-      <w:ind w:left="936" w:right="936"/>
-    </w:pPr>
-    <w:rPr>
-      <w:b/>
-      <w:bCs/>
-      <w:i/>
-      <w:iCs/>
-      <w:color w:val="4F81BD" w:themeColor="accent1"/>
-    </w:rPr>
-  </w:style>
-  <w:style w:type="character" w:customStyle="1" w:styleId="IntenseQuoteChar">
-    <w:name w:val="Intense Quote Char"/>
-    <w:basedOn w:val="DefaultParagraphFont"/>
-    <w:link w:val="IntenseQuote"/>
-    <w:uiPriority w:val="30"/>
-    <w:rsid w:val="00BA27E0"/>
-    <w:rPr>
-      <w:b/>
-      <w:bCs/>
-      <w:i/>
-      <w:iCs/>
-      <w:color w:val="4F81BD" w:themeColor="accent1"/>
-      <w:sz w:val="24"/>
-      <w:szCs w:val="24"/>
-    </w:rPr>
-  </w:style>
-  <w:style w:type="table" w:styleId="TableGrid">
-    <w:name w:val="Table Grid"/>
-    <w:basedOn w:val="TableNormal"/>
-    <w:uiPriority w:val="59"/>
-    <w:rsid w:val="007E38F3"/>
-    <w:rPr>
-      <w:lang w:val="en-US" w:eastAsia="en-US"/>
-    </w:rPr>
-    <w:tblPr>
-      <w:tblBorders>
-        <w:top w:val="single" w:sz="4" w:space="0" w:color="auto"/>
-        <w:left w:val="single" w:sz="4" w:space="0" w:color="auto"/>
-        <w:bottom w:val="single" w:sz="4" w:space="0" w:color="auto"/>
-        <w:right w:val="single" w:sz="4" w:space="0" w:color="auto"/>
-        <w:insideH w:val="single" w:sz="4" w:space="0" w:color="auto"/>
-        <w:insideV w:val="single" w:sz="4" w:space="0" w:color="auto"/>
-      </w:tblBorders>
     </w:tblPr>
   </w:style>
   <w:style w:type="character" w:styleId="FollowedHyperlink">

</xml_diff>

<commit_message>
Adjusts brackets in Zusammenfassung box
</commit_message>
<xml_diff>
--- a/text/angular-templating/dist/artikel.docx
+++ b/text/angular-templating/dist/artikel.docx
@@ -287,27 +287,14 @@
       <w:r>
         <w:t xml:space="preserve">Abbildung </w:t>
       </w:r>
-      <w:r>
-        <w:fldChar w:fldCharType="begin"/>
-      </w:r>
-      <w:r>
-        <w:instrText xml:space="preserve"> SEQ Abbildung \* ARABIC </w:instrText>
-      </w:r>
-      <w:r>
-        <w:fldChar w:fldCharType="separate"/>
-      </w:r>
-      <w:r>
-        <w:rPr>
-          <w:noProof/>
-        </w:rPr>
-        <w:t>1</w:t>
-      </w:r>
-      <w:r>
-        <w:rPr>
-          <w:noProof/>
-        </w:rPr>
-        <w:fldChar w:fldCharType="end"/>
-      </w:r>
+      <w:fldSimple w:instr=" SEQ Abbildung \* ARABIC ">
+        <w:r>
+          <w:rPr>
+            <w:noProof/>
+          </w:rPr>
+          <w:t>1</w:t>
+        </w:r>
+      </w:fldSimple>
       <w:r>
         <w:t xml:space="preserve"> Dashboard Prototyp</w:t>
       </w:r>
@@ -2480,27 +2467,14 @@
       <w:r>
         <w:t xml:space="preserve">Abbildung </w:t>
       </w:r>
-      <w:r>
-        <w:fldChar w:fldCharType="begin"/>
-      </w:r>
-      <w:r>
-        <w:instrText xml:space="preserve"> SEQ Abbildung \* ARABIC </w:instrText>
-      </w:r>
-      <w:r>
-        <w:fldChar w:fldCharType="separate"/>
-      </w:r>
-      <w:r>
-        <w:rPr>
-          <w:noProof/>
-        </w:rPr>
-        <w:t>2</w:t>
-      </w:r>
-      <w:r>
-        <w:rPr>
-          <w:noProof/>
-        </w:rPr>
-        <w:fldChar w:fldCharType="end"/>
-      </w:r>
+      <w:fldSimple w:instr=" SEQ Abbildung \* ARABIC ">
+        <w:r>
+          <w:rPr>
+            <w:noProof/>
+          </w:rPr>
+          <w:t>2</w:t>
+        </w:r>
+      </w:fldSimple>
       <w:r>
         <w:t xml:space="preserve"> Daten an eine Komponente übergeben (Property-Binding)</w:t>
       </w:r>
@@ -2756,27 +2730,14 @@
       <w:r>
         <w:t xml:space="preserve">Abbildung </w:t>
       </w:r>
-      <w:r>
-        <w:fldChar w:fldCharType="begin"/>
-      </w:r>
-      <w:r>
-        <w:instrText xml:space="preserve"> SEQ Abbildung \* ARABIC </w:instrText>
-      </w:r>
-      <w:r>
-        <w:fldChar w:fldCharType="separate"/>
-      </w:r>
-      <w:r>
-        <w:rPr>
-          <w:noProof/>
-        </w:rPr>
-        <w:t>3</w:t>
-      </w:r>
-      <w:r>
-        <w:rPr>
-          <w:noProof/>
-        </w:rPr>
-        <w:fldChar w:fldCharType="end"/>
-      </w:r>
+      <w:fldSimple w:instr=" SEQ Abbildung \* ARABIC ">
+        <w:r>
+          <w:rPr>
+            <w:noProof/>
+          </w:rPr>
+          <w:t>3</w:t>
+        </w:r>
+      </w:fldSimple>
       <w:r>
         <w:t xml:space="preserve"> Zustandsänderungen innerhalb einer Komponente publizieren</w:t>
       </w:r>
@@ -4118,27 +4079,14 @@
       <w:r>
         <w:t xml:space="preserve">Abbildung </w:t>
       </w:r>
-      <w:r>
-        <w:fldChar w:fldCharType="begin"/>
-      </w:r>
-      <w:r>
-        <w:instrText xml:space="preserve"> SEQ Abbildung \* ARABIC </w:instrText>
-      </w:r>
-      <w:r>
-        <w:fldChar w:fldCharType="separate"/>
-      </w:r>
-      <w:r>
-        <w:rPr>
-          <w:noProof/>
-        </w:rPr>
-        <w:t>4</w:t>
-      </w:r>
-      <w:r>
-        <w:rPr>
-          <w:noProof/>
-        </w:rPr>
-        <w:fldChar w:fldCharType="end"/>
-      </w:r>
+      <w:fldSimple w:instr=" SEQ Abbildung \* ARABIC ">
+        <w:r>
+          <w:rPr>
+            <w:noProof/>
+          </w:rPr>
+          <w:t>4</w:t>
+        </w:r>
+      </w:fldSimple>
       <w:r>
         <w:t xml:space="preserve"> Anzeige der Anzahl aller erfassten Sc</w:t>
       </w:r>
@@ -4505,30 +4453,32 @@
     <w:p>
       <w:pPr>
         <w:pStyle w:val="iListing"/>
-      </w:pPr>
-      <w:r>
-        <w:t xml:space="preserve">  [</w:t>
-      </w:r>
-      <w:proofErr w:type="spellStart"/>
-      <w:r>
+        <w:rPr>
+          <w:lang w:val="en-US"/>
+        </w:rPr>
+      </w:pPr>
+      <w:r>
+        <w:t xml:space="preserve">  </w:t>
+      </w:r>
+      <w:r>
+        <w:rPr>
+          <w:lang w:val="en-US"/>
+        </w:rPr>
+        <w:t>[</w:t>
+      </w:r>
+      <w:proofErr w:type="gramStart"/>
+      <w:r>
+        <w:rPr>
+          <w:lang w:val="en-US"/>
+        </w:rPr>
         <w:t>value</w:t>
       </w:r>
-      <w:proofErr w:type="spellEnd"/>
-      <w:proofErr w:type="gramStart"/>
-      <w:r>
-        <w:t>]</w:t>
-      </w:r>
       <w:proofErr w:type="gramEnd"/>
       <w:r>
-        <w:t>="</w:t>
-      </w:r>
-      <w:proofErr w:type="spellStart"/>
-      <w:r>
-        <w:t>id</w:t>
-      </w:r>
-      <w:proofErr w:type="spellEnd"/>
-      <w:r>
-        <w:t>"</w:t>
+        <w:rPr>
+          <w:lang w:val="en-US"/>
+        </w:rPr>
+        <w:t>]="id"</w:t>
       </w:r>
     </w:p>
     <w:p>
@@ -4539,6 +4489,9 @@
         </w:rPr>
       </w:pPr>
       <w:r>
+        <w:rPr>
+          <w:lang w:val="en-US"/>
+        </w:rPr>
         <w:t xml:space="preserve">  </w:t>
       </w:r>
       <w:r>
@@ -4693,45 +4646,22 @@
     <w:p>
       <w:pPr>
         <w:pStyle w:val="iListing"/>
-        <w:rPr>
-          <w:lang w:val="en-US"/>
-        </w:rPr>
-      </w:pPr>
-      <w:r>
-        <w:rPr>
-          <w:lang w:val="en-US"/>
-        </w:rPr>
-        <w:t>{</w:t>
-      </w:r>
-      <w:proofErr w:type="gramStart"/>
-      <w:r>
-        <w:rPr>
-          <w:lang w:val="en-US"/>
-        </w:rPr>
-        <w:t xml:space="preserve">{ </w:t>
-      </w:r>
-      <w:proofErr w:type="spellStart"/>
-      <w:r>
-        <w:rPr>
-          <w:lang w:val="en-US"/>
-        </w:rPr>
+      </w:pPr>
+      <w:r>
+        <w:t xml:space="preserve">{{ </w:t>
+      </w:r>
+      <w:proofErr w:type="spellStart"/>
+      <w:r>
         <w:t>id.value</w:t>
       </w:r>
       <w:proofErr w:type="spellEnd"/>
-      <w:proofErr w:type="gramEnd"/>
-      <w:r>
-        <w:rPr>
-          <w:lang w:val="en-US"/>
-        </w:rPr>
+      <w:r>
         <w:t xml:space="preserve"> }}</w:t>
       </w:r>
     </w:p>
     <w:p>
       <w:pPr>
         <w:pStyle w:val="iBodyohneEinzug"/>
-        <w:rPr>
-          <w:lang w:val="en-US"/>
-        </w:rPr>
       </w:pPr>
     </w:p>
     <w:p>
@@ -5585,27 +5515,14 @@
       <w:r>
         <w:t xml:space="preserve">Table </w:t>
       </w:r>
-      <w:r>
-        <w:fldChar w:fldCharType="begin"/>
-      </w:r>
-      <w:r>
-        <w:instrText xml:space="preserve"> SEQ Table \* ARABIC </w:instrText>
-      </w:r>
-      <w:r>
-        <w:fldChar w:fldCharType="separate"/>
-      </w:r>
-      <w:r>
-        <w:rPr>
-          <w:noProof/>
-        </w:rPr>
-        <w:t>1</w:t>
-      </w:r>
-      <w:r>
-        <w:rPr>
-          <w:noProof/>
-        </w:rPr>
-        <w:fldChar w:fldCharType="end"/>
-      </w:r>
+      <w:fldSimple w:instr=" SEQ Table \* ARABIC ">
+        <w:r>
+          <w:rPr>
+            <w:noProof/>
+          </w:rPr>
+          <w:t>1</w:t>
+        </w:r>
+      </w:fldSimple>
       <w:r>
         <w:t xml:space="preserve"> Übersicht der Binding-Typen</w:t>
       </w:r>
@@ -9128,15 +9045,13 @@
           <w:rFonts w:ascii="Courier New" w:hAnsi="Courier New"/>
           <w:sz w:val="14"/>
           <w:szCs w:val="20"/>
-          <w:lang w:val="en-US"/>
-        </w:rPr>
-      </w:pPr>
-      <w:r>
-        <w:rPr>
-          <w:rFonts w:ascii="Courier New" w:hAnsi="Courier New"/>
-          <w:sz w:val="14"/>
-          <w:szCs w:val="20"/>
-          <w:lang w:val="en-US"/>
+        </w:rPr>
+      </w:pPr>
+      <w:r>
+        <w:rPr>
+          <w:rFonts w:ascii="Courier New" w:hAnsi="Courier New"/>
+          <w:sz w:val="14"/>
+          <w:szCs w:val="20"/>
         </w:rPr>
         <w:t>}</w:t>
       </w:r>
@@ -9146,7 +9061,6 @@
         <w:pStyle w:val="iBodyohneEinzug"/>
         <w:rPr>
           <w:color w:val="FF0000"/>
-          <w:lang w:val="en-US"/>
         </w:rPr>
       </w:pPr>
       <w:r>
@@ -9155,46 +9069,26 @@
           <w:color w:val="FF0000"/>
           <w:sz w:val="14"/>
           <w:szCs w:val="20"/>
-          <w:lang w:val="en-US"/>
         </w:rPr>
         <w:t xml:space="preserve"> </w:t>
       </w:r>
       <w:r>
         <w:rPr>
           <w:color w:val="FF0000"/>
-          <w:lang w:val="en-US"/>
-        </w:rPr>
-        <w:t>((</w:t>
+        </w:rPr>
+        <w:t xml:space="preserve">((Ende </w:t>
       </w:r>
       <w:proofErr w:type="spellStart"/>
       <w:r>
         <w:rPr>
           <w:color w:val="FF0000"/>
-          <w:lang w:val="en-US"/>
-        </w:rPr>
-        <w:t>Ende</w:t>
+        </w:rPr>
+        <w:t>Listingingkasten</w:t>
       </w:r>
       <w:proofErr w:type="spellEnd"/>
       <w:r>
         <w:rPr>
           <w:color w:val="FF0000"/>
-          <w:lang w:val="en-US"/>
-        </w:rPr>
-        <w:t xml:space="preserve"> </w:t>
-      </w:r>
-      <w:proofErr w:type="spellStart"/>
-      <w:r>
-        <w:rPr>
-          <w:color w:val="FF0000"/>
-          <w:lang w:val="en-US"/>
-        </w:rPr>
-        <w:t>Listingingkasten</w:t>
-      </w:r>
-      <w:proofErr w:type="spellEnd"/>
-      <w:r>
-        <w:rPr>
-          <w:color w:val="FF0000"/>
-          <w:lang w:val="en-US"/>
         </w:rPr>
         <w:t>))</w:t>
       </w:r>
@@ -9202,23 +9096,16 @@
     <w:p>
       <w:pPr>
         <w:pStyle w:val="iBodyohneEinzug"/>
-        <w:rPr>
-          <w:lang w:val="en-US"/>
-        </w:rPr>
       </w:pPr>
     </w:p>
     <w:p>
       <w:pPr>
         <w:pStyle w:val="iBody"/>
         <w:ind w:firstLine="0"/>
-        <w:rPr>
-          <w:lang w:val="en-US"/>
-        </w:rPr>
       </w:pPr>
       <w:r>
         <w:rPr>
           <w:color w:val="FF0000"/>
-          <w:lang w:val="en-US"/>
         </w:rPr>
         <w:t>((</w:t>
       </w:r>
@@ -9226,7 +9113,6 @@
       <w:r>
         <w:rPr>
           <w:color w:val="FF0000"/>
-          <w:lang w:val="en-US"/>
         </w:rPr>
         <w:t>Listingkasten</w:t>
       </w:r>
@@ -9234,7 +9120,6 @@
       <w:r>
         <w:rPr>
           <w:color w:val="FF0000"/>
-          <w:lang w:val="en-US"/>
         </w:rPr>
         <w:t>))</w:t>
       </w:r>
@@ -9243,21 +9128,12 @@
       <w:pPr>
         <w:pStyle w:val="iTabBalken"/>
         <w:outlineLvl w:val="0"/>
-        <w:rPr>
-          <w:lang w:val="en-US"/>
-        </w:rPr>
-      </w:pPr>
-      <w:r>
-        <w:rPr>
-          <w:lang w:val="en-US"/>
-        </w:rPr>
+      </w:pPr>
+      <w:r>
         <w:t xml:space="preserve">Listing 8: </w:t>
       </w:r>
       <w:proofErr w:type="spellStart"/>
       <w:r>
-        <w:rPr>
-          <w:lang w:val="en-US"/>
-        </w:rPr>
         <w:t>app.ts</w:t>
       </w:r>
       <w:proofErr w:type="spellEnd"/>
@@ -10200,6 +10076,7 @@
           <w:rFonts w:ascii="Courier New" w:hAnsi="Courier New"/>
           <w:sz w:val="14"/>
           <w:szCs w:val="20"/>
+          <w:lang w:val="en-US"/>
         </w:rPr>
       </w:pPr>
       <w:r>
@@ -10216,26 +10093,9 @@
           <w:rFonts w:ascii="Courier New" w:hAnsi="Courier New"/>
           <w:sz w:val="14"/>
           <w:szCs w:val="20"/>
-        </w:rPr>
-        <w:t>&lt;/</w:t>
-      </w:r>
-      <w:proofErr w:type="spellStart"/>
-      <w:r>
-        <w:rPr>
-          <w:rFonts w:ascii="Courier New" w:hAnsi="Courier New"/>
-          <w:sz w:val="14"/>
-          <w:szCs w:val="20"/>
-        </w:rPr>
-        <w:t>body</w:t>
-      </w:r>
-      <w:proofErr w:type="spellEnd"/>
-      <w:r>
-        <w:rPr>
-          <w:rFonts w:ascii="Courier New" w:hAnsi="Courier New"/>
-          <w:sz w:val="14"/>
-          <w:szCs w:val="20"/>
-        </w:rPr>
-        <w:t>&gt;</w:t>
+          <w:lang w:val="en-US"/>
+        </w:rPr>
+        <w:t>&lt;/body&gt;</w:t>
       </w:r>
     </w:p>
     <w:p>
@@ -10376,15 +10236,35 @@
       </w:r>
       <w:proofErr w:type="spellEnd"/>
       <w:r>
-        <w:t xml:space="preserve"> aktualisiert ([</w:t>
-      </w:r>
-      <w:proofErr w:type="spellStart"/>
-      <w:r>
+        <w:t xml:space="preserve"> aktualisiert</w:t>
+      </w:r>
+      <w:r>
+        <w:t xml:space="preserve"> -</w:t>
+      </w:r>
+      <w:bookmarkStart w:id="0" w:name="_GoBack"/>
+      <w:bookmarkEnd w:id="0"/>
+      <w:r>
+        <w:t xml:space="preserve"> </w:t>
+      </w:r>
+      <w:r>
+        <w:rPr>
+          <w:i/>
+        </w:rPr>
+        <w:t>[</w:t>
+      </w:r>
+      <w:proofErr w:type="spellStart"/>
+      <w:r>
+        <w:rPr>
+          <w:i/>
+        </w:rPr>
         <w:t>property</w:t>
       </w:r>
       <w:proofErr w:type="spellEnd"/>
       <w:r>
-        <w:t>])</w:t>
+        <w:rPr>
+          <w:i/>
+        </w:rPr>
+        <w:t>]</w:t>
       </w:r>
     </w:p>
     <w:p>
@@ -10415,7 +10295,10 @@
         <w:ind w:firstLine="0"/>
       </w:pPr>
       <w:r>
-        <w:t>Outputs werden mithilfe von Event-</w:t>
+        <w:t>Outputs werden mithilf</w:t>
+      </w:r>
+      <w:r>
+        <w:t>e von Event-</w:t>
       </w:r>
       <w:proofErr w:type="spellStart"/>
       <w:r>
@@ -10423,15 +10306,36 @@
       </w:r>
       <w:proofErr w:type="spellEnd"/>
       <w:r>
-        <w:t xml:space="preserve"> abonniert ((</w:t>
-      </w:r>
-      <w:proofErr w:type="spellStart"/>
-      <w:r>
-        <w:t>event</w:t>
-      </w:r>
-      <w:proofErr w:type="spellEnd"/>
-      <w:r>
-        <w:t>)).</w:t>
+        <w:t xml:space="preserve"> abonniert –</w:t>
+      </w:r>
+      <w:r>
+        <w:rPr>
+          <w:i/>
+        </w:rPr>
+        <w:t>(</w:t>
+      </w:r>
+      <w:proofErr w:type="spellStart"/>
+      <w:r>
+        <w:rPr>
+          <w:i/>
+        </w:rPr>
+        <w:t>e</w:t>
+      </w:r>
+      <w:r>
+        <w:rPr>
+          <w:i/>
+        </w:rPr>
+        <w:t>vent</w:t>
+      </w:r>
+      <w:proofErr w:type="spellEnd"/>
+      <w:r>
+        <w:rPr>
+          <w:i/>
+        </w:rPr>
+        <w:t>)</w:t>
+      </w:r>
+      <w:r>
+        <w:t>.</w:t>
       </w:r>
     </w:p>
     <w:p>
@@ -10454,15 +10358,33 @@
       </w:r>
       <w:proofErr w:type="spellEnd"/>
       <w:r>
-        <w:t>-Way-Binding zu beschreiben ([(</w:t>
-      </w:r>
-      <w:proofErr w:type="spellStart"/>
-      <w:r>
+        <w:t>-Way-Bin</w:t>
+      </w:r>
+      <w:r>
+        <w:t>ding zu beschreiben –</w:t>
+      </w:r>
+      <w:r>
+        <w:rPr>
+          <w:i/>
+        </w:rPr>
+        <w:t>[(</w:t>
+      </w:r>
+      <w:proofErr w:type="spellStart"/>
+      <w:r>
+        <w:rPr>
+          <w:i/>
+        </w:rPr>
         <w:t>twoWay</w:t>
       </w:r>
       <w:proofErr w:type="spellEnd"/>
       <w:r>
-        <w:t>)]). [[2]]</w:t>
+        <w:rPr>
+          <w:i/>
+        </w:rPr>
+        <w:t>)]</w:t>
+      </w:r>
+      <w:r>
+        <w:t>. [[2]]</w:t>
       </w:r>
     </w:p>
     <w:p>
@@ -10557,21 +10479,16 @@
       <w:pPr>
         <w:pStyle w:val="iBodyohneEinzug"/>
       </w:pPr>
-      <w:bookmarkStart w:id="0" w:name="_GoBack"/>
-      <w:bookmarkEnd w:id="0"/>
-    </w:p>
-    <w:p>
-      <w:pPr>
-        <w:pStyle w:val="iBodyohneEinzug"/>
-        <w:rPr>
-          <w:lang w:val="en-US"/>
-        </w:rPr>
-      </w:pPr>
-      <w:r>
-        <w:t>Das ermöglicht Beispielsweise die dir</w:t>
-      </w:r>
-      <w:r>
-        <w:t xml:space="preserve">ekte Verwendung der Komponente </w:t>
+    </w:p>
+    <w:p>
+      <w:pPr>
+        <w:pStyle w:val="iBodyohneEinzug"/>
+        <w:rPr>
+          <w:lang w:val="en-US"/>
+        </w:rPr>
+      </w:pPr>
+      <w:r>
+        <w:t xml:space="preserve">Das ermöglicht Beispielsweise die direkte Verwendung der Komponente </w:t>
       </w:r>
       <w:proofErr w:type="spellStart"/>
       <w:r>
@@ -10649,13 +10566,7 @@
         <w:rPr>
           <w:lang w:val="en-US"/>
         </w:rPr>
-        <w:t>Listing 10</w:t>
-      </w:r>
-      <w:r>
-        <w:rPr>
-          <w:lang w:val="en-US"/>
-        </w:rPr>
-        <w:t xml:space="preserve">: </w:t>
+        <w:t xml:space="preserve">Listing 10: </w:t>
       </w:r>
       <w:proofErr w:type="spellStart"/>
       <w:proofErr w:type="gramStart"/>
@@ -10942,13 +10853,7 @@
           <w:color w:val="FF0000"/>
         </w:rPr>
         <w:lastRenderedPageBreak/>
-        <w:t>((</w:t>
-      </w:r>
-      <w:r>
-        <w:rPr>
-          <w:color w:val="FF0000"/>
-        </w:rPr>
-        <w:t xml:space="preserve">Ende </w:t>
+        <w:t xml:space="preserve">((Ende </w:t>
       </w:r>
       <w:proofErr w:type="spellStart"/>
       <w:r>
@@ -11213,32 +11118,36 @@
         <w:rPr>
           <w:rFonts w:ascii="Courier New" w:hAnsi="Courier New"/>
           <w:sz w:val="14"/>
-          <w:lang w:val="en-US"/>
-        </w:rPr>
-      </w:pPr>
-      <w:r>
-        <w:rPr>
-          <w:rFonts w:ascii="Courier New" w:hAnsi="Courier New"/>
-          <w:sz w:val="14"/>
-          <w:lang w:val="en-US"/>
-        </w:rPr>
-        <w:t xml:space="preserve">    /* ... */</w:t>
-      </w:r>
-    </w:p>
-    <w:p>
-      <w:pPr>
-        <w:pStyle w:val="iBodyohneEinzug"/>
-        <w:rPr>
-          <w:rFonts w:ascii="Courier New" w:hAnsi="Courier New"/>
-          <w:sz w:val="14"/>
-          <w:lang w:val="en-US"/>
-        </w:rPr>
-      </w:pPr>
-      <w:r>
-        <w:rPr>
-          <w:rFonts w:ascii="Courier New" w:hAnsi="Courier New"/>
-          <w:sz w:val="14"/>
-          <w:lang w:val="en-US"/>
+        </w:rPr>
+      </w:pPr>
+      <w:r>
+        <w:rPr>
+          <w:rFonts w:ascii="Courier New" w:hAnsi="Courier New"/>
+          <w:sz w:val="14"/>
+          <w:lang w:val="en-US"/>
+        </w:rPr>
+        <w:t xml:space="preserve">    /* ... </w:t>
+      </w:r>
+      <w:r>
+        <w:rPr>
+          <w:rFonts w:ascii="Courier New" w:hAnsi="Courier New"/>
+          <w:sz w:val="14"/>
+        </w:rPr>
+        <w:t>*/</w:t>
+      </w:r>
+    </w:p>
+    <w:p>
+      <w:pPr>
+        <w:pStyle w:val="iBodyohneEinzug"/>
+        <w:rPr>
+          <w:rFonts w:ascii="Courier New" w:hAnsi="Courier New"/>
+          <w:sz w:val="14"/>
+        </w:rPr>
+      </w:pPr>
+      <w:r>
+        <w:rPr>
+          <w:rFonts w:ascii="Courier New" w:hAnsi="Courier New"/>
+          <w:sz w:val="14"/>
         </w:rPr>
         <w:t xml:space="preserve">    </w:t>
       </w:r>
@@ -11247,7 +11156,6 @@
         <w:rPr>
           <w:rFonts w:ascii="Courier New" w:hAnsi="Courier New"/>
           <w:sz w:val="14"/>
-          <w:lang w:val="en-US"/>
         </w:rPr>
         <w:t>this.videoId</w:t>
       </w:r>
@@ -11256,7 +11164,6 @@
         <w:rPr>
           <w:rFonts w:ascii="Courier New" w:hAnsi="Courier New"/>
           <w:sz w:val="14"/>
-          <w:lang w:val="en-US"/>
         </w:rPr>
         <w:t xml:space="preserve"> = "ewxEFdMPMF0";</w:t>
       </w:r>
@@ -11273,7 +11180,6 @@
         <w:rPr>
           <w:rFonts w:ascii="Courier New" w:hAnsi="Courier New"/>
           <w:sz w:val="14"/>
-          <w:lang w:val="en-US"/>
         </w:rPr>
         <w:t xml:space="preserve">  </w:t>
       </w:r>
@@ -11325,10 +11231,7 @@
         <w:pStyle w:val="iBodyohneEinzug"/>
       </w:pPr>
       <w:r>
-        <w:t>Alle im Artikel beschriebenen Konzepte können hier nahtlos verwendet werden. Anhan</w:t>
-      </w:r>
-      <w:r>
-        <w:t xml:space="preserve">d der Online Dokumentation von </w:t>
+        <w:t xml:space="preserve">Alle im Artikel beschriebenen Konzepte können hier nahtlos verwendet werden. Anhand der Online Dokumentation von </w:t>
       </w:r>
       <w:proofErr w:type="spellStart"/>
       <w:r>
@@ -11347,10 +11250,7 @@
       </w:r>
       <w:proofErr w:type="spellEnd"/>
       <w:r>
-        <w:t>` kann über ein Property-Binding</w:t>
-      </w:r>
-      <w:r>
-        <w:t xml:space="preserve"> gesetzt werden (</w:t>
+        <w:t>` kann über ein Property-Binding gesetzt werden (</w:t>
       </w:r>
       <w:r>
         <w:rPr>
@@ -11417,10 +11317,7 @@
       </w:r>
       <w:proofErr w:type="spellEnd"/>
       <w:r>
-        <w:t xml:space="preserve"> können die Aktionen der Webkomponente von anderen Webelementen </w:t>
-      </w:r>
-      <w:r>
-        <w:t>gesteuert.</w:t>
+        <w:t xml:space="preserve"> können die Aktionen der Webkomponente von anderen Webelementen gesteuert.</w:t>
       </w:r>
     </w:p>
     <w:p>

</xml_diff>